<commit_message>
added new drafts of wavelet paper
</commit_message>
<xml_diff>
--- a/USA/state/write_ups/01_wavelet_paper/words/04_eLife/10_entire/02_first_revisions/main_paper/US dynamic mortality seasonality analysis 2018 07 04.docx
+++ b/USA/state/write_ups/01_wavelet_paper/words/04_eLife/10_entire/02_first_revisions/main_paper/US dynamic mortality seasonality analysis 2018 07 04.docx
@@ -978,7 +978,21 @@
         <w:rPr>
           <w:color w:val="000000" w:themeColor="text1"/>
         </w:rPr>
-        <w:t xml:space="preserve">A thorough understanding of the long-term dynamics of seasonality of mortality, and its geographical and demographic patterns, is needed to identify at-risk groups, plan responses at the present time as well as under changing climate conditions. </w:t>
+        <w:t xml:space="preserve">A thorough understanding of the long-term dynamics of seasonality of mortality, and its geographical and demographic patterns, is needed to identify at-risk groups, plan responses </w:t>
+      </w:r>
+      <w:proofErr w:type="gramStart"/>
+      <w:r>
+        <w:rPr>
+          <w:color w:val="000000" w:themeColor="text1"/>
+        </w:rPr>
+        <w:t>at the present time</w:t>
+      </w:r>
+      <w:proofErr w:type="gramEnd"/>
+      <w:r>
+        <w:rPr>
+          <w:color w:val="000000" w:themeColor="text1"/>
+        </w:rPr>
+        <w:t xml:space="preserve"> as well as under changing climate conditions. </w:t>
       </w:r>
       <w:r>
         <w:rPr>
@@ -1406,7 +1420,21 @@
           <w:rPr>
             <w:color w:val="000000" w:themeColor="text1"/>
           </w:rPr>
-          <w:t xml:space="preserve"> within a year has changed from the beginning to the end of the time period using Poisson regression.</w:t>
+          <w:t xml:space="preserve"> within a year has changed from the beginning to the end of the </w:t>
+        </w:r>
+        <w:proofErr w:type="gramStart"/>
+        <w:r>
+          <w:rPr>
+            <w:color w:val="000000" w:themeColor="text1"/>
+          </w:rPr>
+          <w:t>time period</w:t>
+        </w:r>
+        <w:proofErr w:type="gramEnd"/>
+        <w:r>
+          <w:rPr>
+            <w:color w:val="000000" w:themeColor="text1"/>
+          </w:rPr>
+          <w:t xml:space="preserve"> using Poisson regression.</w:t>
         </w:r>
       </w:ins>
     </w:p>
@@ -1597,10 +1625,7 @@
       </w:ins>
       <w:ins w:id="21" w:author="Parks, Robbie M" w:date="2018-07-02T19:36:00Z">
         <w:r>
-          <w:t xml:space="preserve"> </w:t>
-        </w:r>
-        <w:r>
-          <w:t>(Supplementary Figure XX)</w:t>
+          <w:t xml:space="preserve"> (Supplementary Figure XX)</w:t>
         </w:r>
       </w:ins>
       <w:r>
@@ -2481,7 +2506,25 @@
         <w:t>r than 45 years of age</w:t>
       </w:r>
       <w:r>
-        <w:t xml:space="preserve"> (non-significantly and by less than eight percentage points)</w:t>
+        <w:t xml:space="preserve"> (</w:t>
+      </w:r>
+      <w:del w:id="129" w:author="Parks, Robbie M" w:date="2018-07-04T17:26:00Z">
+        <w:r>
+          <w:delText>non-</w:delText>
+        </w:r>
+      </w:del>
+      <w:del w:id="130" w:author="Parks, Robbie M" w:date="2018-07-04T17:25:00Z">
+        <w:r>
+          <w:delText>significantly</w:delText>
+        </w:r>
+      </w:del>
+      <w:del w:id="131" w:author="Parks, Robbie M" w:date="2018-07-04T17:26:00Z">
+        <w:r>
+          <w:delText xml:space="preserve"> and </w:delText>
+        </w:r>
+      </w:del>
+      <w:r>
+        <w:t>by less than eight percentage points)</w:t>
       </w:r>
       <w:r>
         <w:t xml:space="preserve"> </w:t>
@@ -2502,7 +2545,15 @@
         <w:t xml:space="preserve">death rates </w:t>
       </w:r>
       <w:r>
-        <w:t xml:space="preserve">declined significantly in younger ages, by </w:t>
+        <w:t xml:space="preserve">declined </w:t>
+      </w:r>
+      <w:del w:id="132" w:author="Parks, Robbie M" w:date="2018-07-04T17:26:00Z">
+        <w:r>
+          <w:delText xml:space="preserve">significantly </w:delText>
+        </w:r>
+      </w:del>
+      <w:r>
+        <w:t xml:space="preserve">in younger ages, by </w:t>
       </w:r>
       <w:r>
         <w:t>over</w:t>
@@ -2550,13 +2601,29 @@
         <w:t xml:space="preserve"> in all-cause death rates</w:t>
       </w:r>
       <w:r>
-        <w:t xml:space="preserve"> declined by a statistically-significant 13 percentage points (95% CI 8 to 18) for boys but only a statistically</w:t>
-      </w:r>
-      <w:r>
-        <w:t>-non-</w:t>
-      </w:r>
-      <w:r>
-        <w:t>significant 5 percentage points (-12 to 2) for girls.</w:t>
+        <w:t xml:space="preserve"> declined by </w:t>
+      </w:r>
+      <w:del w:id="133" w:author="Parks, Robbie M" w:date="2018-07-04T17:26:00Z">
+        <w:r>
+          <w:delText xml:space="preserve">a statistically-significant </w:delText>
+        </w:r>
+      </w:del>
+      <w:r>
+        <w:t xml:space="preserve">13 percentage points (95% CI 8 to 18) for boys but only </w:t>
+      </w:r>
+      <w:del w:id="134" w:author="Parks, Robbie M" w:date="2018-07-04T17:26:00Z">
+        <w:r>
+          <w:delText>a statistically</w:delText>
+        </w:r>
+        <w:r>
+          <w:delText>-non-</w:delText>
+        </w:r>
+        <w:r>
+          <w:delText xml:space="preserve">significant </w:delText>
+        </w:r>
+      </w:del>
+      <w:r>
+        <w:t>5 percentage points (-12 to 2) for girls.</w:t>
       </w:r>
       <w:r>
         <w:t xml:space="preserve"> </w:t>
@@ -2576,7 +2643,7 @@
         <w:spacing w:line="480" w:lineRule="auto"/>
         <w:jc w:val="both"/>
         <w:rPr>
-          <w:ins w:id="129" w:author="Parks, Robbie M" w:date="2018-06-20T12:41:00Z"/>
+          <w:ins w:id="135" w:author="Parks, Robbie M" w:date="2018-06-20T12:41:00Z"/>
         </w:rPr>
       </w:pPr>
     </w:p>
@@ -2585,63 +2652,73 @@
         <w:spacing w:line="480" w:lineRule="auto"/>
         <w:jc w:val="both"/>
       </w:pPr>
-      <w:ins w:id="130" w:author="Majid" w:date="2018-06-26T12:54:00Z">
+      <w:ins w:id="136" w:author="Majid" w:date="2018-06-26T12:54:00Z">
         <w:r>
           <w:lastRenderedPageBreak/>
           <w:t>Of disaggregated causes of death</w:t>
         </w:r>
       </w:ins>
-      <w:ins w:id="131" w:author="Parks, Robbie M" w:date="2018-06-20T13:07:00Z">
+      <w:ins w:id="137" w:author="Parks, Robbie M" w:date="2018-06-20T13:07:00Z">
         <w:r>
           <w:t>,</w:t>
         </w:r>
       </w:ins>
-      <w:ins w:id="132" w:author="Parks, Robbie M" w:date="2018-06-20T13:08:00Z">
+      <w:ins w:id="138" w:author="Parks, Robbie M" w:date="2018-06-20T13:08:00Z">
         <w:r>
           <w:t xml:space="preserve"> respiratory infections exhibited</w:t>
         </w:r>
       </w:ins>
-      <w:ins w:id="133" w:author="Parks, Robbie M" w:date="2018-06-20T13:07:00Z">
-        <w:r>
-          <w:t xml:space="preserve"> a significant increase in the </w:t>
-        </w:r>
-      </w:ins>
-      <w:ins w:id="134" w:author="Parks, Robbie M" w:date="2018-07-02T22:22:00Z">
+      <w:ins w:id="139" w:author="Parks, Robbie M" w:date="2018-06-20T13:07:00Z">
+        <w:r>
+          <w:t xml:space="preserve"> a</w:t>
+        </w:r>
+      </w:ins>
+      <w:ins w:id="140" w:author="Parks, Robbie M" w:date="2018-07-04T17:23:00Z">
+        <w:r>
+          <w:t>n</w:t>
+        </w:r>
+      </w:ins>
+      <w:ins w:id="141" w:author="Parks, Robbie M" w:date="2018-06-20T13:07:00Z">
+        <w:r>
+          <w:t xml:space="preserve"> increase in the </w:t>
+        </w:r>
+      </w:ins>
+      <w:ins w:id="142" w:author="Parks, Robbie M" w:date="2018-07-02T22:22:00Z">
         <w:r>
           <w:t>percent</w:t>
         </w:r>
       </w:ins>
-      <w:ins w:id="135" w:author="Parks, Robbie M" w:date="2018-06-20T13:07:00Z">
+      <w:ins w:id="143" w:author="Parks, Robbie M" w:date="2018-06-20T13:07:00Z">
         <w:r>
           <w:t xml:space="preserve"> difference </w:t>
         </w:r>
       </w:ins>
-      <w:ins w:id="136" w:author="Parks, Robbie M" w:date="2018-07-02T22:22:00Z">
+      <w:ins w:id="144" w:author="Parks, Robbie M" w:date="2018-07-02T22:22:00Z">
         <w:r>
           <w:t xml:space="preserve">between maximum and minimum mortality </w:t>
         </w:r>
       </w:ins>
-      <w:ins w:id="137" w:author="Parks, Robbie M" w:date="2018-06-20T13:08:00Z">
+      <w:ins w:id="145" w:author="Parks, Robbie M" w:date="2018-06-20T13:08:00Z">
         <w:r>
           <w:t xml:space="preserve">for </w:t>
         </w:r>
       </w:ins>
-      <w:ins w:id="138" w:author="Parks, Robbie M" w:date="2018-06-20T13:09:00Z">
+      <w:ins w:id="146" w:author="Parks, Robbie M" w:date="2018-06-20T13:09:00Z">
         <w:r>
           <w:t xml:space="preserve">boys and girls of </w:t>
         </w:r>
       </w:ins>
-      <w:ins w:id="139" w:author="Parks, Robbie M" w:date="2018-06-20T13:08:00Z">
+      <w:ins w:id="147" w:author="Parks, Robbie M" w:date="2018-06-20T13:08:00Z">
         <w:r>
           <w:t xml:space="preserve">0-4 </w:t>
         </w:r>
       </w:ins>
-      <w:ins w:id="140" w:author="Parks, Robbie M" w:date="2018-06-20T13:09:00Z">
+      <w:ins w:id="148" w:author="Parks, Robbie M" w:date="2018-06-20T13:09:00Z">
         <w:r>
           <w:t>years</w:t>
         </w:r>
       </w:ins>
-      <w:ins w:id="141" w:author="Parks, Robbie M" w:date="2018-06-20T13:08:00Z">
+      <w:ins w:id="149" w:author="Parks, Robbie M" w:date="2018-06-20T13:08:00Z">
         <w:r>
           <w:t xml:space="preserve"> </w:t>
         </w:r>
@@ -2652,58 +2729,59 @@
           <w:t>).</w:t>
         </w:r>
       </w:ins>
-      <w:ins w:id="142" w:author="Parks, Robbie M" w:date="2018-06-20T13:10:00Z">
+      <w:ins w:id="150" w:author="Parks, Robbie M" w:date="2018-06-20T13:10:00Z">
         <w:r>
           <w:t xml:space="preserve"> There </w:t>
         </w:r>
       </w:ins>
-      <w:ins w:id="143" w:author="Majid" w:date="2018-06-26T12:57:00Z">
+      <w:ins w:id="151" w:author="Majid" w:date="2018-06-26T12:57:00Z">
         <w:r>
           <w:t>we</w:t>
         </w:r>
       </w:ins>
-      <w:ins w:id="144" w:author="Parks, Robbie M" w:date="2018-06-20T13:10:00Z">
+      <w:ins w:id="152" w:author="Parks, Robbie M" w:date="2018-06-20T13:10:00Z">
         <w:r>
           <w:t xml:space="preserve">re also distinct patterns of changing </w:t>
         </w:r>
       </w:ins>
-      <w:ins w:id="145" w:author="Parks, Robbie M" w:date="2018-07-02T22:22:00Z">
+      <w:ins w:id="153" w:author="Parks, Robbie M" w:date="2018-07-02T22:22:00Z">
         <w:r>
           <w:t>percent</w:t>
         </w:r>
       </w:ins>
-      <w:ins w:id="146" w:author="Parks, Robbie M" w:date="2018-06-20T13:10:00Z">
+      <w:ins w:id="154" w:author="Parks, Robbie M" w:date="2018-06-20T13:10:00Z">
         <w:r>
           <w:t xml:space="preserve"> difference for unintentional injuries</w:t>
         </w:r>
       </w:ins>
-      <w:ins w:id="147" w:author="Parks, Robbie M" w:date="2018-07-02T22:32:00Z">
+      <w:ins w:id="155" w:author="Parks, Robbie M" w:date="2018-07-02T22:32:00Z">
         <w:r>
           <w:t xml:space="preserve"> </w:t>
         </w:r>
       </w:ins>
-      <w:ins w:id="148" w:author="Parks, Robbie M" w:date="2018-07-02T22:31:00Z">
+      <w:ins w:id="156" w:author="Parks, Robbie M" w:date="2018-07-02T22:31:00Z">
         <w:r>
           <w:t>match</w:t>
         </w:r>
       </w:ins>
-      <w:ins w:id="149" w:author="Parks, Robbie M" w:date="2018-07-02T22:33:00Z">
+      <w:ins w:id="157" w:author="Parks, Robbie M" w:date="2018-07-02T22:33:00Z">
         <w:r>
           <w:t>ing</w:t>
         </w:r>
       </w:ins>
-      <w:ins w:id="150" w:author="Parks, Robbie M" w:date="2018-07-02T22:31:00Z">
+      <w:ins w:id="158" w:author="Parks, Robbie M" w:date="2018-07-02T22:31:00Z">
         <w:r>
           <w:t xml:space="preserve"> changes in injuries overall</w:t>
         </w:r>
       </w:ins>
-      <w:ins w:id="151" w:author="Parks, Robbie M" w:date="2018-07-02T22:30:00Z">
+      <w:ins w:id="159" w:author="Parks, Robbie M" w:date="2018-07-02T22:30:00Z">
         <w:r>
           <w:t xml:space="preserve"> </w:t>
         </w:r>
       </w:ins>
-      <w:commentRangeStart w:id="152"/>
-      <w:ins w:id="153" w:author="Parks, Robbie M" w:date="2018-06-20T13:10:00Z">
+      <w:commentRangeStart w:id="160"/>
+      <w:commentRangeStart w:id="161"/>
+      <w:ins w:id="162" w:author="Parks, Robbie M" w:date="2018-06-20T13:10:00Z">
         <w:r>
           <w:t>f</w:t>
         </w:r>
@@ -2711,26 +2789,35 @@
           <w:t>or several age groups, including the rise in percent difference of 0-4 years for both sexes</w:t>
         </w:r>
       </w:ins>
-      <w:ins w:id="154" w:author="Parks, Robbie M" w:date="2018-06-25T01:25:00Z">
+      <w:ins w:id="163" w:author="Parks, Robbie M" w:date="2018-06-25T01:25:00Z">
         <w:r>
           <w:t xml:space="preserve">, </w:t>
         </w:r>
       </w:ins>
-      <w:commentRangeEnd w:id="152"/>
+      <w:commentRangeEnd w:id="160"/>
       <w:r>
         <w:rPr>
           <w:rStyle w:val="CommentReference"/>
           <w:rFonts w:asciiTheme="minorHAnsi" w:hAnsiTheme="minorHAnsi" w:cstheme="minorBidi"/>
           <w:lang w:eastAsia="en-US"/>
         </w:rPr>
-        <w:commentReference w:id="152"/>
-      </w:r>
-      <w:ins w:id="155" w:author="Majid" w:date="2018-06-26T12:57:00Z">
+        <w:commentReference w:id="160"/>
+      </w:r>
+      <w:commentRangeEnd w:id="161"/>
+      <w:r>
+        <w:rPr>
+          <w:rStyle w:val="CommentReference"/>
+          <w:rFonts w:asciiTheme="minorHAnsi" w:hAnsiTheme="minorHAnsi" w:cstheme="minorBidi"/>
+          <w:lang w:eastAsia="en-US"/>
+        </w:rPr>
+        <w:commentReference w:id="161"/>
+      </w:r>
+      <w:ins w:id="164" w:author="Majid" w:date="2018-06-26T12:57:00Z">
         <w:r>
           <w:t>indicating</w:t>
         </w:r>
       </w:ins>
-      <w:ins w:id="156" w:author="Parks, Robbie M" w:date="2018-06-25T01:25:00Z">
+      <w:ins w:id="165" w:author="Parks, Robbie M" w:date="2018-06-25T01:25:00Z">
         <w:r>
           <w:t xml:space="preserve"> that they are largely driving the seasonality changes</w:t>
         </w:r>
@@ -2738,19 +2825,24 @@
           <w:t xml:space="preserve"> in injuries</w:t>
         </w:r>
       </w:ins>
-      <w:ins w:id="157" w:author="Parks, Robbie M" w:date="2018-06-20T13:10:00Z">
+      <w:ins w:id="166" w:author="Parks, Robbie M" w:date="2018-06-20T13:10:00Z">
         <w:r>
           <w:t xml:space="preserve"> </w:t>
         </w:r>
       </w:ins>
-      <w:ins w:id="158" w:author="Majid" w:date="2018-06-26T12:57:00Z">
+      <w:proofErr w:type="gramStart"/>
+      <w:ins w:id="167" w:author="Majid" w:date="2018-06-26T12:57:00Z">
         <w:r>
           <w:t xml:space="preserve">as a whole </w:t>
         </w:r>
       </w:ins>
-      <w:ins w:id="159" w:author="Parks, Robbie M" w:date="2018-06-20T13:10:00Z">
-        <w:r>
-          <w:t>(Supplementary Figure 3).</w:t>
+      <w:ins w:id="168" w:author="Parks, Robbie M" w:date="2018-06-20T13:10:00Z">
+        <w:r>
+          <w:t>(</w:t>
+        </w:r>
+        <w:proofErr w:type="gramEnd"/>
+        <w:r>
+          <w:t>Supplementary Figure 3).</w:t>
         </w:r>
       </w:ins>
     </w:p>
@@ -2765,7 +2857,7 @@
         <w:spacing w:line="480" w:lineRule="auto"/>
         <w:jc w:val="both"/>
         <w:rPr>
-          <w:ins w:id="160" w:author="Parks, Robbie M" w:date="2018-06-19T20:55:00Z"/>
+          <w:ins w:id="169" w:author="Parks, Robbie M" w:date="2018-06-19T20:55:00Z"/>
         </w:rPr>
       </w:pPr>
       <w:r>
@@ -2882,7 +2974,7 @@
       <w:r>
         <w:t xml:space="preserve">Supplementary Figure </w:t>
       </w:r>
-      <w:ins w:id="161" w:author="Parks, Robbie M" w:date="2018-06-20T13:11:00Z">
+      <w:ins w:id="170" w:author="Parks, Robbie M" w:date="2018-06-20T13:11:00Z">
         <w:r>
           <w:t>XX</w:t>
         </w:r>
@@ -2899,7 +2991,7 @@
         <w:spacing w:line="480" w:lineRule="auto"/>
         <w:jc w:val="both"/>
         <w:rPr>
-          <w:ins w:id="162" w:author="Parks, Robbie M" w:date="2018-06-19T20:55:00Z"/>
+          <w:ins w:id="171" w:author="Parks, Robbie M" w:date="2018-06-19T20:55:00Z"/>
         </w:rPr>
       </w:pPr>
     </w:p>
@@ -2908,11 +3000,11 @@
         <w:spacing w:line="480" w:lineRule="auto"/>
         <w:jc w:val="both"/>
         <w:rPr>
-          <w:ins w:id="163" w:author="Parks, Robbie M" w:date="2018-06-19T20:55:00Z"/>
+          <w:ins w:id="172" w:author="Parks, Robbie M" w:date="2018-06-19T20:55:00Z"/>
           <w:i/>
         </w:rPr>
       </w:pPr>
-      <w:ins w:id="164" w:author="Parks, Robbie M" w:date="2018-06-19T20:55:00Z">
+      <w:ins w:id="173" w:author="Parks, Robbie M" w:date="2018-06-19T20:55:00Z">
         <w:r>
           <w:rPr>
             <w:i/>
@@ -2926,16 +3018,30 @@
         <w:spacing w:line="480" w:lineRule="auto"/>
         <w:jc w:val="both"/>
         <w:rPr>
-          <w:ins w:id="165" w:author="Parks, Robbie M" w:date="2018-06-24T22:39:00Z"/>
-          <w:color w:val="000000" w:themeColor="text1"/>
-        </w:rPr>
-      </w:pPr>
-      <w:ins w:id="166" w:author="Parks, Robbie M" w:date="2018-06-24T22:39:00Z">
+          <w:ins w:id="174" w:author="Parks, Robbie M" w:date="2018-06-24T22:39:00Z"/>
+          <w:color w:val="000000" w:themeColor="text1"/>
+        </w:rPr>
+      </w:pPr>
+      <w:ins w:id="175" w:author="Parks, Robbie M" w:date="2018-06-24T22:39:00Z">
         <w:r>
           <w:rPr>
             <w:color w:val="000000" w:themeColor="text1"/>
           </w:rPr>
-          <w:t xml:space="preserve">The results of using an alternative cosinor function method for examining change in percentage difference between maximum and minimum mortality in the year are given in </w:t>
+          <w:t xml:space="preserve">The results of using an alternative </w:t>
+        </w:r>
+        <w:proofErr w:type="spellStart"/>
+        <w:r>
+          <w:rPr>
+            <w:color w:val="000000" w:themeColor="text1"/>
+          </w:rPr>
+          <w:t>cosinor</w:t>
+        </w:r>
+        <w:proofErr w:type="spellEnd"/>
+        <w:r>
+          <w:rPr>
+            <w:color w:val="000000" w:themeColor="text1"/>
+          </w:rPr>
+          <w:t xml:space="preserve"> function method for examining change in percentage difference between maximum and minimum mortality in the year are given in </w:t>
         </w:r>
         <w:r>
           <w:rPr>
@@ -2999,11 +3105,11 @@
       <w:r>
         <w:t xml:space="preserve">temperature. </w:t>
       </w:r>
-      <w:commentRangeStart w:id="167"/>
+      <w:commentRangeStart w:id="176"/>
       <w:r>
         <w:t xml:space="preserve">A limitation of our study is that </w:t>
       </w:r>
-      <w:del w:id="168" w:author="Parks, Robbie M" w:date="2018-07-03T10:46:00Z">
+      <w:del w:id="177" w:author="Parks, Robbie M" w:date="2018-07-03T10:46:00Z">
         <w:r>
           <w:delText>we used broad causes of death so that we have sufficient number of deaths b</w:delText>
         </w:r>
@@ -3085,13 +3191,13 @@
         <w:r>
           <w:delText xml:space="preserve"> </w:delText>
         </w:r>
-        <w:commentRangeEnd w:id="167"/>
+        <w:commentRangeEnd w:id="176"/>
         <w:r>
           <w:rPr>
             <w:rStyle w:val="CommentReference"/>
             <w:rFonts w:asciiTheme="minorHAnsi" w:hAnsiTheme="minorHAnsi" w:cstheme="minorBidi"/>
           </w:rPr>
-          <w:commentReference w:id="167"/>
+          <w:commentReference w:id="176"/>
         </w:r>
         <w:r>
           <w:delText>Similarly, the seasonality of</w:delText>
@@ -3239,7 +3345,7 @@
       <w:r>
         <w:t xml:space="preserve"> distinct seasonal </w:t>
       </w:r>
-      <w:ins w:id="169" w:author="Parks, Robbie M" w:date="2018-07-02T19:45:00Z">
+      <w:ins w:id="178" w:author="Parks, Robbie M" w:date="2018-07-02T19:45:00Z">
         <w:r>
           <w:t>patterns</w:t>
         </w:r>
@@ -3515,19 +3621,9 @@
         <w:spacing w:line="480" w:lineRule="auto"/>
         <w:jc w:val="both"/>
       </w:pPr>
-      <w:ins w:id="170" w:author="Parks, Robbie M" w:date="2018-06-19T20:04:00Z">
-        <w:r>
-          <w:t xml:space="preserve">Although a direct comparison is not </w:t>
-        </w:r>
-      </w:ins>
-      <w:ins w:id="171" w:author="Parks, Robbie M" w:date="2018-07-03T13:01:00Z">
-        <w:r>
-          <w:t>made here</w:t>
-        </w:r>
-      </w:ins>
-      <w:ins w:id="172" w:author="Parks, Robbie M" w:date="2018-06-19T20:04:00Z">
-        <w:r>
-          <w:t>, t</w:t>
+      <w:ins w:id="179" w:author="Parks, Robbie M" w:date="2018-06-19T20:04:00Z">
+        <w:r>
+          <w:t>T</w:t>
         </w:r>
       </w:ins>
       <w:r>
@@ -3566,12 +3662,12 @@
       <w:r>
         <w:t xml:space="preserve"> contrasts from the pattern observed across Europe</w:t>
       </w:r>
-      <w:ins w:id="173" w:author="Parks, Robbie M" w:date="2018-06-19T19:51:00Z">
+      <w:ins w:id="180" w:author="Parks, Robbie M" w:date="2018-06-19T19:51:00Z">
         <w:r>
           <w:t xml:space="preserve">, which </w:t>
         </w:r>
       </w:ins>
-      <w:ins w:id="174" w:author="Parks, Robbie M" w:date="2018-06-19T20:10:00Z">
+      <w:ins w:id="181" w:author="Parks, Robbie M" w:date="2018-06-19T20:10:00Z">
         <w:r>
           <w:t>us</w:t>
         </w:r>
@@ -3582,22 +3678,27 @@
           <w:t xml:space="preserve"> </w:t>
         </w:r>
       </w:ins>
-      <w:ins w:id="175" w:author="Parks, Robbie M" w:date="2018-06-19T20:09:00Z">
-        <w:r>
-          <w:t>average annual temperature instead of</w:t>
-        </w:r>
-      </w:ins>
-      <w:ins w:id="176" w:author="Parks, Robbie M" w:date="2018-06-19T20:10:00Z">
+      <w:ins w:id="182" w:author="Parks, Robbie M" w:date="2018-07-04T15:10:00Z">
+        <w:r>
+          <w:t>mean</w:t>
+        </w:r>
+      </w:ins>
+      <w:ins w:id="183" w:author="Parks, Robbie M" w:date="2018-06-19T20:09:00Z">
+        <w:r>
+          <w:t xml:space="preserve"> annual temperature instead of</w:t>
+        </w:r>
+      </w:ins>
+      <w:ins w:id="184" w:author="Parks, Robbie M" w:date="2018-06-19T20:10:00Z">
         <w:r>
           <w:t xml:space="preserve"> </w:t>
         </w:r>
       </w:ins>
-      <w:ins w:id="177" w:author="Parks, Robbie M" w:date="2018-06-19T20:11:00Z">
+      <w:ins w:id="185" w:author="Parks, Robbie M" w:date="2018-06-19T20:11:00Z">
         <w:r>
           <w:t xml:space="preserve">the annual </w:t>
         </w:r>
       </w:ins>
-      <w:ins w:id="178" w:author="Parks, Robbie M" w:date="2018-06-19T20:10:00Z">
+      <w:ins w:id="186" w:author="Parks, Robbie M" w:date="2018-06-19T20:10:00Z">
         <w:r>
           <w:t>range</w:t>
         </w:r>
@@ -3629,113 +3730,104 @@
       <w:r>
         <w:t>.</w:t>
       </w:r>
-      <w:ins w:id="179" w:author="Parks, Robbie M" w:date="2018-06-19T20:09:00Z">
+      <w:ins w:id="187" w:author="Parks, Robbie M" w:date="2018-07-04T13:32:00Z">
         <w:r>
           <w:t xml:space="preserve"> </w:t>
         </w:r>
       </w:ins>
-      <w:ins w:id="180" w:author="Parks, Robbie M" w:date="2018-07-03T13:03:00Z">
-        <w:r>
-          <w:t>A</w:t>
-        </w:r>
-        <w:r>
-          <w:t xml:space="preserve">s opposed to </w:t>
-        </w:r>
-        <w:r>
-          <w:t xml:space="preserve">using </w:t>
-        </w:r>
-        <w:r>
-          <w:t>mean annual temperature alone</w:t>
-        </w:r>
-        <w:r>
-          <w:t xml:space="preserve">, </w:t>
-        </w:r>
-      </w:ins>
-      <w:ins w:id="181" w:author="Parks, Robbie M" w:date="2018-07-03T13:02:00Z">
-        <w:r>
-          <w:t xml:space="preserve">it </w:t>
-        </w:r>
-      </w:ins>
-      <w:ins w:id="182" w:author="Parks, Robbie M" w:date="2018-07-03T13:03:00Z">
-        <w:r>
-          <w:t>w</w:t>
-        </w:r>
+      <w:ins w:id="188" w:author="Parks, Robbie M" w:date="2018-07-04T15:10:00Z">
+        <w:r>
+          <w:t xml:space="preserve">Results using mean annual temperature did not show </w:t>
+        </w:r>
+      </w:ins>
+      <w:ins w:id="189" w:author="Parks, Robbie M" w:date="2018-07-04T16:46:00Z">
+        <w:r>
+          <w:t>a clear</w:t>
+        </w:r>
+      </w:ins>
+      <w:ins w:id="190" w:author="Parks, Robbie M" w:date="2018-07-04T15:10:00Z">
+        <w:r>
+          <w:t xml:space="preserve"> relationship </w:t>
+        </w:r>
+      </w:ins>
+      <w:ins w:id="191" w:author="Parks, Robbie M" w:date="2018-07-04T16:47:00Z">
+        <w:r>
+          <w:t>either (</w:t>
+        </w:r>
+      </w:ins>
+      <w:ins w:id="192" w:author="Parks, Robbie M" w:date="2018-07-04T16:48:00Z">
+        <w:r>
+          <w:t>Figure XX/Supplementary Figure XX)</w:t>
+        </w:r>
+      </w:ins>
+      <w:ins w:id="193" w:author="Parks, Robbie M" w:date="2018-07-03T13:03:00Z">
+        <w:r>
+          <w:t xml:space="preserve">. </w:t>
+        </w:r>
+      </w:ins>
+      <w:r>
+        <w:t>The absence of association between the magnitude of mortality seasonality and seasonal temperature difference indicates that different regions in the USA are similarly adapted to temperature seasonality</w:t>
+      </w:r>
+      <w:r>
+        <w:t xml:space="preserve">, whereas Nordic countries may </w:t>
+      </w:r>
+      <w:r>
+        <w:t xml:space="preserve">have </w:t>
+      </w:r>
+      <w:r>
+        <w:t xml:space="preserve">better environmental (e.g., housing insulation and heating) and health system measures to counter the </w:t>
+      </w:r>
+      <w:r>
+        <w:t>effects of cold winters</w:t>
+      </w:r>
+      <w:r>
+        <w:t xml:space="preserve"> than those in southern Europe</w:t>
+      </w:r>
+      <w:r>
+        <w:t xml:space="preserve">. </w:t>
+      </w:r>
+      <w:commentRangeStart w:id="194"/>
+      <w:ins w:id="195" w:author="Parks, Robbie M" w:date="2018-07-04T16:54:00Z">
+        <w:r>
+          <w:t>This indicate</w:t>
+        </w:r>
+      </w:ins>
+      <w:ins w:id="196" w:author="Parks, Robbie M" w:date="2018-07-04T16:55:00Z">
         <w:r>
           <w:t>s</w:t>
         </w:r>
       </w:ins>
-      <w:ins w:id="183" w:author="Parks, Robbie M" w:date="2018-07-03T13:02:00Z">
-        <w:r>
-          <w:t xml:space="preserve"> important to examine how temperature variation throughout the year may</w:t>
-        </w:r>
-      </w:ins>
-      <w:ins w:id="184" w:author="Parks, Robbie M" w:date="2018-07-03T13:04:00Z">
-        <w:r>
-          <w:t xml:space="preserve"> have</w:t>
-        </w:r>
-      </w:ins>
-      <w:ins w:id="185" w:author="Parks, Robbie M" w:date="2018-07-03T13:02:00Z">
-        <w:r>
-          <w:t xml:space="preserve"> drive</w:t>
-        </w:r>
-      </w:ins>
-      <w:ins w:id="186" w:author="Parks, Robbie M" w:date="2018-07-03T13:04:00Z">
-        <w:r>
-          <w:t>n</w:t>
-        </w:r>
-      </w:ins>
-      <w:ins w:id="187" w:author="Parks, Robbie M" w:date="2018-07-03T13:02:00Z">
+      <w:ins w:id="197" w:author="Parks, Robbie M" w:date="2018-07-04T16:51:00Z">
         <w:r>
           <w:t xml:space="preserve"> </w:t>
         </w:r>
-        <w:r>
-          <w:t>percentage difference</w:t>
-        </w:r>
-      </w:ins>
-      <w:ins w:id="188" w:author="Parks, Robbie M" w:date="2018-07-03T13:03:00Z">
-        <w:r>
-          <w:t xml:space="preserve"> in mortality,</w:t>
-        </w:r>
-        <w:r>
-          <w:t xml:space="preserve"> as </w:t>
-        </w:r>
-      </w:ins>
-      <w:ins w:id="189" w:author="Parks, Robbie M" w:date="2018-07-03T13:04:00Z">
-        <w:r>
-          <w:t xml:space="preserve">it may have highlighted an important novel </w:t>
-        </w:r>
-        <w:r>
-          <w:t>link between the size of the two variations</w:t>
-        </w:r>
-      </w:ins>
-      <w:bookmarkStart w:id="190" w:name="_GoBack"/>
-      <w:bookmarkEnd w:id="190"/>
-      <w:ins w:id="191" w:author="Parks, Robbie M" w:date="2018-07-03T13:03:00Z">
-        <w:r>
-          <w:t xml:space="preserve">. </w:t>
-        </w:r>
-      </w:ins>
-      <w:r>
-        <w:t>The absence of association between the magnitude of mortality seasonality and seasonal temperature difference indicates that different regions in the USA are similarly adapted to temperature seasonality</w:t>
-      </w:r>
-      <w:r>
-        <w:t xml:space="preserve">, whereas Nordic countries may </w:t>
-      </w:r>
-      <w:r>
-        <w:t xml:space="preserve">have </w:t>
-      </w:r>
-      <w:r>
-        <w:t xml:space="preserve">better environmental (e.g., housing insulation and heating) and health system measures to counter the </w:t>
-      </w:r>
-      <w:r>
-        <w:t>effects of cold winters</w:t>
-      </w:r>
-      <w:r>
-        <w:t xml:space="preserve"> than those in southern Europe</w:t>
-      </w:r>
-      <w:r>
-        <w:t xml:space="preserve">. </w:t>
-      </w:r>
+      </w:ins>
+      <w:ins w:id="198" w:author="Parks, Robbie M" w:date="2018-07-04T16:49:00Z">
+        <w:r>
+          <w:t xml:space="preserve">that all areas of the United States </w:t>
+        </w:r>
+      </w:ins>
+      <w:ins w:id="199" w:author="Parks, Robbie M" w:date="2018-07-04T16:54:00Z">
+        <w:r>
+          <w:t>may be similarly affected by the onset of global climate change</w:t>
+        </w:r>
+      </w:ins>
+      <w:ins w:id="200" w:author="Parks, Robbie M" w:date="2018-07-04T16:55:00Z">
+        <w:r>
+          <w:t>. However, further analysis would be required to estimate effects quantitatively.</w:t>
+        </w:r>
+      </w:ins>
+      <w:commentRangeEnd w:id="194"/>
+      <w:ins w:id="201" w:author="Parks, Robbie M" w:date="2018-07-04T16:56:00Z">
+        <w:r>
+          <w:rPr>
+            <w:rStyle w:val="CommentReference"/>
+            <w:rFonts w:asciiTheme="minorHAnsi" w:hAnsiTheme="minorHAnsi" w:cstheme="minorBidi"/>
+            <w:lang w:eastAsia="en-US"/>
+          </w:rPr>
+          <w:commentReference w:id="194"/>
+        </w:r>
+      </w:ins>
     </w:p>
     <w:p>
       <w:pPr>
@@ -3781,7 +3873,7 @@
       <w:r>
         <w:t xml:space="preserve">of </w:t>
       </w:r>
-      <w:ins w:id="192" w:author="Parks, Robbie M" w:date="2018-07-03T10:51:00Z">
+      <w:ins w:id="202" w:author="Parks, Robbie M" w:date="2018-07-03T10:51:00Z">
         <w:r>
           <w:t xml:space="preserve">unintentional </w:t>
         </w:r>
@@ -4039,7 +4131,7 @@
         <w:spacing w:line="480" w:lineRule="auto"/>
         <w:jc w:val="both"/>
         <w:rPr>
-          <w:ins w:id="193" w:author="Parks, Robbie M" w:date="2018-06-19T14:05:00Z"/>
+          <w:ins w:id="203" w:author="Parks, Robbie M" w:date="2018-06-19T14:05:00Z"/>
         </w:rPr>
       </w:pPr>
       <w:r>
@@ -4049,7 +4141,7 @@
         </w:rPr>
         <w:t xml:space="preserve">We used data on all </w:t>
       </w:r>
-      <w:ins w:id="194" w:author="Parks, Robbie M" w:date="2018-06-19T17:00:00Z">
+      <w:ins w:id="204" w:author="Parks, Robbie M" w:date="2018-06-19T17:00:00Z">
         <w:r>
           <w:rPr>
             <w:rStyle w:val="apple-style-span"/>
@@ -4065,7 +4157,7 @@
         </w:rPr>
         <w:t xml:space="preserve"> deaths in the USA from 1980 to 201</w:t>
       </w:r>
-      <w:ins w:id="195" w:author="Parks, Robbie M" w:date="2018-06-19T17:00:00Z">
+      <w:ins w:id="205" w:author="Parks, Robbie M" w:date="2018-06-19T17:00:00Z">
         <w:r>
           <w:rPr>
             <w:rStyle w:val="apple-style-span"/>
@@ -4087,7 +4179,7 @@
         </w:rPr>
         <w:t>Age, sex, state of residence, month of death, and underlying cause of death were available for each record.</w:t>
       </w:r>
-      <w:ins w:id="196" w:author="Parks, Robbie M" w:date="2018-06-19T23:13:00Z">
+      <w:ins w:id="206" w:author="Parks, Robbie M" w:date="2018-06-19T23:13:00Z">
         <w:r>
           <w:rPr>
             <w:color w:val="000000" w:themeColor="text1"/>
@@ -4101,7 +4193,7 @@
         </w:rPr>
         <w:t>Yearly population counts were available from NCHS for 1990 to 201</w:t>
       </w:r>
-      <w:ins w:id="197" w:author="Parks, Robbie M" w:date="2018-06-19T17:00:00Z">
+      <w:ins w:id="207" w:author="Parks, Robbie M" w:date="2018-06-19T17:00:00Z">
         <w:r>
           <w:rPr>
             <w:color w:val="000000" w:themeColor="text1"/>
@@ -4185,7 +4277,7 @@
         <w:spacing w:line="480" w:lineRule="auto"/>
         <w:jc w:val="both"/>
         <w:rPr>
-          <w:ins w:id="198" w:author="Parks, Robbie M" w:date="2018-06-19T14:05:00Z"/>
+          <w:ins w:id="208" w:author="Parks, Robbie M" w:date="2018-06-19T14:05:00Z"/>
         </w:rPr>
       </w:pPr>
     </w:p>
@@ -4194,7 +4286,7 @@
         <w:spacing w:line="480" w:lineRule="auto"/>
         <w:jc w:val="both"/>
         <w:rPr>
-          <w:ins w:id="199" w:author="Parks, Robbie M" w:date="2018-06-19T14:05:00Z"/>
+          <w:ins w:id="209" w:author="Parks, Robbie M" w:date="2018-06-19T14:05:00Z"/>
         </w:rPr>
       </w:pPr>
       <w:r>
@@ -4227,17 +4319,17 @@
       <w:r>
         <w:t xml:space="preserve"> </w:t>
       </w:r>
-      <w:ins w:id="200" w:author="Parks, Robbie M" w:date="2018-06-19T14:06:00Z">
+      <w:ins w:id="210" w:author="Parks, Robbie M" w:date="2018-06-19T14:06:00Z">
         <w:r>
           <w:t xml:space="preserve">The United States </w:t>
         </w:r>
       </w:ins>
-      <w:ins w:id="201" w:author="Parks, Robbie M" w:date="2018-06-19T14:14:00Z">
+      <w:ins w:id="211" w:author="Parks, Robbie M" w:date="2018-06-19T14:14:00Z">
         <w:r>
           <w:t xml:space="preserve">here </w:t>
         </w:r>
       </w:ins>
-      <w:ins w:id="202" w:author="Parks, Robbie M" w:date="2018-06-19T14:06:00Z">
+      <w:ins w:id="212" w:author="Parks, Robbie M" w:date="2018-06-19T14:06:00Z">
         <w:r>
           <w:t>is</w:t>
         </w:r>
@@ -4245,7 +4337,7 @@
           <w:t xml:space="preserve"> </w:t>
         </w:r>
       </w:ins>
-      <w:ins w:id="203" w:author="Parks, Robbie M" w:date="2018-06-19T14:42:00Z">
+      <w:ins w:id="213" w:author="Parks, Robbie M" w:date="2018-06-19T14:42:00Z">
         <w:r>
           <w:t>charac</w:t>
         </w:r>
@@ -4253,7 +4345,7 @@
           <w:t>terised</w:t>
         </w:r>
       </w:ins>
-      <w:ins w:id="204" w:author="Parks, Robbie M" w:date="2018-06-19T14:06:00Z">
+      <w:ins w:id="214" w:author="Parks, Robbie M" w:date="2018-06-19T14:06:00Z">
         <w:r>
           <w:t xml:space="preserve"> by</w:t>
         </w:r>
@@ -4261,7 +4353,7 @@
           <w:t xml:space="preserve"> 9 climate regions</w:t>
         </w:r>
       </w:ins>
-      <w:ins w:id="205" w:author="Parks, Robbie M" w:date="2018-06-19T15:49:00Z">
+      <w:ins w:id="215" w:author="Parks, Robbie M" w:date="2018-06-19T15:49:00Z">
         <w:r>
           <w:t xml:space="preserve"> (Table 2</w:t>
         </w:r>
@@ -4269,52 +4361,52 @@
           <w:t>)</w:t>
         </w:r>
       </w:ins>
-      <w:ins w:id="206" w:author="Parks, Robbie M" w:date="2018-06-19T14:06:00Z">
+      <w:ins w:id="216" w:author="Parks, Robbie M" w:date="2018-06-19T14:06:00Z">
         <w:r>
           <w:t xml:space="preserve">. </w:t>
         </w:r>
       </w:ins>
-      <w:ins w:id="207" w:author="Parks, Robbie M" w:date="2018-06-19T17:44:00Z">
+      <w:ins w:id="217" w:author="Parks, Robbie M" w:date="2018-06-19T17:44:00Z">
         <w:r>
           <w:t xml:space="preserve">The Central climate region has a </w:t>
         </w:r>
       </w:ins>
-      <w:ins w:id="208" w:author="Parks, Robbie M" w:date="2018-06-19T17:56:00Z">
+      <w:ins w:id="218" w:author="Parks, Robbie M" w:date="2018-06-19T17:56:00Z">
         <w:r>
           <w:t>generally</w:t>
         </w:r>
       </w:ins>
-      <w:ins w:id="209" w:author="Parks, Robbie M" w:date="2018-06-19T17:44:00Z">
+      <w:ins w:id="219" w:author="Parks, Robbie M" w:date="2018-06-19T17:44:00Z">
         <w:r>
           <w:t xml:space="preserve"> </w:t>
         </w:r>
       </w:ins>
-      <w:ins w:id="210" w:author="Parks, Robbie M" w:date="2018-06-19T17:56:00Z">
+      <w:ins w:id="220" w:author="Parks, Robbie M" w:date="2018-06-19T17:56:00Z">
         <w:r>
           <w:t>temperate climate, with cold winters and mild summers.</w:t>
         </w:r>
       </w:ins>
-      <w:ins w:id="211" w:author="Parks, Robbie M" w:date="2018-06-19T17:45:00Z">
+      <w:ins w:id="221" w:author="Parks, Robbie M" w:date="2018-06-19T17:45:00Z">
         <w:r>
           <w:t xml:space="preserve"> East North Central </w:t>
         </w:r>
       </w:ins>
-      <w:ins w:id="212" w:author="Parks, Robbie M" w:date="2018-06-19T17:56:00Z">
+      <w:ins w:id="222" w:author="Parks, Robbie M" w:date="2018-06-19T17:56:00Z">
         <w:r>
           <w:t xml:space="preserve">is one of the coldest </w:t>
         </w:r>
       </w:ins>
-      <w:ins w:id="213" w:author="Parks, Robbie M" w:date="2018-06-19T18:05:00Z">
+      <w:ins w:id="223" w:author="Parks, Robbie M" w:date="2018-06-19T18:05:00Z">
         <w:r>
           <w:t xml:space="preserve">climate </w:t>
         </w:r>
       </w:ins>
-      <w:ins w:id="214" w:author="Parks, Robbie M" w:date="2018-06-19T17:56:00Z">
+      <w:ins w:id="224" w:author="Parks, Robbie M" w:date="2018-06-19T17:56:00Z">
         <w:r>
           <w:t xml:space="preserve">regions of the United States, </w:t>
         </w:r>
       </w:ins>
-      <w:ins w:id="215" w:author="Parks, Robbie M" w:date="2018-06-19T18:06:00Z">
+      <w:ins w:id="225" w:author="Parks, Robbie M" w:date="2018-06-19T18:06:00Z">
         <w:r>
           <w:t>with a mean annual temperature of 8°C</w:t>
         </w:r>
@@ -4325,52 +4417,52 @@
           <w:t xml:space="preserve"> </w:t>
         </w:r>
       </w:ins>
-      <w:ins w:id="216" w:author="Parks, Robbie M" w:date="2018-06-19T18:05:00Z">
+      <w:ins w:id="226" w:author="Parks, Robbie M" w:date="2018-06-19T18:05:00Z">
         <w:r>
           <w:t>and experiences</w:t>
         </w:r>
       </w:ins>
-      <w:ins w:id="217" w:author="Parks, Robbie M" w:date="2018-06-19T17:56:00Z">
+      <w:ins w:id="227" w:author="Parks, Robbie M" w:date="2018-06-19T17:56:00Z">
         <w:r>
           <w:t xml:space="preserve"> deep winters and warm summers</w:t>
         </w:r>
       </w:ins>
-      <w:ins w:id="218" w:author="Parks, Robbie M" w:date="2018-06-19T18:00:00Z">
+      <w:ins w:id="228" w:author="Parks, Robbie M" w:date="2018-06-19T18:00:00Z">
         <w:r>
           <w:t>,</w:t>
         </w:r>
       </w:ins>
-      <w:ins w:id="219" w:author="Parks, Robbie M" w:date="2018-06-19T17:45:00Z">
+      <w:ins w:id="229" w:author="Parks, Robbie M" w:date="2018-06-19T17:45:00Z">
         <w:r>
           <w:t xml:space="preserve"> </w:t>
         </w:r>
       </w:ins>
-      <w:ins w:id="220" w:author="Parks, Robbie M" w:date="2018-06-19T17:47:00Z">
+      <w:ins w:id="230" w:author="Parks, Robbie M" w:date="2018-06-19T17:47:00Z">
         <w:r>
           <w:t>The Northeast</w:t>
         </w:r>
       </w:ins>
-      <w:ins w:id="221" w:author="Parks, Robbie M" w:date="2018-06-19T17:57:00Z">
+      <w:ins w:id="231" w:author="Parks, Robbie M" w:date="2018-06-19T17:57:00Z">
         <w:r>
           <w:t xml:space="preserve"> possesses a humid, </w:t>
         </w:r>
       </w:ins>
-      <w:ins w:id="222" w:author="Parks, Robbie M" w:date="2018-06-19T17:58:00Z">
+      <w:ins w:id="232" w:author="Parks, Robbie M" w:date="2018-06-19T17:58:00Z">
         <w:r>
           <w:t>continental</w:t>
         </w:r>
       </w:ins>
-      <w:ins w:id="223" w:author="Parks, Robbie M" w:date="2018-06-19T17:57:00Z">
+      <w:ins w:id="233" w:author="Parks, Robbie M" w:date="2018-06-19T17:57:00Z">
         <w:r>
           <w:t xml:space="preserve"> climate</w:t>
         </w:r>
       </w:ins>
-      <w:ins w:id="224" w:author="Parks, Robbie M" w:date="2018-06-19T17:58:00Z">
+      <w:ins w:id="234" w:author="Parks, Robbie M" w:date="2018-06-19T17:58:00Z">
         <w:r>
           <w:t>, and the largest population of the climate regions (</w:t>
         </w:r>
       </w:ins>
-      <w:ins w:id="225" w:author="Parks, Robbie M" w:date="2018-06-19T17:59:00Z">
+      <w:ins w:id="235" w:author="Parks, Robbie M" w:date="2018-06-19T17:59:00Z">
         <w:r>
           <w:t xml:space="preserve">64,046,741 or </w:t>
         </w:r>
@@ -4378,22 +4470,22 @@
           <w:t>19.8% total population in 2016</w:t>
         </w:r>
       </w:ins>
-      <w:ins w:id="226" w:author="Parks, Robbie M" w:date="2018-06-19T17:58:00Z">
+      <w:ins w:id="236" w:author="Parks, Robbie M" w:date="2018-06-19T17:58:00Z">
         <w:r>
           <w:t>)</w:t>
         </w:r>
       </w:ins>
-      <w:ins w:id="227" w:author="Parks, Robbie M" w:date="2018-06-19T18:02:00Z">
+      <w:ins w:id="237" w:author="Parks, Robbie M" w:date="2018-06-19T18:02:00Z">
         <w:r>
           <w:t xml:space="preserve"> and the smallest share of the United States</w:t>
         </w:r>
       </w:ins>
-      <w:ins w:id="228" w:author="Parks, Robbie M" w:date="2018-06-19T18:06:00Z">
+      <w:ins w:id="238" w:author="Parks, Robbie M" w:date="2018-06-19T18:06:00Z">
         <w:r>
           <w:t>’ land mass</w:t>
         </w:r>
       </w:ins>
-      <w:ins w:id="229" w:author="Parks, Robbie M" w:date="2018-06-19T18:02:00Z">
+      <w:ins w:id="239" w:author="Parks, Robbie M" w:date="2018-06-19T18:02:00Z">
         <w:r>
           <w:t xml:space="preserve"> (</w:t>
         </w:r>
@@ -4404,27 +4496,27 @@
           <w:t>)</w:t>
         </w:r>
       </w:ins>
-      <w:ins w:id="230" w:author="Parks, Robbie M" w:date="2018-06-19T18:01:00Z">
+      <w:ins w:id="240" w:author="Parks, Robbie M" w:date="2018-06-19T18:01:00Z">
         <w:r>
           <w:t>.</w:t>
         </w:r>
       </w:ins>
-      <w:ins w:id="231" w:author="Parks, Robbie M" w:date="2018-06-19T17:47:00Z">
+      <w:ins w:id="241" w:author="Parks, Robbie M" w:date="2018-06-19T17:47:00Z">
         <w:r>
           <w:t xml:space="preserve"> </w:t>
         </w:r>
       </w:ins>
-      <w:ins w:id="232" w:author="Parks, Robbie M" w:date="2018-06-19T14:22:00Z">
+      <w:ins w:id="242" w:author="Parks, Robbie M" w:date="2018-06-19T14:22:00Z">
         <w:r>
           <w:t>The Northwest</w:t>
         </w:r>
       </w:ins>
-      <w:ins w:id="233" w:author="Parks, Robbie M" w:date="2018-06-19T14:45:00Z">
+      <w:ins w:id="243" w:author="Parks, Robbie M" w:date="2018-06-19T14:45:00Z">
         <w:r>
           <w:t xml:space="preserve"> </w:t>
         </w:r>
       </w:ins>
-      <w:ins w:id="234" w:author="Parks, Robbie M" w:date="2018-06-19T14:22:00Z">
+      <w:ins w:id="244" w:author="Parks, Robbie M" w:date="2018-06-19T14:22:00Z">
         <w:r>
           <w:t xml:space="preserve">has an oceanic </w:t>
         </w:r>
@@ -4432,12 +4524,12 @@
           <w:t>climate</w:t>
         </w:r>
       </w:ins>
-      <w:ins w:id="235" w:author="Parks, Robbie M" w:date="2018-06-19T15:42:00Z">
+      <w:ins w:id="245" w:author="Parks, Robbie M" w:date="2018-06-19T15:42:00Z">
         <w:r>
           <w:t>, wet and cool in autumn, wi</w:t>
         </w:r>
       </w:ins>
-      <w:ins w:id="236" w:author="Parks, Robbie M" w:date="2018-06-19T15:44:00Z">
+      <w:ins w:id="246" w:author="Parks, Robbie M" w:date="2018-06-19T15:44:00Z">
         <w:r>
           <w:t xml:space="preserve">nter, </w:t>
         </w:r>
@@ -4445,37 +4537,37 @@
           <w:t xml:space="preserve">spring </w:t>
         </w:r>
       </w:ins>
-      <w:ins w:id="237" w:author="Parks, Robbie M" w:date="2018-06-19T14:26:00Z">
+      <w:ins w:id="247" w:author="Parks, Robbie M" w:date="2018-06-19T14:26:00Z">
         <w:r>
           <w:t xml:space="preserve">and </w:t>
         </w:r>
       </w:ins>
-      <w:ins w:id="238" w:author="Parks, Robbie M" w:date="2018-06-19T15:44:00Z">
+      <w:ins w:id="248" w:author="Parks, Robbie M" w:date="2018-06-19T15:44:00Z">
         <w:r>
           <w:t xml:space="preserve">a </w:t>
         </w:r>
       </w:ins>
-      <w:ins w:id="239" w:author="Parks, Robbie M" w:date="2018-06-19T14:26:00Z">
+      <w:ins w:id="249" w:author="Parks, Robbie M" w:date="2018-06-19T14:26:00Z">
         <w:r>
           <w:t xml:space="preserve">mild </w:t>
         </w:r>
       </w:ins>
-      <w:ins w:id="240" w:author="Parks, Robbie M" w:date="2018-06-19T15:44:00Z">
+      <w:ins w:id="250" w:author="Parks, Robbie M" w:date="2018-06-19T15:44:00Z">
         <w:r>
           <w:t>summer</w:t>
         </w:r>
       </w:ins>
-      <w:ins w:id="241" w:author="Parks, Robbie M" w:date="2018-06-19T14:57:00Z">
+      <w:ins w:id="251" w:author="Parks, Robbie M" w:date="2018-06-19T14:57:00Z">
         <w:r>
           <w:t xml:space="preserve">. </w:t>
         </w:r>
       </w:ins>
-      <w:ins w:id="242" w:author="Parks, Robbie M" w:date="2018-06-19T17:48:00Z">
+      <w:ins w:id="252" w:author="Parks, Robbie M" w:date="2018-06-19T17:48:00Z">
         <w:r>
           <w:t>The South</w:t>
         </w:r>
       </w:ins>
-      <w:ins w:id="243" w:author="Parks, Robbie M" w:date="2018-06-19T18:03:00Z">
+      <w:ins w:id="253" w:author="Parks, Robbie M" w:date="2018-06-19T18:03:00Z">
         <w:r>
           <w:t>, with the second warmest average annual temperature (18°C)</w:t>
         </w:r>
@@ -4483,22 +4575,22 @@
           <w:t>,</w:t>
         </w:r>
       </w:ins>
-      <w:ins w:id="244" w:author="Parks, Robbie M" w:date="2018-06-19T17:48:00Z">
+      <w:ins w:id="254" w:author="Parks, Robbie M" w:date="2018-06-19T17:48:00Z">
         <w:r>
           <w:t xml:space="preserve"> takes up the largest geographic share of the USA (18.8% of land</w:t>
         </w:r>
       </w:ins>
-      <w:ins w:id="245" w:author="Parks, Robbie M" w:date="2018-06-19T18:10:00Z">
+      <w:ins w:id="255" w:author="Parks, Robbie M" w:date="2018-06-19T18:10:00Z">
         <w:r>
           <w:t xml:space="preserve"> </w:t>
         </w:r>
       </w:ins>
-      <w:ins w:id="246" w:author="Parks, Robbie M" w:date="2018-06-19T17:48:00Z">
+      <w:ins w:id="256" w:author="Parks, Robbie M" w:date="2018-06-19T17:48:00Z">
         <w:r>
           <w:t>mass), with half taken up by Texas.</w:t>
         </w:r>
       </w:ins>
-      <w:ins w:id="247" w:author="Parks, Robbie M" w:date="2018-06-19T17:52:00Z">
+      <w:ins w:id="257" w:author="Parks, Robbie M" w:date="2018-06-19T17:52:00Z">
         <w:r>
           <w:t xml:space="preserve"> The </w:t>
         </w:r>
@@ -4507,42 +4599,42 @@
           <w:t>Southeast</w:t>
         </w:r>
       </w:ins>
-      <w:ins w:id="248" w:author="Parks, Robbie M" w:date="2018-06-19T14:26:00Z">
+      <w:ins w:id="258" w:author="Parks, Robbie M" w:date="2018-06-19T14:26:00Z">
         <w:r>
           <w:t xml:space="preserve"> </w:t>
         </w:r>
       </w:ins>
-      <w:ins w:id="249" w:author="Parks, Robbie M" w:date="2018-06-19T18:00:00Z">
+      <w:ins w:id="259" w:author="Parks, Robbie M" w:date="2018-06-19T18:00:00Z">
         <w:r>
           <w:t>has the warmest average temperature of the climate regions (</w:t>
         </w:r>
       </w:ins>
-      <w:ins w:id="250" w:author="Parks, Robbie M" w:date="2018-06-19T18:01:00Z">
+      <w:ins w:id="260" w:author="Parks, Robbie M" w:date="2018-06-19T18:01:00Z">
         <w:r>
           <w:t>18.4°C</w:t>
         </w:r>
       </w:ins>
-      <w:ins w:id="251" w:author="Parks, Robbie M" w:date="2018-06-19T18:00:00Z">
+      <w:ins w:id="261" w:author="Parks, Robbie M" w:date="2018-06-19T18:00:00Z">
         <w:r>
           <w:t xml:space="preserve">). </w:t>
         </w:r>
       </w:ins>
-      <w:ins w:id="252" w:author="Parks, Robbie M" w:date="2018-06-19T17:52:00Z">
+      <w:ins w:id="262" w:author="Parks, Robbie M" w:date="2018-06-19T17:52:00Z">
         <w:r>
           <w:t xml:space="preserve">The Southwest is hot and dry, frequently under drought, with deserts and the Colorado Plateau dominating the geography. </w:t>
         </w:r>
       </w:ins>
-      <w:ins w:id="253" w:author="Parks, Robbie M" w:date="2018-06-19T14:26:00Z">
+      <w:ins w:id="263" w:author="Parks, Robbie M" w:date="2018-06-19T14:26:00Z">
         <w:r>
           <w:t>T</w:t>
         </w:r>
       </w:ins>
-      <w:ins w:id="254" w:author="Parks, Robbie M" w:date="2018-06-19T14:45:00Z">
+      <w:ins w:id="264" w:author="Parks, Robbie M" w:date="2018-06-19T14:45:00Z">
         <w:r>
           <w:t>he West is typically hot and dry</w:t>
         </w:r>
       </w:ins>
-      <w:ins w:id="255" w:author="Parks, Robbie M" w:date="2018-06-19T14:57:00Z">
+      <w:ins w:id="265" w:author="Parks, Robbie M" w:date="2018-06-19T14:57:00Z">
         <w:r>
           <w:t xml:space="preserve">, with a large proportion </w:t>
         </w:r>
@@ -4556,42 +4648,42 @@
           <w:t>.</w:t>
         </w:r>
       </w:ins>
-      <w:ins w:id="256" w:author="Parks, Robbie M" w:date="2018-06-19T15:00:00Z">
+      <w:ins w:id="266" w:author="Parks, Robbie M" w:date="2018-06-19T15:00:00Z">
         <w:r>
           <w:t xml:space="preserve"> </w:t>
         </w:r>
       </w:ins>
-      <w:ins w:id="257" w:author="Parks, Robbie M" w:date="2018-06-19T15:02:00Z">
+      <w:ins w:id="267" w:author="Parks, Robbie M" w:date="2018-06-19T15:02:00Z">
         <w:r>
           <w:t>West North Central</w:t>
         </w:r>
       </w:ins>
-      <w:ins w:id="258" w:author="Parks, Robbie M" w:date="2018-06-19T17:37:00Z">
+      <w:ins w:id="268" w:author="Parks, Robbie M" w:date="2018-06-19T17:37:00Z">
         <w:r>
           <w:t>,</w:t>
         </w:r>
       </w:ins>
-      <w:ins w:id="259" w:author="Parks, Robbie M" w:date="2018-06-19T15:02:00Z">
+      <w:ins w:id="269" w:author="Parks, Robbie M" w:date="2018-06-19T15:02:00Z">
         <w:r>
           <w:t xml:space="preserve"> </w:t>
         </w:r>
       </w:ins>
-      <w:ins w:id="260" w:author="Parks, Robbie M" w:date="2018-06-19T15:06:00Z">
+      <w:ins w:id="270" w:author="Parks, Robbie M" w:date="2018-06-19T15:06:00Z">
         <w:r>
           <w:t>with 15.5% of the land</w:t>
         </w:r>
       </w:ins>
-      <w:ins w:id="261" w:author="Parks, Robbie M" w:date="2018-06-19T18:08:00Z">
+      <w:ins w:id="271" w:author="Parks, Robbie M" w:date="2018-06-19T18:08:00Z">
         <w:r>
           <w:t xml:space="preserve"> </w:t>
         </w:r>
       </w:ins>
-      <w:ins w:id="262" w:author="Parks, Robbie M" w:date="2018-06-19T15:06:00Z">
+      <w:ins w:id="272" w:author="Parks, Robbie M" w:date="2018-06-19T15:06:00Z">
         <w:r>
           <w:t>mass of the USA</w:t>
         </w:r>
       </w:ins>
-      <w:ins w:id="263" w:author="Parks, Robbie M" w:date="2018-06-19T18:10:00Z">
+      <w:ins w:id="273" w:author="Parks, Robbie M" w:date="2018-06-19T18:10:00Z">
         <w:r>
           <w:t xml:space="preserve"> second only to </w:t>
         </w:r>
@@ -4599,7 +4691,7 @@
           <w:t>the South in terms of land mass</w:t>
         </w:r>
       </w:ins>
-      <w:ins w:id="264" w:author="Parks, Robbie M" w:date="2018-06-19T15:06:00Z">
+      <w:ins w:id="274" w:author="Parks, Robbie M" w:date="2018-06-19T15:06:00Z">
         <w:r>
           <w:t xml:space="preserve">, </w:t>
         </w:r>
@@ -4607,27 +4699,27 @@
           <w:t xml:space="preserve">is the </w:t>
         </w:r>
       </w:ins>
-      <w:ins w:id="265" w:author="Parks, Robbie M" w:date="2018-06-19T17:41:00Z">
+      <w:ins w:id="275" w:author="Parks, Robbie M" w:date="2018-06-19T17:41:00Z">
         <w:r>
           <w:t xml:space="preserve">least populated climate region (5,168,753 or </w:t>
         </w:r>
       </w:ins>
-      <w:ins w:id="266" w:author="Parks, Robbie M" w:date="2018-06-19T17:43:00Z">
+      <w:ins w:id="276" w:author="Parks, Robbie M" w:date="2018-06-19T17:43:00Z">
         <w:r>
           <w:t>1.6% of total population</w:t>
         </w:r>
       </w:ins>
-      <w:ins w:id="267" w:author="Parks, Robbie M" w:date="2018-06-19T18:00:00Z">
+      <w:ins w:id="277" w:author="Parks, Robbie M" w:date="2018-06-19T18:00:00Z">
         <w:r>
           <w:t xml:space="preserve"> in 2016</w:t>
         </w:r>
       </w:ins>
-      <w:ins w:id="268" w:author="Parks, Robbie M" w:date="2018-06-19T17:43:00Z">
+      <w:ins w:id="278" w:author="Parks, Robbie M" w:date="2018-06-19T17:43:00Z">
         <w:r>
           <w:t>)</w:t>
         </w:r>
       </w:ins>
-      <w:ins w:id="269" w:author="Parks, Robbie M" w:date="2018-06-19T18:09:00Z">
+      <w:ins w:id="279" w:author="Parks, Robbie M" w:date="2018-06-19T18:09:00Z">
         <w:r>
           <w:t xml:space="preserve"> and the coldest </w:t>
         </w:r>
@@ -4635,7 +4727,7 @@
           <w:t>on average throughout the year (7.6°C)</w:t>
         </w:r>
       </w:ins>
-      <w:ins w:id="270" w:author="Parks, Robbie M" w:date="2018-06-19T15:04:00Z">
+      <w:ins w:id="280" w:author="Parks, Robbie M" w:date="2018-06-19T15:04:00Z">
         <w:r>
           <w:t xml:space="preserve">. </w:t>
         </w:r>
@@ -4646,7 +4738,7 @@
         <w:spacing w:line="480" w:lineRule="auto"/>
         <w:jc w:val="both"/>
         <w:rPr>
-          <w:ins w:id="271" w:author="Parks, Robbie M" w:date="2018-06-19T14:05:00Z"/>
+          <w:ins w:id="281" w:author="Parks, Robbie M" w:date="2018-06-19T14:05:00Z"/>
         </w:rPr>
       </w:pPr>
     </w:p>
@@ -4661,11 +4753,19 @@
       <w:r>
         <w:t xml:space="preserve">The underlying cause of death was coded </w:t>
       </w:r>
-      <w:r>
-        <w:rPr>
-          <w:color w:val="000000" w:themeColor="text1"/>
-        </w:rPr>
-        <w:t>according to the international classification of diseases (ICD) system (9</w:t>
+      <w:proofErr w:type="gramStart"/>
+      <w:r>
+        <w:rPr>
+          <w:color w:val="000000" w:themeColor="text1"/>
+        </w:rPr>
+        <w:t>according to</w:t>
+      </w:r>
+      <w:proofErr w:type="gramEnd"/>
+      <w:r>
+        <w:rPr>
+          <w:color w:val="000000" w:themeColor="text1"/>
+        </w:rPr>
+        <w:t xml:space="preserve"> the international classification of diseases (ICD) system (9</w:t>
       </w:r>
       <w:r>
         <w:rPr>
@@ -4708,7 +4808,7 @@
         <w:spacing w:line="480" w:lineRule="auto"/>
         <w:jc w:val="both"/>
         <w:rPr>
-          <w:ins w:id="272" w:author="Parks, Robbie M" w:date="2018-06-19T18:49:00Z"/>
+          <w:ins w:id="282" w:author="Parks, Robbie M" w:date="2018-06-19T18:49:00Z"/>
           <w:color w:val="000000" w:themeColor="text1"/>
         </w:rPr>
       </w:pPr>
@@ -4718,7 +4818,7 @@
         </w:rPr>
         <w:t>Data were divided by sex and age in the following 10 age groups: 0-4, 5-14, 25- 34, 35-44, 45-54, 55-64, 65-74, 75-84, 85+ years. We calculated monthly death rates for each age and sex group, both nationally and for sub-national climate regions. Death rate calculations accounted for varying length of months, by multiplying each month’s death count by a factor that would make it equivalent to a 31-day month. For analysis of seasonality by cause of death, we mapped each ICD-9 and ICD-10 codes to the disease categories</w:t>
       </w:r>
-      <w:ins w:id="273" w:author="Parks, Robbie M" w:date="2018-07-03T11:31:00Z">
+      <w:ins w:id="283" w:author="Parks, Robbie M" w:date="2018-07-03T11:31:00Z">
         <w:r>
           <w:rPr>
             <w:color w:val="000000" w:themeColor="text1"/>
@@ -4750,7 +4850,7 @@
         </w:rPr>
         <w:t xml:space="preserve">Cardiorespiratory diseases and cancers accounted for 56.4% and </w:t>
       </w:r>
-      <w:ins w:id="274" w:author="Parks, Robbie M" w:date="2018-06-19T19:36:00Z">
+      <w:ins w:id="284" w:author="Parks, Robbie M" w:date="2018-06-19T19:36:00Z">
         <w:r>
           <w:rPr>
             <w:color w:val="000000" w:themeColor="text1"/>
@@ -4764,7 +4864,7 @@
         </w:rPr>
         <w:t xml:space="preserve">% of all deaths in the USA, respectively, in 1980, and </w:t>
       </w:r>
-      <w:ins w:id="275" w:author="Parks, Robbie M" w:date="2018-06-19T23:37:00Z">
+      <w:ins w:id="285" w:author="Parks, Robbie M" w:date="2018-06-19T23:37:00Z">
         <w:r>
           <w:rPr>
             <w:color w:val="000000" w:themeColor="text1"/>
@@ -4778,7 +4878,7 @@
         </w:rPr>
         <w:t xml:space="preserve">% and </w:t>
       </w:r>
-      <w:ins w:id="276" w:author="Parks, Robbie M" w:date="2018-06-19T23:37:00Z">
+      <w:ins w:id="286" w:author="Parks, Robbie M" w:date="2018-06-19T23:37:00Z">
         <w:r>
           <w:rPr>
             <w:color w:val="000000" w:themeColor="text1"/>
@@ -4792,7 +4892,7 @@
         </w:rPr>
         <w:t>%, respectively, in 201</w:t>
       </w:r>
-      <w:ins w:id="277" w:author="Parks, Robbie M" w:date="2018-06-19T19:37:00Z">
+      <w:ins w:id="287" w:author="Parks, Robbie M" w:date="2018-06-19T19:37:00Z">
         <w:r>
           <w:rPr>
             <w:color w:val="000000" w:themeColor="text1"/>
@@ -4861,7 +4961,7 @@
         </w:rPr>
         <w:t xml:space="preserve"> Injuries, which accounted for 8% of all deaths in the USA in 1980 and </w:t>
       </w:r>
-      <w:ins w:id="278" w:author="Parks, Robbie M" w:date="2018-06-19T23:39:00Z">
+      <w:ins w:id="288" w:author="Parks, Robbie M" w:date="2018-06-19T23:39:00Z">
         <w:r>
           <w:rPr>
             <w:color w:val="000000" w:themeColor="text1"/>
@@ -4875,7 +4975,7 @@
         </w:rPr>
         <w:t>% in 201</w:t>
       </w:r>
-      <w:ins w:id="279" w:author="Parks, Robbie M" w:date="2018-06-19T19:37:00Z">
+      <w:ins w:id="289" w:author="Parks, Robbie M" w:date="2018-06-19T19:37:00Z">
         <w:r>
           <w:rPr>
             <w:color w:val="000000" w:themeColor="text1"/>
@@ -5000,7 +5100,7 @@
         <w:spacing w:line="480" w:lineRule="auto"/>
         <w:jc w:val="both"/>
         <w:rPr>
-          <w:ins w:id="280" w:author="Ezzati, Majid" w:date="2018-06-26T21:13:00Z"/>
+          <w:ins w:id="290" w:author="Ezzati, Majid" w:date="2018-06-26T21:13:00Z"/>
           <w:rFonts w:ascii="Times New Roman" w:hAnsi="Times New Roman" w:cs="Times New Roman"/>
           <w:color w:val="000000" w:themeColor="text1"/>
           <w:sz w:val="24"/>
@@ -5152,7 +5252,7 @@
         </w:rPr>
         <w:t xml:space="preserve"> dynamic seasonal </w:t>
       </w:r>
-      <w:ins w:id="281" w:author="Parks, Robbie M" w:date="2018-06-20T10:32:00Z">
+      <w:ins w:id="291" w:author="Parks, Robbie M" w:date="2018-06-20T10:32:00Z">
         <w:r>
           <w:rPr>
             <w:rFonts w:ascii="Times New Roman" w:hAnsi="Times New Roman" w:cs="Times New Roman"/>
@@ -5179,8 +5279,30 @@
           <w:sz w:val="24"/>
           <w:szCs w:val="24"/>
         </w:rPr>
-        <w:t>In addition to coefficients that measure the frequency of periodicity, wavelet analysis gives an indication of statistical significance of results compared with random fluctuations that can be represented with white</w:t>
-      </w:r>
+        <w:t xml:space="preserve">In addition to coefficients that measure the frequency of periodicity, wavelet analysis gives an indication of </w:t>
+      </w:r>
+      <w:del w:id="292" w:author="Parks, Robbie M" w:date="2018-07-04T17:23:00Z">
+        <w:r>
+          <w:rPr>
+            <w:rFonts w:ascii="Times New Roman" w:hAnsi="Times New Roman" w:cs="Times New Roman"/>
+            <w:color w:val="000000" w:themeColor="text1"/>
+            <w:sz w:val="24"/>
+            <w:szCs w:val="24"/>
+          </w:rPr>
+          <w:delText>statistical significance of</w:delText>
+        </w:r>
+      </w:del>
+      <w:ins w:id="293" w:author="Parks, Robbie M" w:date="2018-07-04T17:23:00Z">
+        <w:r>
+          <w:rPr>
+            <w:rFonts w:ascii="Times New Roman" w:hAnsi="Times New Roman" w:cs="Times New Roman"/>
+            <w:color w:val="000000" w:themeColor="text1"/>
+            <w:sz w:val="24"/>
+            <w:szCs w:val="24"/>
+          </w:rPr>
+          <w:t>how</w:t>
+        </w:r>
+      </w:ins>
       <w:r>
         <w:rPr>
           <w:rFonts w:ascii="Times New Roman" w:hAnsi="Times New Roman" w:cs="Times New Roman"/>
@@ -5188,8 +5310,19 @@
           <w:sz w:val="24"/>
           <w:szCs w:val="24"/>
         </w:rPr>
-        <w:t xml:space="preserve"> (an independent random process)</w:t>
-      </w:r>
+        <w:t xml:space="preserve"> results compare</w:t>
+      </w:r>
+      <w:del w:id="294" w:author="Parks, Robbie M" w:date="2018-07-04T17:24:00Z">
+        <w:r>
+          <w:rPr>
+            <w:rFonts w:ascii="Times New Roman" w:hAnsi="Times New Roman" w:cs="Times New Roman"/>
+            <w:color w:val="000000" w:themeColor="text1"/>
+            <w:sz w:val="24"/>
+            <w:szCs w:val="24"/>
+          </w:rPr>
+          <w:delText>d</w:delText>
+        </w:r>
+      </w:del>
       <w:r>
         <w:rPr>
           <w:rFonts w:ascii="Times New Roman" w:hAnsi="Times New Roman" w:cs="Times New Roman"/>
@@ -5197,7 +5330,7 @@
           <w:sz w:val="24"/>
           <w:szCs w:val="24"/>
         </w:rPr>
-        <w:t xml:space="preserve"> or red </w:t>
+        <w:t xml:space="preserve"> with random fluctuations that can be represented with white</w:t>
       </w:r>
       <w:r>
         <w:rPr>
@@ -5206,7 +5339,7 @@
           <w:sz w:val="24"/>
           <w:szCs w:val="24"/>
         </w:rPr>
-        <w:t xml:space="preserve">(autoregressive of order 1 process) </w:t>
+        <w:t xml:space="preserve"> (an independent random process)</w:t>
       </w:r>
       <w:r>
         <w:rPr>
@@ -5215,7 +5348,7 @@
           <w:sz w:val="24"/>
           <w:szCs w:val="24"/>
         </w:rPr>
-        <w:t xml:space="preserve">noise. </w:t>
+        <w:t xml:space="preserve"> or red </w:t>
       </w:r>
       <w:r>
         <w:rPr>
@@ -5224,7 +5357,7 @@
           <w:sz w:val="24"/>
           <w:szCs w:val="24"/>
         </w:rPr>
-        <w:t>We used the R package WaveletComp (version 1.0) for the wavelet analysis. Before analysis, we de</w:t>
+        <w:t xml:space="preserve">(autoregressive of order 1 process) </w:t>
       </w:r>
       <w:r>
         <w:rPr>
@@ -5233,7 +5366,7 @@
           <w:sz w:val="24"/>
           <w:szCs w:val="24"/>
         </w:rPr>
-        <w:t>-</w:t>
+        <w:t xml:space="preserve">noise. </w:t>
       </w:r>
       <w:r>
         <w:rPr>
@@ -5242,9 +5375,27 @@
           <w:sz w:val="24"/>
           <w:szCs w:val="24"/>
         </w:rPr>
+        <w:t>We used the R package WaveletComp (version 1.0) for the wavelet analysis. Before analysis, we de</w:t>
+      </w:r>
+      <w:r>
+        <w:rPr>
+          <w:rFonts w:ascii="Times New Roman" w:hAnsi="Times New Roman" w:cs="Times New Roman"/>
+          <w:color w:val="000000" w:themeColor="text1"/>
+          <w:sz w:val="24"/>
+          <w:szCs w:val="24"/>
+        </w:rPr>
+        <w:t>-</w:t>
+      </w:r>
+      <w:r>
+        <w:rPr>
+          <w:rFonts w:ascii="Times New Roman" w:hAnsi="Times New Roman" w:cs="Times New Roman"/>
+          <w:color w:val="000000" w:themeColor="text1"/>
+          <w:sz w:val="24"/>
+          <w:szCs w:val="24"/>
+        </w:rPr>
         <w:t xml:space="preserve">trended </w:t>
       </w:r>
-      <w:ins w:id="282" w:author="Parks, Robbie M" w:date="2018-06-19T23:39:00Z">
+      <w:ins w:id="295" w:author="Parks, Robbie M" w:date="2018-06-19T23:39:00Z">
         <w:r>
           <w:rPr>
             <w:rFonts w:ascii="Times New Roman" w:hAnsi="Times New Roman" w:cs="Times New Roman"/>
@@ -5262,9 +5413,29 @@
           <w:sz w:val="24"/>
           <w:szCs w:val="24"/>
         </w:rPr>
-        <w:t>using a polynomial regression, and rescaled each all-cause mortality death rate time series so as to range between 1 and -1.</w:t>
-      </w:r>
-      <w:ins w:id="283" w:author="Parks, Robbie M" w:date="2018-07-03T11:01:00Z">
+        <w:t xml:space="preserve">using a polynomial regression, and rescaled each all-cause mortality death rate time series </w:t>
+      </w:r>
+      <w:proofErr w:type="gramStart"/>
+      <w:r>
+        <w:rPr>
+          <w:rFonts w:ascii="Times New Roman" w:hAnsi="Times New Roman" w:cs="Times New Roman"/>
+          <w:color w:val="000000" w:themeColor="text1"/>
+          <w:sz w:val="24"/>
+          <w:szCs w:val="24"/>
+        </w:rPr>
+        <w:t>so as to</w:t>
+      </w:r>
+      <w:proofErr w:type="gramEnd"/>
+      <w:r>
+        <w:rPr>
+          <w:rFonts w:ascii="Times New Roman" w:hAnsi="Times New Roman" w:cs="Times New Roman"/>
+          <w:color w:val="000000" w:themeColor="text1"/>
+          <w:sz w:val="24"/>
+          <w:szCs w:val="24"/>
+        </w:rPr>
+        <w:t xml:space="preserve"> range between 1 and -1.</w:t>
+      </w:r>
+      <w:ins w:id="296" w:author="Parks, Robbie M" w:date="2018-07-03T11:01:00Z">
         <w:r>
           <w:rPr>
             <w:rFonts w:ascii="Times New Roman" w:hAnsi="Times New Roman" w:cs="Times New Roman"/>
@@ -5275,7 +5446,7 @@
           <w:t xml:space="preserve"> We compared wavelet power spectra </w:t>
         </w:r>
       </w:ins>
-      <w:ins w:id="284" w:author="Parks, Robbie M" w:date="2018-07-03T11:08:00Z">
+      <w:ins w:id="297" w:author="Parks, Robbie M" w:date="2018-07-03T11:08:00Z">
         <w:r>
           <w:rPr>
             <w:rFonts w:ascii="Times New Roman" w:hAnsi="Times New Roman" w:cs="Times New Roman"/>
@@ -5283,7 +5454,18 @@
             <w:sz w:val="24"/>
             <w:szCs w:val="24"/>
           </w:rPr>
-          <w:t xml:space="preserve">of the entire study period </w:t>
+          <w:t xml:space="preserve">of the entire study period (1980-2016) </w:t>
+        </w:r>
+      </w:ins>
+      <w:ins w:id="298" w:author="Parks, Robbie M" w:date="2018-07-03T11:01:00Z">
+        <w:r>
+          <w:rPr>
+            <w:rFonts w:ascii="Times New Roman" w:hAnsi="Times New Roman" w:cs="Times New Roman"/>
+            <w:color w:val="000000" w:themeColor="text1"/>
+            <w:sz w:val="24"/>
+            <w:szCs w:val="24"/>
+          </w:rPr>
+          <w:t xml:space="preserve">for </w:t>
         </w:r>
         <w:r>
           <w:rPr>
@@ -5293,21 +5475,10 @@
             <w:szCs w:val="24"/>
           </w:rPr>
           <w:lastRenderedPageBreak/>
-          <w:t xml:space="preserve">(1980-2016) </w:t>
-        </w:r>
-      </w:ins>
-      <w:ins w:id="285" w:author="Parks, Robbie M" w:date="2018-07-03T11:01:00Z">
-        <w:r>
-          <w:rPr>
-            <w:rFonts w:ascii="Times New Roman" w:hAnsi="Times New Roman" w:cs="Times New Roman"/>
-            <w:color w:val="000000" w:themeColor="text1"/>
-            <w:sz w:val="24"/>
-            <w:szCs w:val="24"/>
-          </w:rPr>
-          <w:t xml:space="preserve">for each age-sex group against a white noise spectrum, which represents random fluctuations, </w:t>
-        </w:r>
-      </w:ins>
-      <w:ins w:id="286" w:author="Parks, Robbie M" w:date="2018-07-03T11:03:00Z">
+          <w:t xml:space="preserve">each age-sex group against a white noise spectrum, which represents random fluctuations, </w:t>
+        </w:r>
+      </w:ins>
+      <w:ins w:id="299" w:author="Parks, Robbie M" w:date="2018-07-03T11:03:00Z">
         <w:r>
           <w:rPr>
             <w:rFonts w:ascii="Times New Roman" w:hAnsi="Times New Roman" w:cs="Times New Roman"/>
@@ -5318,8 +5489,8 @@
           <w:t>to generate p-values.</w:t>
         </w:r>
       </w:ins>
-      <w:commentRangeStart w:id="287"/>
-      <w:del w:id="288" w:author="Parks, Robbie M" w:date="2018-07-03T11:09:00Z">
+      <w:commentRangeStart w:id="300"/>
+      <w:del w:id="301" w:author="Parks, Robbie M" w:date="2018-07-03T11:09:00Z">
         <w:r>
           <w:rPr>
             <w:rFonts w:ascii="Times New Roman" w:hAnsi="Times New Roman" w:cs="Times New Roman"/>
@@ -5329,7 +5500,7 @@
           </w:rPr>
           <w:delText xml:space="preserve">We identified age-sex groups whose wavelet power spectra differed from that of a white noise spectrum, which represents random fluctuations, at 5% significance level, for the entire study period (1980-201). </w:delText>
         </w:r>
-        <w:commentRangeEnd w:id="287"/>
+        <w:commentRangeEnd w:id="300"/>
         <w:r>
           <w:rPr>
             <w:rStyle w:val="CommentReference"/>
@@ -5337,7 +5508,7 @@
             <w:sz w:val="24"/>
             <w:szCs w:val="24"/>
           </w:rPr>
-          <w:commentReference w:id="287"/>
+          <w:commentReference w:id="300"/>
         </w:r>
       </w:del>
     </w:p>
@@ -5347,7 +5518,7 @@
         <w:spacing w:line="480" w:lineRule="auto"/>
         <w:jc w:val="both"/>
         <w:rPr>
-          <w:ins w:id="289" w:author="Ezzati, Majid" w:date="2018-06-26T21:13:00Z"/>
+          <w:ins w:id="302" w:author="Ezzati, Majid" w:date="2018-06-26T21:13:00Z"/>
           <w:rFonts w:ascii="Times New Roman" w:hAnsi="Times New Roman" w:cs="Times New Roman"/>
           <w:color w:val="000000" w:themeColor="text1"/>
           <w:sz w:val="24"/>
@@ -5367,7 +5538,7 @@
           <w:szCs w:val="24"/>
         </w:rPr>
       </w:pPr>
-      <w:del w:id="290" w:author="Parks, Robbie M" w:date="2018-07-03T11:12:00Z">
+      <w:del w:id="303" w:author="Parks, Robbie M" w:date="2018-07-03T11:12:00Z">
         <w:r>
           <w:rPr>
             <w:rFonts w:ascii="Times New Roman" w:hAnsi="Times New Roman" w:cs="Times New Roman"/>
@@ -5378,8 +5549,8 @@
           <w:delText xml:space="preserve">e </w:delText>
         </w:r>
       </w:del>
-      <w:ins w:id="291" w:author="Ezzati, Majid" w:date="2018-06-26T21:13:00Z">
-        <w:del w:id="292" w:author="Parks, Robbie M" w:date="2018-07-03T11:12:00Z">
+      <w:ins w:id="304" w:author="Ezzati, Majid" w:date="2018-06-26T21:13:00Z">
+        <w:del w:id="305" w:author="Parks, Robbie M" w:date="2018-07-03T11:12:00Z">
           <w:r>
             <w:rPr>
               <w:rFonts w:ascii="Times New Roman" w:hAnsi="Times New Roman" w:cs="Times New Roman"/>
@@ -5391,8 +5562,8 @@
           </w:r>
         </w:del>
       </w:ins>
-      <w:ins w:id="293" w:author="Ezzati, Majid" w:date="2018-06-26T21:14:00Z">
-        <w:del w:id="294" w:author="Parks, Robbie M" w:date="2018-07-03T11:12:00Z">
+      <w:ins w:id="306" w:author="Ezzati, Majid" w:date="2018-06-26T21:14:00Z">
+        <w:del w:id="307" w:author="Parks, Robbie M" w:date="2018-07-03T11:12:00Z">
           <w:r>
             <w:rPr>
               <w:rFonts w:ascii="Times New Roman" w:hAnsi="Times New Roman" w:cs="Times New Roman"/>
@@ -5404,7 +5575,7 @@
           </w:r>
         </w:del>
       </w:ins>
-      <w:del w:id="295" w:author="Parks, Robbie M" w:date="2018-07-03T11:12:00Z">
+      <w:del w:id="308" w:author="Parks, Robbie M" w:date="2018-07-03T11:12:00Z">
         <w:r>
           <w:rPr>
             <w:rFonts w:ascii="Times New Roman" w:hAnsi="Times New Roman" w:cs="Times New Roman"/>
@@ -5424,7 +5595,7 @@
           <w:delText xml:space="preserve"> when in the year, on average, maximum and minimum death rates occur, respectively. </w:delText>
         </w:r>
       </w:del>
-      <w:ins w:id="296" w:author="Ezzati, Majid" w:date="2018-06-26T21:14:00Z">
+      <w:ins w:id="309" w:author="Ezzati, Majid" w:date="2018-06-26T21:14:00Z">
         <w:r>
           <w:rPr>
             <w:rFonts w:ascii="Times New Roman" w:hAnsi="Times New Roman" w:cs="Times New Roman"/>
@@ -5435,7 +5606,7 @@
           <w:t xml:space="preserve">To identify the months of maximum and minimum death rates, we </w:t>
         </w:r>
       </w:ins>
-      <w:ins w:id="297" w:author="Ezzati, Majid" w:date="2018-06-26T21:15:00Z">
+      <w:ins w:id="310" w:author="Ezzati, Majid" w:date="2018-06-26T21:15:00Z">
         <w:r>
           <w:rPr>
             <w:rFonts w:ascii="Times New Roman" w:hAnsi="Times New Roman" w:cs="Times New Roman"/>
@@ -5446,7 +5617,7 @@
           <w:t>calculate</w:t>
         </w:r>
       </w:ins>
-      <w:ins w:id="298" w:author="Ezzati, Majid" w:date="2018-06-26T21:14:00Z">
+      <w:ins w:id="311" w:author="Ezzati, Majid" w:date="2018-06-26T21:14:00Z">
         <w:r>
           <w:rPr>
             <w:rFonts w:ascii="Times New Roman" w:hAnsi="Times New Roman" w:cs="Times New Roman"/>
@@ -5457,9 +5628,9 @@
           <w:t xml:space="preserve">d the centre of gravity and the negative centre of gravity of monthly death rates. </w:t>
         </w:r>
       </w:ins>
-      <w:commentRangeStart w:id="299"/>
-      <w:commentRangeStart w:id="300"/>
-      <w:ins w:id="301" w:author="Ezzati, Majid" w:date="2018-06-26T21:40:00Z">
+      <w:commentRangeStart w:id="312"/>
+      <w:commentRangeStart w:id="313"/>
+      <w:ins w:id="314" w:author="Ezzati, Majid" w:date="2018-06-26T21:40:00Z">
         <w:r>
           <w:rPr>
             <w:rFonts w:ascii="Times New Roman" w:hAnsi="Times New Roman" w:cs="Times New Roman"/>
@@ -5488,7 +5659,7 @@
         </w:rPr>
         <w:t xml:space="preserve"> of gravity</w:t>
       </w:r>
-      <w:ins w:id="302" w:author="Ezzati, Majid" w:date="2018-06-26T21:40:00Z">
+      <w:ins w:id="315" w:author="Ezzati, Majid" w:date="2018-06-26T21:40:00Z">
         <w:r>
           <w:rPr>
             <w:rFonts w:ascii="Times New Roman" w:hAnsi="Times New Roman" w:cs="Times New Roman"/>
@@ -5508,8 +5679,8 @@
         </w:rPr>
         <w:t>each month weighted by its death rate</w:t>
       </w:r>
-      <w:commentRangeStart w:id="303"/>
-      <w:commentRangeStart w:id="304"/>
+      <w:commentRangeStart w:id="316"/>
+      <w:commentRangeStart w:id="317"/>
       <w:r>
         <w:rPr>
           <w:rFonts w:ascii="Times New Roman" w:hAnsi="Times New Roman" w:cs="Times New Roman"/>
@@ -5537,7 +5708,7 @@
         </w:rPr>
         <w:t xml:space="preserve"> of gravity</w:t>
       </w:r>
-      <w:ins w:id="305" w:author="Parks, Robbie M" w:date="2018-07-03T11:21:00Z">
+      <w:ins w:id="318" w:author="Parks, Robbie M" w:date="2018-07-03T11:21:00Z">
         <w:r>
           <w:rPr>
             <w:rFonts w:ascii="Times New Roman" w:hAnsi="Times New Roman" w:cs="Times New Roman"/>
@@ -5557,7 +5728,7 @@
         </w:rPr>
         <w:t xml:space="preserve"> each month was weighted by the difference between its death rate and the year’s maximum death rate</w:t>
       </w:r>
-      <w:commentRangeEnd w:id="303"/>
+      <w:commentRangeEnd w:id="316"/>
       <w:r>
         <w:rPr>
           <w:rStyle w:val="CommentReference"/>
@@ -5565,14 +5736,14 @@
           <w:sz w:val="24"/>
           <w:szCs w:val="24"/>
         </w:rPr>
-        <w:commentReference w:id="303"/>
-      </w:r>
-      <w:commentRangeEnd w:id="304"/>
+        <w:commentReference w:id="316"/>
+      </w:r>
+      <w:commentRangeEnd w:id="317"/>
       <w:r>
         <w:rPr>
           <w:rStyle w:val="CommentReference"/>
         </w:rPr>
-        <w:commentReference w:id="304"/>
+        <w:commentReference w:id="317"/>
       </w:r>
       <w:r>
         <w:rPr>
@@ -5609,7 +5780,7 @@
         </w:rPr>
         <w:t>Along with each circular mean, a 95% confidence interval (CI) was calculated by using 1000 bootstrap samples. The R package CircStats (version 0.2.4) was used for this purpose.</w:t>
       </w:r>
-      <w:commentRangeEnd w:id="299"/>
+      <w:commentRangeEnd w:id="312"/>
       <w:r>
         <w:rPr>
           <w:rStyle w:val="CommentReference"/>
@@ -5617,14 +5788,14 @@
           <w:sz w:val="24"/>
           <w:szCs w:val="24"/>
         </w:rPr>
-        <w:commentReference w:id="299"/>
-      </w:r>
-      <w:commentRangeEnd w:id="300"/>
+        <w:commentReference w:id="312"/>
+      </w:r>
+      <w:commentRangeEnd w:id="313"/>
       <w:r>
         <w:rPr>
           <w:rStyle w:val="CommentReference"/>
         </w:rPr>
-        <w:commentReference w:id="300"/>
+        <w:commentReference w:id="313"/>
       </w:r>
     </w:p>
     <w:p>
@@ -5641,21 +5812,22 @@
         <w:spacing w:line="480" w:lineRule="auto"/>
         <w:jc w:val="both"/>
         <w:rPr>
-          <w:ins w:id="306" w:author="Parks, Robbie M" w:date="2018-07-03T12:45:00Z"/>
-          <w:color w:val="000000" w:themeColor="text1"/>
-        </w:rPr>
-      </w:pPr>
-      <w:commentRangeStart w:id="307"/>
-      <w:commentRangeStart w:id="308"/>
-      <w:commentRangeStart w:id="309"/>
-      <w:del w:id="310" w:author="Parks, Robbie M" w:date="2018-07-03T12:03:00Z">
+          <w:ins w:id="319" w:author="Parks, Robbie M" w:date="2018-07-03T12:45:00Z"/>
+          <w:color w:val="000000" w:themeColor="text1"/>
+        </w:rPr>
+      </w:pPr>
+      <w:commentRangeStart w:id="320"/>
+      <w:commentRangeStart w:id="321"/>
+      <w:commentRangeStart w:id="322"/>
+      <w:commentRangeStart w:id="323"/>
+      <w:del w:id="324" w:author="Parks, Robbie M" w:date="2018-07-03T12:03:00Z">
         <w:r>
           <w:rPr>
             <w:color w:val="000000" w:themeColor="text1"/>
           </w:rPr>
           <w:delText xml:space="preserve">For each age-sex group and year, we used a Poisson model to estimate the percentage difference in death rates between the maximum and minimum mortality months for each year, and its standard error which accounts for population size. </w:delText>
         </w:r>
-        <w:commentRangeEnd w:id="307"/>
+        <w:commentRangeEnd w:id="320"/>
         <w:r>
           <w:rPr>
             <w:rStyle w:val="CommentReference"/>
@@ -5663,11 +5835,11 @@
             <w:szCs w:val="24"/>
             <w:lang w:eastAsia="en-US"/>
           </w:rPr>
-          <w:commentReference w:id="307"/>
+          <w:commentReference w:id="320"/>
         </w:r>
       </w:del>
-      <w:ins w:id="311" w:author="Ezzati, Majid" w:date="2018-06-26T21:44:00Z">
-        <w:del w:id="312" w:author="Parks, Robbie M" w:date="2018-07-03T12:03:00Z">
+      <w:ins w:id="325" w:author="Ezzati, Majid" w:date="2018-06-26T21:44:00Z">
+        <w:del w:id="326" w:author="Parks, Robbie M" w:date="2018-07-03T12:03:00Z">
           <w:r>
             <w:rPr>
               <w:color w:val="000000" w:themeColor="text1"/>
@@ -5682,7 +5854,7 @@
           <w:t>For each age</w:t>
         </w:r>
       </w:ins>
-      <w:ins w:id="313" w:author="Parks, Robbie M" w:date="2018-07-03T12:04:00Z">
+      <w:ins w:id="327" w:author="Parks, Robbie M" w:date="2018-07-03T12:04:00Z">
         <w:r>
           <w:rPr>
             <w:color w:val="000000" w:themeColor="text1"/>
@@ -5690,15 +5862,7 @@
           <w:t>-</w:t>
         </w:r>
       </w:ins>
-      <w:ins w:id="314" w:author="Ezzati, Majid" w:date="2018-06-26T21:44:00Z">
-        <w:del w:id="315" w:author="Parks, Robbie M" w:date="2018-07-03T12:04:00Z">
-          <w:r>
-            <w:rPr>
-              <w:color w:val="000000" w:themeColor="text1"/>
-            </w:rPr>
-            <w:delText xml:space="preserve"> and </w:delText>
-          </w:r>
-        </w:del>
+      <w:ins w:id="328" w:author="Ezzati, Majid" w:date="2018-06-26T21:44:00Z">
         <w:r>
           <w:rPr>
             <w:color w:val="000000" w:themeColor="text1"/>
@@ -5706,7 +5870,7 @@
           <w:t>sex group</w:t>
         </w:r>
       </w:ins>
-      <w:ins w:id="316" w:author="Parks, Robbie M" w:date="2018-07-03T12:04:00Z">
+      <w:ins w:id="329" w:author="Parks, Robbie M" w:date="2018-07-03T12:04:00Z">
         <w:r>
           <w:rPr>
             <w:color w:val="000000" w:themeColor="text1"/>
@@ -5714,7 +5878,7 @@
           <w:t xml:space="preserve"> and cause of death</w:t>
         </w:r>
       </w:ins>
-      <w:ins w:id="317" w:author="Ezzati, Majid" w:date="2018-06-26T21:44:00Z">
+      <w:ins w:id="330" w:author="Ezzati, Majid" w:date="2018-06-26T21:44:00Z">
         <w:r>
           <w:rPr>
             <w:color w:val="000000" w:themeColor="text1"/>
@@ -5728,7 +5892,7 @@
         </w:rPr>
         <w:t>fitted a linear regression to the time series of seasonal differences</w:t>
       </w:r>
-      <w:ins w:id="318" w:author="Ezzati, Majid" w:date="2018-06-26T21:44:00Z">
+      <w:ins w:id="331" w:author="Ezzati, Majid" w:date="2018-06-26T21:44:00Z">
         <w:r>
           <w:rPr>
             <w:color w:val="000000" w:themeColor="text1"/>
@@ -5736,7 +5900,7 @@
           <w:t xml:space="preserve"> from 1980 to 2016</w:t>
         </w:r>
       </w:ins>
-      <w:ins w:id="319" w:author="Ezzati, Majid" w:date="2018-06-26T21:45:00Z">
+      <w:ins w:id="332" w:author="Ezzati, Majid" w:date="2018-06-26T21:45:00Z">
         <w:r>
           <w:rPr>
             <w:color w:val="000000" w:themeColor="text1"/>
@@ -5744,7 +5908,7 @@
           <w:t xml:space="preserve">; the fitted trend line was used to estimate how much the percentage difference </w:t>
         </w:r>
       </w:ins>
-      <w:ins w:id="320" w:author="Ezzati, Majid" w:date="2018-06-26T21:46:00Z">
+      <w:ins w:id="333" w:author="Ezzati, Majid" w:date="2018-06-26T21:46:00Z">
         <w:r>
           <w:rPr>
             <w:color w:val="000000" w:themeColor="text1"/>
@@ -5752,60 +5916,15 @@
           <w:t>in death rates between the maximum and minimum mortality months had changed from</w:t>
         </w:r>
       </w:ins>
-      <w:ins w:id="321" w:author="Ezzati, Majid" w:date="2018-06-26T21:48:00Z">
+      <w:ins w:id="334" w:author="Ezzati, Majid" w:date="2018-06-26T21:48:00Z">
         <w:r>
           <w:rPr>
             <w:color w:val="000000" w:themeColor="text1"/>
           </w:rPr>
           <w:t xml:space="preserve"> 1980 to 2016</w:t>
         </w:r>
-        <w:del w:id="322" w:author="Parks, Robbie M" w:date="2018-07-03T11:52:00Z">
-          <w:r>
-            <w:rPr>
-              <w:color w:val="000000" w:themeColor="text1"/>
-            </w:rPr>
-            <w:delText>.</w:delText>
-          </w:r>
-        </w:del>
-      </w:ins>
-      <w:ins w:id="323" w:author="Ezzati, Majid" w:date="2018-06-26T21:46:00Z">
-        <w:del w:id="324" w:author="Parks, Robbie M" w:date="2018-07-03T11:52:00Z">
-          <w:r>
-            <w:rPr>
-              <w:color w:val="000000" w:themeColor="text1"/>
-            </w:rPr>
-            <w:delText xml:space="preserve"> </w:delText>
-          </w:r>
-        </w:del>
-      </w:ins>
-      <w:del w:id="325" w:author="Parks, Robbie M" w:date="2018-07-03T11:52:00Z">
-        <w:r>
-          <w:rPr>
-            <w:color w:val="000000" w:themeColor="text1"/>
-          </w:rPr>
-          <w:delText xml:space="preserve">. </w:delText>
-        </w:r>
-      </w:del>
-      <w:commentRangeStart w:id="326"/>
-      <w:ins w:id="327" w:author="Ezzati, Majid" w:date="2018-06-26T21:43:00Z">
-        <w:del w:id="328" w:author="Parks, Robbie M" w:date="2018-07-03T11:52:00Z">
-          <w:r>
-            <w:rPr>
-              <w:color w:val="000000" w:themeColor="text1"/>
-            </w:rPr>
-            <w:delText>,</w:delText>
-          </w:r>
-        </w:del>
-        <w:del w:id="329" w:author="Parks, Robbie M" w:date="2018-07-03T11:59:00Z">
-          <w:r>
-            <w:rPr>
-              <w:color w:val="000000" w:themeColor="text1"/>
-            </w:rPr>
-            <w:delText xml:space="preserve"> </w:delText>
-          </w:r>
-        </w:del>
-      </w:ins>
-      <w:ins w:id="330" w:author="Parks, Robbie M" w:date="2018-07-03T11:59:00Z">
+      </w:ins>
+      <w:ins w:id="335" w:author="Parks, Robbie M" w:date="2018-07-03T11:59:00Z">
         <w:r>
           <w:rPr>
             <w:color w:val="000000" w:themeColor="text1"/>
@@ -5813,7 +5932,7 @@
           <w:t xml:space="preserve">. </w:t>
         </w:r>
       </w:ins>
-      <w:ins w:id="331" w:author="Parks, Robbie M" w:date="2018-07-03T12:03:00Z">
+      <w:ins w:id="336" w:author="Parks, Robbie M" w:date="2018-07-03T12:03:00Z">
         <w:r>
           <w:rPr>
             <w:color w:val="000000" w:themeColor="text1"/>
@@ -5821,7 +5940,7 @@
           <w:t xml:space="preserve">We </w:t>
         </w:r>
       </w:ins>
-      <w:ins w:id="332" w:author="Ezzati, Majid" w:date="2018-06-26T21:43:00Z">
+      <w:ins w:id="337" w:author="Ezzati, Majid" w:date="2018-06-26T21:43:00Z">
         <w:r>
           <w:rPr>
             <w:color w:val="000000" w:themeColor="text1"/>
@@ -5829,7 +5948,7 @@
           <w:t>weight</w:t>
         </w:r>
       </w:ins>
-      <w:ins w:id="333" w:author="Parks, Robbie M" w:date="2018-07-03T11:59:00Z">
+      <w:ins w:id="338" w:author="Parks, Robbie M" w:date="2018-07-03T11:59:00Z">
         <w:r>
           <w:rPr>
             <w:color w:val="000000" w:themeColor="text1"/>
@@ -5837,31 +5956,15 @@
           <w:t>ed</w:t>
         </w:r>
       </w:ins>
-      <w:ins w:id="334" w:author="Ezzati, Majid" w:date="2018-06-26T21:43:00Z">
-        <w:del w:id="335" w:author="Parks, Robbie M" w:date="2018-07-03T11:59:00Z">
-          <w:r>
-            <w:rPr>
-              <w:color w:val="000000" w:themeColor="text1"/>
-            </w:rPr>
-            <w:delText>ing</w:delText>
-          </w:r>
-        </w:del>
+      <w:ins w:id="339" w:author="Ezzati, Majid" w:date="2018-06-26T21:43:00Z">
         <w:r>
           <w:rPr>
             <w:color w:val="000000" w:themeColor="text1"/>
           </w:rPr>
           <w:t xml:space="preserve"> </w:t>
         </w:r>
-        <w:del w:id="336" w:author="Parks, Robbie M" w:date="2018-07-03T12:04:00Z">
-          <w:r>
-            <w:rPr>
-              <w:color w:val="000000" w:themeColor="text1"/>
-            </w:rPr>
-            <w:delText>each</w:delText>
-          </w:r>
-        </w:del>
-      </w:ins>
-      <w:ins w:id="337" w:author="Parks, Robbie M" w:date="2018-07-03T12:04:00Z">
+      </w:ins>
+      <w:ins w:id="340" w:author="Parks, Robbie M" w:date="2018-07-03T12:04:00Z">
         <w:r>
           <w:rPr>
             <w:color w:val="000000" w:themeColor="text1"/>
@@ -5869,16 +5972,23 @@
           <w:t>seasonal difference</w:t>
         </w:r>
       </w:ins>
-      <w:ins w:id="338" w:author="Ezzati, Majid" w:date="2018-06-26T21:43:00Z">
+      <w:ins w:id="341" w:author="Ezzati, Majid" w:date="2018-06-26T21:43:00Z">
         <w:r>
           <w:rPr>
             <w:color w:val="000000" w:themeColor="text1"/>
           </w:rPr>
-          <w:t xml:space="preserve"> by the inverse of the square of its standard error</w:t>
-        </w:r>
-      </w:ins>
-      <w:commentRangeEnd w:id="326"/>
-      <w:ins w:id="339" w:author="Parks, Robbie M" w:date="2018-07-03T11:59:00Z">
+          <w:t xml:space="preserve"> by the inverse of the square of its stand</w:t>
+        </w:r>
+        <w:bookmarkStart w:id="342" w:name="_GoBack"/>
+        <w:bookmarkEnd w:id="342"/>
+        <w:r>
+          <w:rPr>
+            <w:color w:val="000000" w:themeColor="text1"/>
+          </w:rPr>
+          <w:t>ard error</w:t>
+        </w:r>
+      </w:ins>
+      <w:ins w:id="343" w:author="Parks, Robbie M" w:date="2018-07-03T11:59:00Z">
         <w:r>
           <w:rPr>
             <w:color w:val="000000" w:themeColor="text1"/>
@@ -5886,19 +5996,8 @@
           <w:t xml:space="preserve">, which was </w:t>
         </w:r>
       </w:ins>
-      <w:ins w:id="340" w:author="Ezzati, Majid" w:date="2018-06-26T21:43:00Z">
-        <w:r>
-          <w:rPr>
-            <w:rStyle w:val="CommentReference"/>
-            <w:sz w:val="24"/>
-            <w:szCs w:val="24"/>
-            <w:lang w:eastAsia="en-US"/>
-          </w:rPr>
-          <w:commentReference w:id="326"/>
-        </w:r>
-      </w:ins>
-      <w:commentRangeEnd w:id="308"/>
-      <w:ins w:id="341" w:author="Parks, Robbie M" w:date="2018-07-03T12:00:00Z">
+      <w:commentRangeEnd w:id="321"/>
+      <w:ins w:id="344" w:author="Parks, Robbie M" w:date="2018-07-03T12:00:00Z">
         <w:r>
           <w:rPr>
             <w:color w:val="000000" w:themeColor="text1"/>
@@ -5906,7 +6005,7 @@
           <w:t xml:space="preserve">calculated using a Poisson model to take </w:t>
         </w:r>
       </w:ins>
-      <w:ins w:id="342" w:author="Parks, Robbie M" w:date="2018-07-03T11:59:00Z">
+      <w:ins w:id="345" w:author="Parks, Robbie M" w:date="2018-07-03T11:59:00Z">
         <w:r>
           <w:rPr>
             <w:color w:val="000000" w:themeColor="text1"/>
@@ -5914,7 +6013,7 @@
           <w:t>population size of each age-sex group through time</w:t>
         </w:r>
       </w:ins>
-      <w:ins w:id="343" w:author="Parks, Robbie M" w:date="2018-07-03T12:00:00Z">
+      <w:ins w:id="346" w:author="Parks, Robbie M" w:date="2018-07-03T12:00:00Z">
         <w:r>
           <w:rPr>
             <w:color w:val="000000" w:themeColor="text1"/>
@@ -5922,29 +6021,7 @@
           <w:t xml:space="preserve"> into account.</w:t>
         </w:r>
       </w:ins>
-      <w:ins w:id="344" w:author="Ezzati, Majid" w:date="2018-06-26T21:46:00Z">
-        <w:del w:id="345" w:author="Parks, Robbie M" w:date="2018-07-03T12:00:00Z">
-          <w:r>
-            <w:rPr>
-              <w:rStyle w:val="CommentReference"/>
-              <w:sz w:val="24"/>
-              <w:szCs w:val="24"/>
-              <w:lang w:eastAsia="en-US"/>
-            </w:rPr>
-            <w:commentReference w:id="308"/>
-          </w:r>
-        </w:del>
-      </w:ins>
-      <w:commentRangeEnd w:id="309"/>
-      <w:ins w:id="346" w:author="Parks, Robbie M" w:date="2018-07-03T12:04:00Z">
-        <w:r>
-          <w:rPr>
-            <w:color w:val="000000" w:themeColor="text1"/>
-          </w:rPr>
-          <w:t xml:space="preserve"> This method gives us a p-value and a 95% CI for the change in seasonal difference</w:t>
-        </w:r>
-      </w:ins>
-      <w:ins w:id="347" w:author="Ezzati, Majid" w:date="2018-06-26T21:49:00Z">
+      <w:ins w:id="347" w:author="Ezzati, Majid" w:date="2018-06-26T21:46:00Z">
         <w:del w:id="348" w:author="Parks, Robbie M" w:date="2018-07-03T12:00:00Z">
           <w:r>
             <w:rPr>
@@ -5953,19 +6030,66 @@
               <w:szCs w:val="24"/>
               <w:lang w:eastAsia="en-US"/>
             </w:rPr>
-            <w:commentReference w:id="309"/>
+            <w:commentReference w:id="321"/>
           </w:r>
         </w:del>
       </w:ins>
-      <w:ins w:id="349" w:author="Parks, Robbie M" w:date="2018-07-03T12:05:00Z">
+      <w:commentRangeEnd w:id="322"/>
+      <w:commentRangeEnd w:id="323"/>
+      <w:ins w:id="349" w:author="Parks, Robbie M" w:date="2018-07-03T12:04:00Z">
         <w:r>
           <w:rPr>
             <w:color w:val="000000" w:themeColor="text1"/>
           </w:rPr>
-          <w:t xml:space="preserve"> per year, which we used to calculate the seasonal difference at the start (1980) and end (2016) of the period of study.</w:t>
-        </w:r>
-      </w:ins>
-      <w:ins w:id="350" w:author="Parks, Robbie M" w:date="2018-07-03T12:45:00Z">
+          <w:t xml:space="preserve"> This method gives us a p-value and a 95% CI for the change in seasonal difference</w:t>
+        </w:r>
+      </w:ins>
+      <w:ins w:id="350" w:author="Ezzati, Majid" w:date="2018-06-26T21:49:00Z">
+        <w:del w:id="351" w:author="Parks, Robbie M" w:date="2018-07-03T12:00:00Z">
+          <w:r>
+            <w:rPr>
+              <w:rStyle w:val="CommentReference"/>
+              <w:sz w:val="24"/>
+              <w:szCs w:val="24"/>
+              <w:lang w:eastAsia="en-US"/>
+            </w:rPr>
+            <w:commentReference w:id="322"/>
+          </w:r>
+        </w:del>
+      </w:ins>
+      <w:r>
+        <w:rPr>
+          <w:rStyle w:val="CommentReference"/>
+          <w:rFonts w:asciiTheme="minorHAnsi" w:hAnsiTheme="minorHAnsi" w:cstheme="minorBidi"/>
+          <w:lang w:eastAsia="en-US"/>
+        </w:rPr>
+        <w:commentReference w:id="323"/>
+      </w:r>
+      <w:ins w:id="352" w:author="Parks, Robbie M" w:date="2018-07-03T12:05:00Z">
+        <w:r>
+          <w:rPr>
+            <w:color w:val="000000" w:themeColor="text1"/>
+          </w:rPr>
+          <w:t xml:space="preserve"> per year, which we used to calculate the seasonal difference at the start (1980) and end (2016) of the period of study</w:t>
+        </w:r>
+      </w:ins>
+      <w:ins w:id="353" w:author="Parks, Robbie M" w:date="2018-07-04T17:32:00Z">
+        <w:r>
+          <w:rPr>
+            <w:color w:val="000000" w:themeColor="text1"/>
+          </w:rPr>
+          <w:t>, including the highlighting of values with a p-value less than 0.05</w:t>
+        </w:r>
+      </w:ins>
+      <w:ins w:id="354" w:author="Parks, Robbie M" w:date="2018-07-03T12:05:00Z">
+        <w:r>
+          <w:rPr>
+            <w:color w:val="000000" w:themeColor="text1"/>
+          </w:rPr>
+          <w:t>.</w:t>
+        </w:r>
+      </w:ins>
+      <w:ins w:id="355" w:author="Parks, Robbie M" w:date="2018-07-03T12:45:00Z">
         <w:r>
           <w:rPr>
             <w:color w:val="000000" w:themeColor="text1"/>
@@ -5979,7 +6103,7 @@
         <w:spacing w:line="480" w:lineRule="auto"/>
         <w:jc w:val="both"/>
         <w:rPr>
-          <w:ins w:id="351" w:author="Parks, Robbie M" w:date="2018-07-03T12:45:00Z"/>
+          <w:ins w:id="356" w:author="Parks, Robbie M" w:date="2018-07-03T12:45:00Z"/>
           <w:color w:val="000000" w:themeColor="text1"/>
         </w:rPr>
       </w:pPr>
@@ -5989,11 +6113,11 @@
         <w:spacing w:line="480" w:lineRule="auto"/>
         <w:jc w:val="both"/>
         <w:rPr>
-          <w:ins w:id="352" w:author="Parks, Robbie M" w:date="2018-06-19T19:35:00Z"/>
-          <w:color w:val="000000" w:themeColor="text1"/>
-        </w:rPr>
-      </w:pPr>
-      <w:ins w:id="353" w:author="Parks, Robbie M" w:date="2018-07-03T12:46:00Z">
+          <w:ins w:id="357" w:author="Parks, Robbie M" w:date="2018-06-19T19:35:00Z"/>
+          <w:color w:val="000000" w:themeColor="text1"/>
+        </w:rPr>
+      </w:pPr>
+      <w:ins w:id="358" w:author="Parks, Robbie M" w:date="2018-07-03T12:46:00Z">
         <w:r>
           <w:rPr>
             <w:color w:val="000000" w:themeColor="text1"/>
@@ -6007,7 +6131,7 @@
           <w:t xml:space="preserve">ur method of seasonal differences </w:t>
         </w:r>
       </w:ins>
-      <w:ins w:id="354" w:author="Parks, Robbie M" w:date="2018-07-03T12:45:00Z">
+      <w:ins w:id="359" w:author="Parks, Robbie M" w:date="2018-07-03T12:45:00Z">
         <w:r>
           <w:rPr>
             <w:color w:val="000000" w:themeColor="text1"/>
@@ -6020,14 +6144,22 @@
           </w:rPr>
           <w:t xml:space="preserve"> </w:t>
         </w:r>
+        <w:proofErr w:type="gramStart"/>
         <w:r>
           <w:rPr>
             <w:color w:val="000000" w:themeColor="text1"/>
           </w:rPr>
-          <w:t>assuming that any part of the year has a higher number of deaths for a particular cause of death</w:t>
-        </w:r>
-      </w:ins>
-      <w:ins w:id="355" w:author="Parks, Robbie M" w:date="2018-07-03T12:54:00Z">
+          <w:t>assuming that</w:t>
+        </w:r>
+        <w:proofErr w:type="gramEnd"/>
+        <w:r>
+          <w:rPr>
+            <w:color w:val="000000" w:themeColor="text1"/>
+          </w:rPr>
+          <w:t xml:space="preserve"> any part of the year has a higher number of deaths for a particular cause of death</w:t>
+        </w:r>
+      </w:ins>
+      <w:ins w:id="360" w:author="Parks, Robbie M" w:date="2018-07-03T12:54:00Z">
         <w:r>
           <w:rPr>
             <w:color w:val="000000" w:themeColor="text1"/>
@@ -6035,7 +6167,7 @@
           <w:t>, as with Excess Winter Deaths</w:t>
         </w:r>
       </w:ins>
-      <w:ins w:id="356" w:author="Parks, Robbie M" w:date="2018-07-03T12:45:00Z">
+      <w:ins w:id="361" w:author="Parks, Robbie M" w:date="2018-07-03T12:45:00Z">
         <w:r>
           <w:rPr>
             <w:color w:val="000000" w:themeColor="text1"/>
@@ -6050,7 +6182,7 @@
           <w:t>have developed a method of techniques which identify peak mortality within the year</w:t>
         </w:r>
       </w:ins>
-      <w:ins w:id="357" w:author="Parks, Robbie M" w:date="2018-07-03T12:46:00Z">
+      <w:ins w:id="362" w:author="Parks, Robbie M" w:date="2018-07-03T12:46:00Z">
         <w:r>
           <w:rPr>
             <w:color w:val="000000" w:themeColor="text1"/>
@@ -6058,7 +6190,7 @@
           <w:t xml:space="preserve"> from the centre of gravity analysis</w:t>
         </w:r>
       </w:ins>
-      <w:ins w:id="358" w:author="Parks, Robbie M" w:date="2018-07-03T12:45:00Z">
+      <w:ins w:id="363" w:author="Parks, Robbie M" w:date="2018-07-03T12:45:00Z">
         <w:r>
           <w:rPr>
             <w:color w:val="000000" w:themeColor="text1"/>
@@ -6072,7 +6204,7 @@
         <w:spacing w:line="480" w:lineRule="auto"/>
         <w:jc w:val="both"/>
         <w:rPr>
-          <w:ins w:id="359" w:author="Parks, Robbie M" w:date="2018-06-19T19:35:00Z"/>
+          <w:ins w:id="364" w:author="Parks, Robbie M" w:date="2018-06-19T19:35:00Z"/>
           <w:color w:val="000000" w:themeColor="text1"/>
         </w:rPr>
       </w:pPr>
@@ -6082,12 +6214,12 @@
         <w:spacing w:line="480" w:lineRule="auto"/>
         <w:jc w:val="both"/>
         <w:rPr>
-          <w:ins w:id="360" w:author="Parks, Robbie M" w:date="2018-06-24T22:39:00Z"/>
+          <w:ins w:id="365" w:author="Parks, Robbie M" w:date="2018-06-24T22:39:00Z"/>
           <w:i/>
           <w:color w:val="000000" w:themeColor="text1"/>
         </w:rPr>
       </w:pPr>
-      <w:ins w:id="361" w:author="Parks, Robbie M" w:date="2018-06-24T22:39:00Z">
+      <w:ins w:id="366" w:author="Parks, Robbie M" w:date="2018-06-24T22:39:00Z">
         <w:r>
           <w:rPr>
             <w:i/>
@@ -6102,16 +6234,58 @@
         <w:spacing w:line="480" w:lineRule="auto"/>
         <w:jc w:val="both"/>
         <w:rPr>
-          <w:ins w:id="362" w:author="Parks, Robbie M" w:date="2018-06-24T22:39:00Z"/>
-          <w:color w:val="000000" w:themeColor="text1"/>
-        </w:rPr>
-      </w:pPr>
-      <w:ins w:id="363" w:author="Parks, Robbie M" w:date="2018-06-24T22:39:00Z">
+          <w:ins w:id="367" w:author="Parks, Robbie M" w:date="2018-06-24T22:39:00Z"/>
+          <w:color w:val="000000" w:themeColor="text1"/>
+        </w:rPr>
+      </w:pPr>
+      <w:ins w:id="368" w:author="Parks, Robbie M" w:date="2018-06-24T22:39:00Z">
         <w:r>
           <w:rPr>
             <w:color w:val="000000" w:themeColor="text1"/>
           </w:rPr>
-          <w:t xml:space="preserve">For comparison, we used a Poisson model with log-link to directly estimate the death rates over time,. We allowed death rates to vary over time both yearly and seasonally. The seasonal variation was modelled with cosinor functions with periods fixed at 6- and 12-months. The amplitude of the seasonal component of the model was allowed to either remain the same or change over time, with the parameter </w:t>
+          <w:t xml:space="preserve">For comparison, we used a Poisson model with log-link to directly estimate the death rates over </w:t>
+        </w:r>
+        <w:proofErr w:type="gramStart"/>
+        <w:r>
+          <w:rPr>
+            <w:color w:val="000000" w:themeColor="text1"/>
+          </w:rPr>
+          <w:t>time,.</w:t>
+        </w:r>
+        <w:proofErr w:type="gramEnd"/>
+        <w:r>
+          <w:rPr>
+            <w:color w:val="000000" w:themeColor="text1"/>
+          </w:rPr>
+          <w:t xml:space="preserve"> We allowed death rates to vary over time both yearly and seasonally. The seasonal variation was modelled with </w:t>
+        </w:r>
+        <w:proofErr w:type="spellStart"/>
+        <w:r>
+          <w:rPr>
+            <w:color w:val="000000" w:themeColor="text1"/>
+          </w:rPr>
+          <w:t>cosinor</w:t>
+        </w:r>
+        <w:proofErr w:type="spellEnd"/>
+        <w:r>
+          <w:rPr>
+            <w:color w:val="000000" w:themeColor="text1"/>
+          </w:rPr>
+          <w:t xml:space="preserve"> functions with periods fixed at 6- and 12-months. The amplitude of the seasonal component of the model </w:t>
+        </w:r>
+        <w:proofErr w:type="gramStart"/>
+        <w:r>
+          <w:rPr>
+            <w:color w:val="000000" w:themeColor="text1"/>
+          </w:rPr>
+          <w:t>was allowed to</w:t>
+        </w:r>
+        <w:proofErr w:type="gramEnd"/>
+        <w:r>
+          <w:rPr>
+            <w:color w:val="000000" w:themeColor="text1"/>
+          </w:rPr>
+          <w:t xml:space="preserve"> either remain the same or change over time, with the parameter </w:t>
         </w:r>
         <w:r>
           <w:rPr>
@@ -6147,46 +6321,10 @@
           <w:rPr>
             <w:color w:val="000000" w:themeColor="text1"/>
           </w:rPr>
-          <w:t xml:space="preserve">. The main disadvantage of this method is that it requires the </w:t>
-        </w:r>
-        <w:commentRangeStart w:id="364"/>
-        <w:commentRangeStart w:id="365"/>
-        <w:r>
-          <w:rPr>
-            <w:color w:val="000000" w:themeColor="text1"/>
-          </w:rPr>
-          <w:t>assumption of stationary of the time series</w:t>
-        </w:r>
-        <w:commentRangeEnd w:id="364"/>
-        <w:r>
-          <w:rPr>
-            <w:rStyle w:val="CommentReference"/>
-            <w:rFonts w:asciiTheme="minorHAnsi" w:hAnsiTheme="minorHAnsi" w:cstheme="minorBidi"/>
-            <w:lang w:eastAsia="en-US"/>
-          </w:rPr>
-          <w:commentReference w:id="364"/>
-        </w:r>
-      </w:ins>
-      <w:commentRangeEnd w:id="365"/>
-      <w:ins w:id="366" w:author="Parks, Robbie M" w:date="2018-07-03T11:46:00Z">
-        <w:r>
-          <w:rPr>
-            <w:rStyle w:val="CommentReference"/>
-            <w:rFonts w:asciiTheme="minorHAnsi" w:hAnsiTheme="minorHAnsi" w:cstheme="minorBidi"/>
-            <w:lang w:eastAsia="en-US"/>
-          </w:rPr>
-          <w:commentReference w:id="365"/>
-        </w:r>
-      </w:ins>
-      <w:ins w:id="367" w:author="Parks, Robbie M" w:date="2018-06-24T22:39:00Z">
-        <w:r>
-          <w:rPr>
-            <w:color w:val="000000" w:themeColor="text1"/>
-          </w:rPr>
-          <w:t xml:space="preserve">, i.e. that its period </w:t>
-        </w:r>
-      </w:ins>
-      <w:ins w:id="368" w:author="Parks, Robbie M" w:date="2018-07-03T11:46:00Z">
+          <w:t xml:space="preserve">. The main disadvantage of this method is that it requires the assumption of stationary of the time series, i.e. that its period </w:t>
+        </w:r>
+      </w:ins>
+      <w:ins w:id="369" w:author="Parks, Robbie M" w:date="2018-07-03T11:46:00Z">
         <w:r>
           <w:rPr>
             <w:color w:val="000000" w:themeColor="text1"/>
@@ -6194,7 +6332,7 @@
           <w:t xml:space="preserve">exists and </w:t>
         </w:r>
       </w:ins>
-      <w:ins w:id="369" w:author="Parks, Robbie M" w:date="2018-06-24T22:39:00Z">
+      <w:ins w:id="370" w:author="Parks, Robbie M" w:date="2018-06-24T22:39:00Z">
         <w:r>
           <w:rPr>
             <w:color w:val="000000" w:themeColor="text1"/>
@@ -8349,7 +8487,7 @@
         </w:rPr>
         <w:t>-201</w:t>
       </w:r>
-      <w:ins w:id="370" w:author="Parks, Robbie M" w:date="2018-06-19T19:36:00Z">
+      <w:ins w:id="371" w:author="Parks, Robbie M" w:date="2018-06-19T19:36:00Z">
         <w:r>
           <w:rPr>
             <w:color w:val="000000" w:themeColor="text1"/>
@@ -8363,7 +8501,7 @@
         </w:rPr>
         <w:t>, by</w:t>
       </w:r>
-      <w:ins w:id="371" w:author="Parks, Robbie M" w:date="2018-07-02T18:30:00Z">
+      <w:ins w:id="372" w:author="Parks, Robbie M" w:date="2018-07-02T18:30:00Z">
         <w:r>
           <w:rPr>
             <w:color w:val="000000" w:themeColor="text1"/>
@@ -8371,7 +8509,7 @@
           <w:t xml:space="preserve"> </w:t>
         </w:r>
       </w:ins>
-      <w:ins w:id="372" w:author="Majid" w:date="2018-06-26T12:30:00Z">
+      <w:ins w:id="373" w:author="Majid" w:date="2018-06-26T12:30:00Z">
         <w:r>
           <w:rPr>
             <w:color w:val="000000" w:themeColor="text1"/>
@@ -8419,14 +8557,22 @@
         <w:rPr>
           <w:color w:val="000000" w:themeColor="text1"/>
         </w:rPr>
-        <w:t>. Wavelet power values increase from blue to red, with white contour lines indicating the 5% significance level against a white noise spectrum</w:t>
-      </w:r>
-      <w:r>
-        <w:rPr>
-          <w:color w:val="000000" w:themeColor="text1"/>
-        </w:rPr>
-        <w:t xml:space="preserve"> (the same age groups would remain significant if significance had been measured against a red noise spectrum)</w:t>
-      </w:r>
+        <w:t>. Wavelet power values increase from blue to red</w:t>
+      </w:r>
+      <w:del w:id="374" w:author="Parks, Robbie M" w:date="2018-07-04T17:24:00Z">
+        <w:r>
+          <w:rPr>
+            <w:color w:val="000000" w:themeColor="text1"/>
+          </w:rPr>
+          <w:delText>, with white contour lines indicating the 5% significance level against a white noise spectrum</w:delText>
+        </w:r>
+        <w:r>
+          <w:rPr>
+            <w:color w:val="000000" w:themeColor="text1"/>
+          </w:rPr>
+          <w:delText xml:space="preserve"> (the same age groups would remain significant if significance had been measured against a red noise spectrum)</w:delText>
+        </w:r>
+      </w:del>
       <w:r>
         <w:rPr>
           <w:color w:val="000000" w:themeColor="text1"/>
@@ -8457,7 +8603,7 @@
         </w:rPr>
         <w:t xml:space="preserve"> </w:t>
       </w:r>
-      <w:ins w:id="373" w:author="Majid" w:date="2018-06-26T12:24:00Z">
+      <w:ins w:id="375" w:author="Majid" w:date="2018-06-26T12:24:00Z">
         <w:r>
           <w:rPr>
             <w:color w:val="000000" w:themeColor="text1"/>
@@ -8465,7 +8611,7 @@
           <w:t>See Supplementary Figure XX for disag</w:t>
         </w:r>
       </w:ins>
-      <w:ins w:id="374" w:author="Majid" w:date="2018-06-26T12:25:00Z">
+      <w:ins w:id="376" w:author="Majid" w:date="2018-06-26T12:25:00Z">
         <w:r>
           <w:rPr>
             <w:color w:val="000000" w:themeColor="text1"/>
@@ -8541,7 +8687,7 @@
         </w:rPr>
         <w:t>-201</w:t>
       </w:r>
-      <w:ins w:id="375" w:author="Parks, Robbie M" w:date="2018-06-19T19:36:00Z">
+      <w:ins w:id="377" w:author="Parks, Robbie M" w:date="2018-06-19T19:36:00Z">
         <w:r>
           <w:rPr>
             <w:color w:val="000000" w:themeColor="text1"/>
@@ -8579,7 +8725,7 @@
         </w:rPr>
         <w:t xml:space="preserve">The size of the arrow is inversely proportional to its respective </w:t>
       </w:r>
-      <w:ins w:id="376" w:author="Parks, Robbie M" w:date="2018-06-20T13:28:00Z">
+      <w:ins w:id="378" w:author="Parks, Robbie M" w:date="2018-06-20T13:28:00Z">
         <w:r>
           <w:rPr>
             <w:color w:val="000000" w:themeColor="text1"/>
@@ -8593,7 +8739,7 @@
         </w:rPr>
         <w:t>.</w:t>
       </w:r>
-      <w:ins w:id="377" w:author="Majid" w:date="2018-06-26T12:25:00Z">
+      <w:ins w:id="379" w:author="Majid" w:date="2018-06-26T12:25:00Z">
         <w:r>
           <w:rPr>
             <w:color w:val="000000" w:themeColor="text1"/>
@@ -8644,7 +8790,7 @@
         </w:rPr>
         <w:t>ality months</w:t>
       </w:r>
-      <w:ins w:id="378" w:author="Parks, Robbie M" w:date="2018-06-20T13:30:00Z">
+      <w:ins w:id="380" w:author="Parks, Robbie M" w:date="2018-06-20T13:30:00Z">
         <w:r>
           <w:rPr>
             <w:color w:val="000000" w:themeColor="text1"/>
@@ -8652,7 +8798,7 @@
           <w:t xml:space="preserve"> for all-cause and </w:t>
         </w:r>
       </w:ins>
-      <w:ins w:id="379" w:author="Majid" w:date="2018-06-26T12:30:00Z">
+      <w:ins w:id="381" w:author="Majid" w:date="2018-06-26T12:30:00Z">
         <w:r>
           <w:rPr>
             <w:color w:val="000000" w:themeColor="text1"/>
@@ -8672,7 +8818,7 @@
         </w:rPr>
         <w:t>in 201</w:t>
       </w:r>
-      <w:ins w:id="380" w:author="Parks, Robbie M" w:date="2018-06-19T19:36:00Z">
+      <w:ins w:id="382" w:author="Parks, Robbie M" w:date="2018-06-19T19:36:00Z">
         <w:r>
           <w:rPr>
             <w:color w:val="000000" w:themeColor="text1"/>
@@ -8692,7 +8838,7 @@
         </w:rPr>
         <w:t xml:space="preserve"> by sex and age group. Age-sex groups with a </w:t>
       </w:r>
-      <w:ins w:id="381" w:author="Parks, Robbie M" w:date="2018-06-20T11:38:00Z">
+      <w:ins w:id="383" w:author="Parks, Robbie M" w:date="2018-06-20T11:38:00Z">
         <w:r>
           <w:rPr>
             <w:color w:val="000000" w:themeColor="text1"/>
@@ -8718,7 +8864,7 @@
         </w:rPr>
         <w:t>outline.</w:t>
       </w:r>
-      <w:ins w:id="382" w:author="Majid" w:date="2018-06-26T12:25:00Z">
+      <w:ins w:id="384" w:author="Majid" w:date="2018-06-26T12:25:00Z">
         <w:r>
           <w:rPr>
             <w:color w:val="000000" w:themeColor="text1"/>
@@ -8796,7 +8942,7 @@
         </w:rPr>
         <w:t xml:space="preserve">See Supplementary Figure </w:t>
       </w:r>
-      <w:ins w:id="383" w:author="Parks, Robbie M" w:date="2018-07-03T11:28:00Z">
+      <w:ins w:id="385" w:author="Parks, Robbie M" w:date="2018-07-03T11:28:00Z">
         <w:r>
           <w:rPr>
             <w:color w:val="000000" w:themeColor="text1"/>
@@ -8830,11 +8976,11 @@
         <w:jc w:val="both"/>
         <w:outlineLvl w:val="0"/>
         <w:rPr>
-          <w:ins w:id="384" w:author="Parks, Robbie M" w:date="2018-06-20T13:26:00Z"/>
-          <w:color w:val="000000" w:themeColor="text1"/>
-        </w:rPr>
-      </w:pPr>
-      <w:commentRangeStart w:id="385"/>
+          <w:ins w:id="386" w:author="Parks, Robbie M" w:date="2018-06-20T13:26:00Z"/>
+          <w:color w:val="000000" w:themeColor="text1"/>
+        </w:rPr>
+      </w:pPr>
+      <w:commentRangeStart w:id="387"/>
       <w:r>
         <w:rPr>
           <w:b/>
@@ -8843,14 +8989,14 @@
         <w:lastRenderedPageBreak/>
         <w:t>Figure 6</w:t>
       </w:r>
-      <w:commentRangeEnd w:id="385"/>
+      <w:commentRangeEnd w:id="387"/>
       <w:r>
         <w:rPr>
           <w:rStyle w:val="CommentReference"/>
           <w:rFonts w:asciiTheme="minorHAnsi" w:hAnsiTheme="minorHAnsi" w:cstheme="minorBidi"/>
           <w:lang w:eastAsia="en-US"/>
         </w:rPr>
-        <w:commentReference w:id="385"/>
+        <w:commentReference w:id="387"/>
       </w:r>
       <w:r>
         <w:rPr>
@@ -8889,7 +9035,7 @@
         </w:rPr>
         <w:t xml:space="preserve"> across climate regions, by sex and age group in 201</w:t>
       </w:r>
-      <w:ins w:id="386" w:author="Parks, Robbie M" w:date="2018-06-19T19:36:00Z">
+      <w:ins w:id="388" w:author="Parks, Robbie M" w:date="2018-06-19T19:36:00Z">
         <w:r>
           <w:rPr>
             <w:color w:val="000000" w:themeColor="text1"/>
@@ -8907,11 +9053,11 @@
     <w:p>
       <w:pPr>
         <w:rPr>
-          <w:ins w:id="387" w:author="Parks, Robbie M" w:date="2018-06-20T13:26:00Z"/>
-          <w:color w:val="000000" w:themeColor="text1"/>
-        </w:rPr>
-      </w:pPr>
-      <w:ins w:id="388" w:author="Parks, Robbie M" w:date="2018-06-20T13:26:00Z">
+          <w:ins w:id="389" w:author="Parks, Robbie M" w:date="2018-06-20T13:26:00Z"/>
+          <w:color w:val="000000" w:themeColor="text1"/>
+        </w:rPr>
+      </w:pPr>
+      <w:ins w:id="390" w:author="Parks, Robbie M" w:date="2018-06-20T13:26:00Z">
         <w:r>
           <w:rPr>
             <w:color w:val="000000" w:themeColor="text1"/>
@@ -8986,7 +9132,7 @@
         </w:rPr>
         <w:t xml:space="preserve"> to</w:t>
       </w:r>
-      <w:ins w:id="389" w:author="Parks, Robbie M" w:date="2018-07-02T15:01:00Z">
+      <w:ins w:id="391" w:author="Parks, Robbie M" w:date="2018-07-02T15:01:00Z">
         <w:r>
           <w:rPr>
             <w:color w:val="000000" w:themeColor="text1"/>
@@ -12583,7 +12729,7 @@
       <w:tr>
         <w:trPr>
           <w:trHeight w:val="320"/>
-          <w:del w:id="390" w:author="Parks, Robbie M" w:date="2018-07-03T11:31:00Z"/>
+          <w:del w:id="392" w:author="Parks, Robbie M" w:date="2018-07-03T11:31:00Z"/>
         </w:trPr>
         <w:tc>
           <w:tcPr>
@@ -12604,15 +12750,15 @@
             <w:pPr>
               <w:jc w:val="center"/>
               <w:rPr>
-                <w:del w:id="391" w:author="Parks, Robbie M" w:date="2018-07-03T11:31:00Z"/>
+                <w:del w:id="393" w:author="Parks, Robbie M" w:date="2018-07-03T11:31:00Z"/>
                 <w:rFonts w:eastAsia="Times New Roman"/>
                 <w:b/>
                 <w:bCs/>
                 <w:color w:val="000000"/>
               </w:rPr>
             </w:pPr>
-            <w:commentRangeStart w:id="392"/>
-            <w:del w:id="393" w:author="Parks, Robbie M" w:date="2018-07-03T11:31:00Z">
+            <w:commentRangeStart w:id="394"/>
+            <w:del w:id="395" w:author="Parks, Robbie M" w:date="2018-07-03T11:31:00Z">
               <w:r>
                 <w:rPr>
                   <w:rFonts w:eastAsia="Times New Roman"/>
@@ -12641,14 +12787,14 @@
           <w:p>
             <w:pPr>
               <w:rPr>
-                <w:del w:id="394" w:author="Parks, Robbie M" w:date="2018-07-03T11:31:00Z"/>
+                <w:del w:id="396" w:author="Parks, Robbie M" w:date="2018-07-03T11:31:00Z"/>
                 <w:rFonts w:eastAsia="Times New Roman"/>
                 <w:b/>
                 <w:bCs/>
                 <w:color w:val="000000"/>
               </w:rPr>
             </w:pPr>
-            <w:del w:id="395" w:author="Parks, Robbie M" w:date="2018-07-03T11:31:00Z">
+            <w:del w:id="397" w:author="Parks, Robbie M" w:date="2018-07-03T11:31:00Z">
               <w:r>
                 <w:rPr>
                   <w:rFonts w:eastAsia="Times New Roman"/>
@@ -12677,14 +12823,14 @@
           <w:p>
             <w:pPr>
               <w:rPr>
-                <w:del w:id="396" w:author="Parks, Robbie M" w:date="2018-07-03T11:31:00Z"/>
+                <w:del w:id="398" w:author="Parks, Robbie M" w:date="2018-07-03T11:31:00Z"/>
                 <w:rFonts w:eastAsia="Times New Roman"/>
                 <w:b/>
                 <w:bCs/>
                 <w:color w:val="000000"/>
               </w:rPr>
             </w:pPr>
-            <w:del w:id="397" w:author="Parks, Robbie M" w:date="2018-07-03T11:31:00Z">
+            <w:del w:id="399" w:author="Parks, Robbie M" w:date="2018-07-03T11:31:00Z">
               <w:r>
                 <w:rPr>
                   <w:rFonts w:eastAsia="Times New Roman"/>
@@ -12701,7 +12847,7 @@
       <w:tr>
         <w:trPr>
           <w:trHeight w:val="320"/>
-          <w:del w:id="398" w:author="Parks, Robbie M" w:date="2018-07-03T11:31:00Z"/>
+          <w:del w:id="400" w:author="Parks, Robbie M" w:date="2018-07-03T11:31:00Z"/>
         </w:trPr>
         <w:tc>
           <w:tcPr>
@@ -12722,12 +12868,12 @@
             <w:pPr>
               <w:jc w:val="center"/>
               <w:rPr>
-                <w:del w:id="399" w:author="Parks, Robbie M" w:date="2018-07-03T11:31:00Z"/>
+                <w:del w:id="401" w:author="Parks, Robbie M" w:date="2018-07-03T11:31:00Z"/>
                 <w:rFonts w:eastAsia="Times New Roman"/>
                 <w:color w:val="000000"/>
               </w:rPr>
             </w:pPr>
-            <w:del w:id="400" w:author="Parks, Robbie M" w:date="2018-07-03T11:31:00Z">
+            <w:del w:id="402" w:author="Parks, Robbie M" w:date="2018-07-03T11:31:00Z">
               <w:r>
                 <w:rPr>
                   <w:rFonts w:eastAsia="Times New Roman"/>
@@ -12754,12 +12900,12 @@
           <w:p>
             <w:pPr>
               <w:rPr>
-                <w:del w:id="401" w:author="Parks, Robbie M" w:date="2018-07-03T11:31:00Z"/>
+                <w:del w:id="403" w:author="Parks, Robbie M" w:date="2018-07-03T11:31:00Z"/>
                 <w:rFonts w:eastAsia="Times New Roman"/>
                 <w:color w:val="000000"/>
               </w:rPr>
             </w:pPr>
-            <w:del w:id="402" w:author="Parks, Robbie M" w:date="2018-07-03T11:31:00Z">
+            <w:del w:id="404" w:author="Parks, Robbie M" w:date="2018-07-03T11:31:00Z">
               <w:r>
                 <w:rPr>
                   <w:rFonts w:eastAsia="Times New Roman"/>
@@ -12786,12 +12932,12 @@
           <w:p>
             <w:pPr>
               <w:rPr>
-                <w:del w:id="403" w:author="Parks, Robbie M" w:date="2018-07-03T11:31:00Z"/>
+                <w:del w:id="405" w:author="Parks, Robbie M" w:date="2018-07-03T11:31:00Z"/>
                 <w:rFonts w:eastAsia="Times New Roman"/>
                 <w:color w:val="000000"/>
               </w:rPr>
             </w:pPr>
-            <w:del w:id="404" w:author="Parks, Robbie M" w:date="2018-07-03T11:31:00Z">
+            <w:del w:id="406" w:author="Parks, Robbie M" w:date="2018-07-03T11:31:00Z">
               <w:r>
                 <w:rPr>
                   <w:rFonts w:eastAsia="Times New Roman"/>
@@ -12806,7 +12952,7 @@
       <w:tr>
         <w:trPr>
           <w:trHeight w:val="320"/>
-          <w:del w:id="405" w:author="Parks, Robbie M" w:date="2018-07-03T11:31:00Z"/>
+          <w:del w:id="407" w:author="Parks, Robbie M" w:date="2018-07-03T11:31:00Z"/>
         </w:trPr>
         <w:tc>
           <w:tcPr>
@@ -12827,12 +12973,12 @@
             <w:pPr>
               <w:jc w:val="center"/>
               <w:rPr>
-                <w:del w:id="406" w:author="Parks, Robbie M" w:date="2018-07-03T11:31:00Z"/>
+                <w:del w:id="408" w:author="Parks, Robbie M" w:date="2018-07-03T11:31:00Z"/>
                 <w:rFonts w:eastAsia="Times New Roman"/>
                 <w:color w:val="000000"/>
               </w:rPr>
             </w:pPr>
-            <w:del w:id="407" w:author="Parks, Robbie M" w:date="2018-07-03T11:31:00Z">
+            <w:del w:id="409" w:author="Parks, Robbie M" w:date="2018-07-03T11:31:00Z">
               <w:r>
                 <w:rPr>
                   <w:rFonts w:eastAsia="Times New Roman"/>
@@ -12860,12 +13006,12 @@
           <w:p>
             <w:pPr>
               <w:rPr>
-                <w:del w:id="408" w:author="Parks, Robbie M" w:date="2018-07-03T11:31:00Z"/>
+                <w:del w:id="410" w:author="Parks, Robbie M" w:date="2018-07-03T11:31:00Z"/>
                 <w:rFonts w:eastAsia="Times New Roman"/>
                 <w:color w:val="000000"/>
               </w:rPr>
             </w:pPr>
-            <w:del w:id="409" w:author="Parks, Robbie M" w:date="2018-07-03T11:31:00Z">
+            <w:del w:id="411" w:author="Parks, Robbie M" w:date="2018-07-03T11:31:00Z">
               <w:r>
                 <w:rPr>
                   <w:rFonts w:eastAsia="Times New Roman"/>
@@ -12892,12 +13038,12 @@
           <w:p>
             <w:pPr>
               <w:rPr>
-                <w:del w:id="410" w:author="Parks, Robbie M" w:date="2018-07-03T11:31:00Z"/>
+                <w:del w:id="412" w:author="Parks, Robbie M" w:date="2018-07-03T11:31:00Z"/>
                 <w:rFonts w:eastAsia="Times New Roman"/>
                 <w:color w:val="000000"/>
               </w:rPr>
             </w:pPr>
-            <w:del w:id="411" w:author="Parks, Robbie M" w:date="2018-07-03T11:31:00Z">
+            <w:del w:id="413" w:author="Parks, Robbie M" w:date="2018-07-03T11:31:00Z">
               <w:r>
                 <w:rPr>
                   <w:rFonts w:eastAsia="Times New Roman"/>
@@ -12912,7 +13058,7 @@
       <w:tr>
         <w:trPr>
           <w:trHeight w:val="320"/>
-          <w:del w:id="412" w:author="Parks, Robbie M" w:date="2018-07-03T11:31:00Z"/>
+          <w:del w:id="414" w:author="Parks, Robbie M" w:date="2018-07-03T11:31:00Z"/>
         </w:trPr>
         <w:tc>
           <w:tcPr>
@@ -12931,12 +13077,12 @@
           <w:p>
             <w:pPr>
               <w:rPr>
-                <w:del w:id="413" w:author="Parks, Robbie M" w:date="2018-07-03T11:31:00Z"/>
+                <w:del w:id="415" w:author="Parks, Robbie M" w:date="2018-07-03T11:31:00Z"/>
                 <w:rFonts w:eastAsia="Times New Roman"/>
                 <w:color w:val="000000"/>
               </w:rPr>
             </w:pPr>
-            <w:del w:id="414" w:author="Parks, Robbie M" w:date="2018-07-03T11:31:00Z">
+            <w:del w:id="416" w:author="Parks, Robbie M" w:date="2018-07-03T11:31:00Z">
               <w:r>
                 <w:rPr>
                   <w:rFonts w:eastAsia="Times New Roman"/>
@@ -12964,12 +13110,12 @@
           <w:p>
             <w:pPr>
               <w:rPr>
-                <w:del w:id="415" w:author="Parks, Robbie M" w:date="2018-07-03T11:31:00Z"/>
+                <w:del w:id="417" w:author="Parks, Robbie M" w:date="2018-07-03T11:31:00Z"/>
                 <w:rFonts w:eastAsia="Times New Roman"/>
                 <w:color w:val="000000"/>
               </w:rPr>
             </w:pPr>
-            <w:del w:id="416" w:author="Parks, Robbie M" w:date="2018-07-03T11:31:00Z">
+            <w:del w:id="418" w:author="Parks, Robbie M" w:date="2018-07-03T11:31:00Z">
               <w:r>
                 <w:rPr>
                   <w:rFonts w:eastAsia="Times New Roman"/>
@@ -12996,12 +13142,12 @@
           <w:p>
             <w:pPr>
               <w:rPr>
-                <w:del w:id="417" w:author="Parks, Robbie M" w:date="2018-07-03T11:31:00Z"/>
+                <w:del w:id="419" w:author="Parks, Robbie M" w:date="2018-07-03T11:31:00Z"/>
                 <w:rFonts w:eastAsia="Times New Roman"/>
                 <w:color w:val="000000"/>
               </w:rPr>
             </w:pPr>
-            <w:del w:id="418" w:author="Parks, Robbie M" w:date="2018-07-03T11:31:00Z">
+            <w:del w:id="420" w:author="Parks, Robbie M" w:date="2018-07-03T11:31:00Z">
               <w:r>
                 <w:rPr>
                   <w:rFonts w:eastAsia="Times New Roman"/>
@@ -13028,12 +13174,12 @@
           <w:p>
             <w:pPr>
               <w:rPr>
-                <w:del w:id="419" w:author="Parks, Robbie M" w:date="2018-07-03T11:31:00Z"/>
+                <w:del w:id="421" w:author="Parks, Robbie M" w:date="2018-07-03T11:31:00Z"/>
                 <w:rFonts w:eastAsia="Times New Roman"/>
                 <w:color w:val="000000"/>
               </w:rPr>
             </w:pPr>
-            <w:del w:id="420" w:author="Parks, Robbie M" w:date="2018-07-03T11:31:00Z">
+            <w:del w:id="422" w:author="Parks, Robbie M" w:date="2018-07-03T11:31:00Z">
               <w:r>
                 <w:rPr>
                   <w:rFonts w:eastAsia="Times New Roman"/>
@@ -13048,7 +13194,7 @@
       <w:tr>
         <w:trPr>
           <w:trHeight w:val="320"/>
-          <w:del w:id="421" w:author="Parks, Robbie M" w:date="2018-07-03T11:31:00Z"/>
+          <w:del w:id="423" w:author="Parks, Robbie M" w:date="2018-07-03T11:31:00Z"/>
         </w:trPr>
         <w:tc>
           <w:tcPr>
@@ -13067,12 +13213,12 @@
           <w:p>
             <w:pPr>
               <w:rPr>
-                <w:del w:id="422" w:author="Parks, Robbie M" w:date="2018-07-03T11:31:00Z"/>
+                <w:del w:id="424" w:author="Parks, Robbie M" w:date="2018-07-03T11:31:00Z"/>
                 <w:rFonts w:eastAsia="Times New Roman"/>
                 <w:color w:val="000000"/>
               </w:rPr>
             </w:pPr>
-            <w:del w:id="423" w:author="Parks, Robbie M" w:date="2018-07-03T11:31:00Z">
+            <w:del w:id="425" w:author="Parks, Robbie M" w:date="2018-07-03T11:31:00Z">
               <w:r>
                 <w:rPr>
                   <w:rFonts w:eastAsia="Times New Roman"/>
@@ -13100,12 +13246,12 @@
           <w:p>
             <w:pPr>
               <w:rPr>
-                <w:del w:id="424" w:author="Parks, Robbie M" w:date="2018-07-03T11:31:00Z"/>
+                <w:del w:id="426" w:author="Parks, Robbie M" w:date="2018-07-03T11:31:00Z"/>
                 <w:rFonts w:eastAsia="Times New Roman"/>
                 <w:color w:val="000000"/>
               </w:rPr>
             </w:pPr>
-            <w:del w:id="425" w:author="Parks, Robbie M" w:date="2018-07-03T11:31:00Z">
+            <w:del w:id="427" w:author="Parks, Robbie M" w:date="2018-07-03T11:31:00Z">
               <w:r>
                 <w:rPr>
                   <w:rFonts w:eastAsia="Times New Roman"/>
@@ -13132,12 +13278,12 @@
           <w:p>
             <w:pPr>
               <w:rPr>
-                <w:del w:id="426" w:author="Parks, Robbie M" w:date="2018-07-03T11:31:00Z"/>
+                <w:del w:id="428" w:author="Parks, Robbie M" w:date="2018-07-03T11:31:00Z"/>
                 <w:rFonts w:eastAsia="Times New Roman"/>
                 <w:color w:val="000000"/>
               </w:rPr>
             </w:pPr>
-            <w:del w:id="427" w:author="Parks, Robbie M" w:date="2018-07-03T11:31:00Z">
+            <w:del w:id="429" w:author="Parks, Robbie M" w:date="2018-07-03T11:31:00Z">
               <w:r>
                 <w:rPr>
                   <w:rFonts w:eastAsia="Times New Roman"/>
@@ -13164,12 +13310,12 @@
           <w:p>
             <w:pPr>
               <w:rPr>
-                <w:del w:id="428" w:author="Parks, Robbie M" w:date="2018-07-03T11:31:00Z"/>
+                <w:del w:id="430" w:author="Parks, Robbie M" w:date="2018-07-03T11:31:00Z"/>
                 <w:rFonts w:eastAsia="Times New Roman"/>
                 <w:color w:val="000000"/>
               </w:rPr>
             </w:pPr>
-            <w:del w:id="429" w:author="Parks, Robbie M" w:date="2018-07-03T11:31:00Z">
+            <w:del w:id="431" w:author="Parks, Robbie M" w:date="2018-07-03T11:31:00Z">
               <w:r>
                 <w:rPr>
                   <w:rFonts w:eastAsia="Times New Roman"/>
@@ -13184,7 +13330,7 @@
       <w:tr>
         <w:trPr>
           <w:trHeight w:val="320"/>
-          <w:del w:id="430" w:author="Parks, Robbie M" w:date="2018-07-03T11:31:00Z"/>
+          <w:del w:id="432" w:author="Parks, Robbie M" w:date="2018-07-03T11:31:00Z"/>
         </w:trPr>
         <w:tc>
           <w:tcPr>
@@ -13203,12 +13349,12 @@
           <w:p>
             <w:pPr>
               <w:rPr>
-                <w:del w:id="431" w:author="Parks, Robbie M" w:date="2018-07-03T11:31:00Z"/>
+                <w:del w:id="433" w:author="Parks, Robbie M" w:date="2018-07-03T11:31:00Z"/>
                 <w:rFonts w:eastAsia="Times New Roman"/>
                 <w:color w:val="000000"/>
               </w:rPr>
             </w:pPr>
-            <w:del w:id="432" w:author="Parks, Robbie M" w:date="2018-07-03T11:31:00Z">
+            <w:del w:id="434" w:author="Parks, Robbie M" w:date="2018-07-03T11:31:00Z">
               <w:r>
                 <w:rPr>
                   <w:rFonts w:eastAsia="Times New Roman"/>
@@ -13236,12 +13382,12 @@
           <w:p>
             <w:pPr>
               <w:rPr>
-                <w:del w:id="433" w:author="Parks, Robbie M" w:date="2018-07-03T11:31:00Z"/>
+                <w:del w:id="435" w:author="Parks, Robbie M" w:date="2018-07-03T11:31:00Z"/>
                 <w:rFonts w:eastAsia="Times New Roman"/>
                 <w:color w:val="000000"/>
               </w:rPr>
             </w:pPr>
-            <w:del w:id="434" w:author="Parks, Robbie M" w:date="2018-07-03T11:31:00Z">
+            <w:del w:id="436" w:author="Parks, Robbie M" w:date="2018-07-03T11:31:00Z">
               <w:r>
                 <w:rPr>
                   <w:rFonts w:eastAsia="Times New Roman"/>
@@ -13268,12 +13414,12 @@
           <w:p>
             <w:pPr>
               <w:rPr>
-                <w:del w:id="435" w:author="Parks, Robbie M" w:date="2018-07-03T11:31:00Z"/>
+                <w:del w:id="437" w:author="Parks, Robbie M" w:date="2018-07-03T11:31:00Z"/>
                 <w:rFonts w:eastAsia="Times New Roman"/>
                 <w:color w:val="000000"/>
               </w:rPr>
             </w:pPr>
-            <w:del w:id="436" w:author="Parks, Robbie M" w:date="2018-07-03T11:31:00Z">
+            <w:del w:id="438" w:author="Parks, Robbie M" w:date="2018-07-03T11:31:00Z">
               <w:r>
                 <w:rPr>
                   <w:rFonts w:eastAsia="Times New Roman"/>
@@ -13300,12 +13446,12 @@
           <w:p>
             <w:pPr>
               <w:rPr>
-                <w:del w:id="437" w:author="Parks, Robbie M" w:date="2018-07-03T11:31:00Z"/>
+                <w:del w:id="439" w:author="Parks, Robbie M" w:date="2018-07-03T11:31:00Z"/>
                 <w:rFonts w:eastAsia="Times New Roman"/>
                 <w:color w:val="000000"/>
               </w:rPr>
             </w:pPr>
-            <w:del w:id="438" w:author="Parks, Robbie M" w:date="2018-07-03T11:31:00Z">
+            <w:del w:id="440" w:author="Parks, Robbie M" w:date="2018-07-03T11:31:00Z">
               <w:r>
                 <w:rPr>
                   <w:rFonts w:eastAsia="Times New Roman"/>
@@ -13320,7 +13466,7 @@
       <w:tr>
         <w:trPr>
           <w:trHeight w:val="320"/>
-          <w:del w:id="439" w:author="Parks, Robbie M" w:date="2018-07-03T11:31:00Z"/>
+          <w:del w:id="441" w:author="Parks, Robbie M" w:date="2018-07-03T11:31:00Z"/>
         </w:trPr>
         <w:tc>
           <w:tcPr>
@@ -13341,12 +13487,12 @@
             <w:pPr>
               <w:jc w:val="center"/>
               <w:rPr>
-                <w:del w:id="440" w:author="Parks, Robbie M" w:date="2018-07-03T11:31:00Z"/>
+                <w:del w:id="442" w:author="Parks, Robbie M" w:date="2018-07-03T11:31:00Z"/>
                 <w:rFonts w:eastAsia="Times New Roman"/>
                 <w:color w:val="000000"/>
               </w:rPr>
             </w:pPr>
-            <w:del w:id="441" w:author="Parks, Robbie M" w:date="2018-07-03T11:31:00Z">
+            <w:del w:id="443" w:author="Parks, Robbie M" w:date="2018-07-03T11:31:00Z">
               <w:r>
                 <w:rPr>
                   <w:rFonts w:eastAsia="Times New Roman"/>
@@ -13373,12 +13519,12 @@
           <w:p>
             <w:pPr>
               <w:rPr>
-                <w:del w:id="442" w:author="Parks, Robbie M" w:date="2018-07-03T11:31:00Z"/>
+                <w:del w:id="444" w:author="Parks, Robbie M" w:date="2018-07-03T11:31:00Z"/>
                 <w:rFonts w:eastAsia="Times New Roman"/>
                 <w:color w:val="000000"/>
               </w:rPr>
             </w:pPr>
-            <w:del w:id="443" w:author="Parks, Robbie M" w:date="2018-07-03T11:31:00Z">
+            <w:del w:id="445" w:author="Parks, Robbie M" w:date="2018-07-03T11:31:00Z">
               <w:r>
                 <w:rPr>
                   <w:rFonts w:eastAsia="Times New Roman"/>
@@ -13405,12 +13551,12 @@
           <w:p>
             <w:pPr>
               <w:rPr>
-                <w:del w:id="444" w:author="Parks, Robbie M" w:date="2018-07-03T11:31:00Z"/>
+                <w:del w:id="446" w:author="Parks, Robbie M" w:date="2018-07-03T11:31:00Z"/>
                 <w:rFonts w:eastAsia="Times New Roman"/>
                 <w:color w:val="000000"/>
               </w:rPr>
             </w:pPr>
-            <w:del w:id="445" w:author="Parks, Robbie M" w:date="2018-07-03T11:31:00Z">
+            <w:del w:id="447" w:author="Parks, Robbie M" w:date="2018-07-03T11:31:00Z">
               <w:r>
                 <w:rPr>
                   <w:rFonts w:eastAsia="Times New Roman"/>
@@ -13425,7 +13571,7 @@
       <w:tr>
         <w:trPr>
           <w:trHeight w:val="320"/>
-          <w:del w:id="446" w:author="Parks, Robbie M" w:date="2018-07-03T11:31:00Z"/>
+          <w:del w:id="448" w:author="Parks, Robbie M" w:date="2018-07-03T11:31:00Z"/>
         </w:trPr>
         <w:tc>
           <w:tcPr>
@@ -13444,12 +13590,12 @@
           <w:p>
             <w:pPr>
               <w:rPr>
-                <w:del w:id="447" w:author="Parks, Robbie M" w:date="2018-07-03T11:31:00Z"/>
+                <w:del w:id="449" w:author="Parks, Robbie M" w:date="2018-07-03T11:31:00Z"/>
                 <w:rFonts w:eastAsia="Times New Roman"/>
                 <w:color w:val="000000"/>
               </w:rPr>
             </w:pPr>
-            <w:del w:id="448" w:author="Parks, Robbie M" w:date="2018-07-03T11:31:00Z">
+            <w:del w:id="450" w:author="Parks, Robbie M" w:date="2018-07-03T11:31:00Z">
               <w:r>
                 <w:rPr>
                   <w:rFonts w:eastAsia="Times New Roman"/>
@@ -13477,12 +13623,12 @@
           <w:p>
             <w:pPr>
               <w:rPr>
-                <w:del w:id="449" w:author="Parks, Robbie M" w:date="2018-07-03T11:31:00Z"/>
+                <w:del w:id="451" w:author="Parks, Robbie M" w:date="2018-07-03T11:31:00Z"/>
                 <w:rFonts w:eastAsia="Times New Roman"/>
                 <w:color w:val="000000"/>
               </w:rPr>
             </w:pPr>
-            <w:del w:id="450" w:author="Parks, Robbie M" w:date="2018-07-03T11:31:00Z">
+            <w:del w:id="452" w:author="Parks, Robbie M" w:date="2018-07-03T11:31:00Z">
               <w:r>
                 <w:rPr>
                   <w:rFonts w:eastAsia="Times New Roman"/>
@@ -13509,12 +13655,12 @@
           <w:p>
             <w:pPr>
               <w:rPr>
-                <w:del w:id="451" w:author="Parks, Robbie M" w:date="2018-07-03T11:31:00Z"/>
+                <w:del w:id="453" w:author="Parks, Robbie M" w:date="2018-07-03T11:31:00Z"/>
                 <w:rFonts w:eastAsia="Times New Roman"/>
                 <w:color w:val="000000"/>
               </w:rPr>
             </w:pPr>
-            <w:del w:id="452" w:author="Parks, Robbie M" w:date="2018-07-03T11:31:00Z">
+            <w:del w:id="454" w:author="Parks, Robbie M" w:date="2018-07-03T11:31:00Z">
               <w:r>
                 <w:rPr>
                   <w:rFonts w:eastAsia="Times New Roman"/>
@@ -13555,12 +13701,12 @@
           <w:p>
             <w:pPr>
               <w:rPr>
-                <w:del w:id="453" w:author="Parks, Robbie M" w:date="2018-07-03T11:31:00Z"/>
+                <w:del w:id="455" w:author="Parks, Robbie M" w:date="2018-07-03T11:31:00Z"/>
                 <w:rFonts w:eastAsia="Times New Roman"/>
                 <w:color w:val="000000"/>
               </w:rPr>
             </w:pPr>
-            <w:del w:id="454" w:author="Parks, Robbie M" w:date="2018-07-03T11:31:00Z">
+            <w:del w:id="456" w:author="Parks, Robbie M" w:date="2018-07-03T11:31:00Z">
               <w:r>
                 <w:rPr>
                   <w:rFonts w:eastAsia="Times New Roman"/>
@@ -13589,7 +13735,7 @@
       <w:tr>
         <w:trPr>
           <w:trHeight w:val="320"/>
-          <w:del w:id="455" w:author="Parks, Robbie M" w:date="2018-07-03T11:31:00Z"/>
+          <w:del w:id="457" w:author="Parks, Robbie M" w:date="2018-07-03T11:31:00Z"/>
         </w:trPr>
         <w:tc>
           <w:tcPr>
@@ -13608,12 +13754,12 @@
           <w:p>
             <w:pPr>
               <w:rPr>
-                <w:del w:id="456" w:author="Parks, Robbie M" w:date="2018-07-03T11:31:00Z"/>
+                <w:del w:id="458" w:author="Parks, Robbie M" w:date="2018-07-03T11:31:00Z"/>
                 <w:rFonts w:eastAsia="Times New Roman"/>
                 <w:color w:val="000000"/>
               </w:rPr>
             </w:pPr>
-            <w:del w:id="457" w:author="Parks, Robbie M" w:date="2018-07-03T11:31:00Z">
+            <w:del w:id="459" w:author="Parks, Robbie M" w:date="2018-07-03T11:31:00Z">
               <w:r>
                 <w:rPr>
                   <w:rFonts w:eastAsia="Times New Roman"/>
@@ -13641,12 +13787,12 @@
           <w:p>
             <w:pPr>
               <w:rPr>
-                <w:del w:id="458" w:author="Parks, Robbie M" w:date="2018-07-03T11:31:00Z"/>
+                <w:del w:id="460" w:author="Parks, Robbie M" w:date="2018-07-03T11:31:00Z"/>
                 <w:rFonts w:eastAsia="Times New Roman"/>
                 <w:color w:val="000000"/>
               </w:rPr>
             </w:pPr>
-            <w:del w:id="459" w:author="Parks, Robbie M" w:date="2018-07-03T11:31:00Z">
+            <w:del w:id="461" w:author="Parks, Robbie M" w:date="2018-07-03T11:31:00Z">
               <w:r>
                 <w:rPr>
                   <w:rFonts w:eastAsia="Times New Roman"/>
@@ -13673,12 +13819,12 @@
           <w:p>
             <w:pPr>
               <w:rPr>
-                <w:del w:id="460" w:author="Parks, Robbie M" w:date="2018-07-03T11:31:00Z"/>
+                <w:del w:id="462" w:author="Parks, Robbie M" w:date="2018-07-03T11:31:00Z"/>
                 <w:rFonts w:eastAsia="Times New Roman"/>
                 <w:color w:val="000000"/>
               </w:rPr>
             </w:pPr>
-            <w:del w:id="461" w:author="Parks, Robbie M" w:date="2018-07-03T11:31:00Z">
+            <w:del w:id="463" w:author="Parks, Robbie M" w:date="2018-07-03T11:31:00Z">
               <w:r>
                 <w:rPr>
                   <w:rFonts w:eastAsia="Times New Roman"/>
@@ -13719,12 +13865,12 @@
           <w:p>
             <w:pPr>
               <w:rPr>
-                <w:del w:id="462" w:author="Parks, Robbie M" w:date="2018-07-03T11:31:00Z"/>
+                <w:del w:id="464" w:author="Parks, Robbie M" w:date="2018-07-03T11:31:00Z"/>
                 <w:rFonts w:eastAsia="Times New Roman"/>
                 <w:color w:val="000000"/>
               </w:rPr>
             </w:pPr>
-            <w:del w:id="463" w:author="Parks, Robbie M" w:date="2018-07-03T11:31:00Z">
+            <w:del w:id="465" w:author="Parks, Robbie M" w:date="2018-07-03T11:31:00Z">
               <w:r>
                 <w:rPr>
                   <w:rFonts w:eastAsia="Times New Roman"/>
@@ -13753,7 +13899,7 @@
       <w:tr>
         <w:trPr>
           <w:trHeight w:val="640"/>
-          <w:del w:id="464" w:author="Parks, Robbie M" w:date="2018-07-03T11:31:00Z"/>
+          <w:del w:id="466" w:author="Parks, Robbie M" w:date="2018-07-03T11:31:00Z"/>
         </w:trPr>
         <w:tc>
           <w:tcPr>
@@ -13774,12 +13920,12 @@
             <w:pPr>
               <w:jc w:val="center"/>
               <w:rPr>
-                <w:del w:id="465" w:author="Parks, Robbie M" w:date="2018-07-03T11:31:00Z"/>
+                <w:del w:id="467" w:author="Parks, Robbie M" w:date="2018-07-03T11:31:00Z"/>
                 <w:rFonts w:eastAsia="Times New Roman"/>
                 <w:color w:val="000000"/>
               </w:rPr>
             </w:pPr>
-            <w:del w:id="466" w:author="Parks, Robbie M" w:date="2018-07-03T11:31:00Z">
+            <w:del w:id="468" w:author="Parks, Robbie M" w:date="2018-07-03T11:31:00Z">
               <w:r>
                 <w:rPr>
                   <w:rFonts w:eastAsia="Times New Roman"/>
@@ -13806,12 +13952,12 @@
           <w:p>
             <w:pPr>
               <w:rPr>
-                <w:del w:id="467" w:author="Parks, Robbie M" w:date="2018-07-03T11:31:00Z"/>
+                <w:del w:id="469" w:author="Parks, Robbie M" w:date="2018-07-03T11:31:00Z"/>
                 <w:rFonts w:eastAsia="Times New Roman"/>
                 <w:color w:val="000000"/>
               </w:rPr>
             </w:pPr>
-            <w:del w:id="468" w:author="Parks, Robbie M" w:date="2018-07-03T11:31:00Z">
+            <w:del w:id="470" w:author="Parks, Robbie M" w:date="2018-07-03T11:31:00Z">
               <w:r>
                 <w:rPr>
                   <w:rFonts w:eastAsia="Times New Roman"/>
@@ -13838,12 +13984,12 @@
           <w:p>
             <w:pPr>
               <w:rPr>
-                <w:del w:id="469" w:author="Parks, Robbie M" w:date="2018-07-03T11:31:00Z"/>
+                <w:del w:id="471" w:author="Parks, Robbie M" w:date="2018-07-03T11:31:00Z"/>
                 <w:rFonts w:eastAsia="Times New Roman"/>
                 <w:color w:val="000000"/>
               </w:rPr>
             </w:pPr>
-            <w:del w:id="470" w:author="Parks, Robbie M" w:date="2018-07-03T11:31:00Z">
+            <w:del w:id="472" w:author="Parks, Robbie M" w:date="2018-07-03T11:31:00Z">
               <w:r>
                 <w:rPr>
                   <w:rFonts w:eastAsia="Times New Roman"/>
@@ -13858,7 +14004,7 @@
       <w:tr>
         <w:trPr>
           <w:trHeight w:val="640"/>
-          <w:del w:id="471" w:author="Parks, Robbie M" w:date="2018-07-03T11:31:00Z"/>
+          <w:del w:id="473" w:author="Parks, Robbie M" w:date="2018-07-03T11:31:00Z"/>
         </w:trPr>
         <w:tc>
           <w:tcPr>
@@ -13877,12 +14023,12 @@
           <w:p>
             <w:pPr>
               <w:rPr>
-                <w:del w:id="472" w:author="Parks, Robbie M" w:date="2018-07-03T11:31:00Z"/>
+                <w:del w:id="474" w:author="Parks, Robbie M" w:date="2018-07-03T11:31:00Z"/>
                 <w:rFonts w:eastAsia="Times New Roman"/>
                 <w:color w:val="000000"/>
               </w:rPr>
             </w:pPr>
-            <w:del w:id="473" w:author="Parks, Robbie M" w:date="2018-07-03T11:31:00Z">
+            <w:del w:id="475" w:author="Parks, Robbie M" w:date="2018-07-03T11:31:00Z">
               <w:r>
                 <w:rPr>
                   <w:rFonts w:eastAsia="Times New Roman"/>
@@ -13910,12 +14056,12 @@
           <w:p>
             <w:pPr>
               <w:rPr>
-                <w:del w:id="474" w:author="Parks, Robbie M" w:date="2018-07-03T11:31:00Z"/>
+                <w:del w:id="476" w:author="Parks, Robbie M" w:date="2018-07-03T11:31:00Z"/>
                 <w:rFonts w:eastAsia="Times New Roman"/>
                 <w:color w:val="000000"/>
               </w:rPr>
             </w:pPr>
-            <w:del w:id="475" w:author="Parks, Robbie M" w:date="2018-07-03T11:31:00Z">
+            <w:del w:id="477" w:author="Parks, Robbie M" w:date="2018-07-03T11:31:00Z">
               <w:r>
                 <w:rPr>
                   <w:rFonts w:eastAsia="Times New Roman"/>
@@ -13942,12 +14088,12 @@
           <w:p>
             <w:pPr>
               <w:rPr>
-                <w:del w:id="476" w:author="Parks, Robbie M" w:date="2018-07-03T11:31:00Z"/>
+                <w:del w:id="478" w:author="Parks, Robbie M" w:date="2018-07-03T11:31:00Z"/>
                 <w:rFonts w:eastAsia="Times New Roman"/>
                 <w:color w:val="000000"/>
               </w:rPr>
             </w:pPr>
-            <w:del w:id="477" w:author="Parks, Robbie M" w:date="2018-07-03T11:31:00Z">
+            <w:del w:id="479" w:author="Parks, Robbie M" w:date="2018-07-03T11:31:00Z">
               <w:r>
                 <w:rPr>
                   <w:rFonts w:eastAsia="Times New Roman"/>
@@ -13974,12 +14120,12 @@
           <w:p>
             <w:pPr>
               <w:rPr>
-                <w:del w:id="478" w:author="Parks, Robbie M" w:date="2018-07-03T11:31:00Z"/>
+                <w:del w:id="480" w:author="Parks, Robbie M" w:date="2018-07-03T11:31:00Z"/>
                 <w:rFonts w:eastAsia="Times New Roman"/>
                 <w:color w:val="000000"/>
               </w:rPr>
             </w:pPr>
-            <w:del w:id="479" w:author="Parks, Robbie M" w:date="2018-07-03T11:31:00Z">
+            <w:del w:id="481" w:author="Parks, Robbie M" w:date="2018-07-03T11:31:00Z">
               <w:r>
                 <w:rPr>
                   <w:rFonts w:eastAsia="Times New Roman"/>
@@ -13994,7 +14140,7 @@
       <w:tr>
         <w:trPr>
           <w:trHeight w:val="320"/>
-          <w:del w:id="480" w:author="Parks, Robbie M" w:date="2018-07-03T11:31:00Z"/>
+          <w:del w:id="482" w:author="Parks, Robbie M" w:date="2018-07-03T11:31:00Z"/>
         </w:trPr>
         <w:tc>
           <w:tcPr>
@@ -14013,12 +14159,12 @@
           <w:p>
             <w:pPr>
               <w:rPr>
-                <w:del w:id="481" w:author="Parks, Robbie M" w:date="2018-07-03T11:31:00Z"/>
+                <w:del w:id="483" w:author="Parks, Robbie M" w:date="2018-07-03T11:31:00Z"/>
                 <w:rFonts w:eastAsia="Times New Roman"/>
                 <w:color w:val="000000"/>
               </w:rPr>
             </w:pPr>
-            <w:del w:id="482" w:author="Parks, Robbie M" w:date="2018-07-03T11:31:00Z">
+            <w:del w:id="484" w:author="Parks, Robbie M" w:date="2018-07-03T11:31:00Z">
               <w:r>
                 <w:rPr>
                   <w:rFonts w:eastAsia="Times New Roman"/>
@@ -14046,12 +14192,12 @@
           <w:p>
             <w:pPr>
               <w:rPr>
-                <w:del w:id="483" w:author="Parks, Robbie M" w:date="2018-07-03T11:31:00Z"/>
+                <w:del w:id="485" w:author="Parks, Robbie M" w:date="2018-07-03T11:31:00Z"/>
                 <w:rFonts w:eastAsia="Times New Roman"/>
                 <w:color w:val="000000"/>
               </w:rPr>
             </w:pPr>
-            <w:del w:id="484" w:author="Parks, Robbie M" w:date="2018-07-03T11:31:00Z">
+            <w:del w:id="486" w:author="Parks, Robbie M" w:date="2018-07-03T11:31:00Z">
               <w:r>
                 <w:rPr>
                   <w:rFonts w:eastAsia="Times New Roman"/>
@@ -14078,12 +14224,12 @@
           <w:p>
             <w:pPr>
               <w:rPr>
-                <w:del w:id="485" w:author="Parks, Robbie M" w:date="2018-07-03T11:31:00Z"/>
+                <w:del w:id="487" w:author="Parks, Robbie M" w:date="2018-07-03T11:31:00Z"/>
                 <w:rFonts w:eastAsia="Times New Roman"/>
                 <w:color w:val="000000"/>
               </w:rPr>
             </w:pPr>
-            <w:del w:id="486" w:author="Parks, Robbie M" w:date="2018-07-03T11:31:00Z">
+            <w:del w:id="488" w:author="Parks, Robbie M" w:date="2018-07-03T11:31:00Z">
               <w:r>
                 <w:rPr>
                   <w:rFonts w:eastAsia="Times New Roman"/>
@@ -14110,12 +14256,12 @@
           <w:p>
             <w:pPr>
               <w:rPr>
-                <w:del w:id="487" w:author="Parks, Robbie M" w:date="2018-07-03T11:31:00Z"/>
+                <w:del w:id="489" w:author="Parks, Robbie M" w:date="2018-07-03T11:31:00Z"/>
                 <w:rFonts w:eastAsia="Times New Roman"/>
                 <w:color w:val="000000"/>
               </w:rPr>
             </w:pPr>
-            <w:del w:id="488" w:author="Parks, Robbie M" w:date="2018-07-03T11:31:00Z">
+            <w:del w:id="490" w:author="Parks, Robbie M" w:date="2018-07-03T11:31:00Z">
               <w:r>
                 <w:rPr>
                   <w:rFonts w:eastAsia="Times New Roman"/>
@@ -14130,7 +14276,7 @@
       <w:tr>
         <w:trPr>
           <w:trHeight w:val="320"/>
-          <w:del w:id="489" w:author="Parks, Robbie M" w:date="2018-07-03T11:31:00Z"/>
+          <w:del w:id="491" w:author="Parks, Robbie M" w:date="2018-07-03T11:31:00Z"/>
         </w:trPr>
         <w:tc>
           <w:tcPr>
@@ -14149,12 +14295,12 @@
           <w:p>
             <w:pPr>
               <w:rPr>
-                <w:del w:id="490" w:author="Parks, Robbie M" w:date="2018-07-03T11:31:00Z"/>
+                <w:del w:id="492" w:author="Parks, Robbie M" w:date="2018-07-03T11:31:00Z"/>
                 <w:rFonts w:eastAsia="Times New Roman"/>
                 <w:color w:val="000000"/>
               </w:rPr>
             </w:pPr>
-            <w:del w:id="491" w:author="Parks, Robbie M" w:date="2018-07-03T11:31:00Z">
+            <w:del w:id="493" w:author="Parks, Robbie M" w:date="2018-07-03T11:31:00Z">
               <w:r>
                 <w:rPr>
                   <w:rFonts w:eastAsia="Times New Roman"/>
@@ -14182,12 +14328,12 @@
           <w:p>
             <w:pPr>
               <w:rPr>
-                <w:del w:id="492" w:author="Parks, Robbie M" w:date="2018-07-03T11:31:00Z"/>
+                <w:del w:id="494" w:author="Parks, Robbie M" w:date="2018-07-03T11:31:00Z"/>
                 <w:rFonts w:eastAsia="Times New Roman"/>
                 <w:color w:val="000000"/>
               </w:rPr>
             </w:pPr>
-            <w:del w:id="493" w:author="Parks, Robbie M" w:date="2018-07-03T11:31:00Z">
+            <w:del w:id="495" w:author="Parks, Robbie M" w:date="2018-07-03T11:31:00Z">
               <w:r>
                 <w:rPr>
                   <w:rFonts w:eastAsia="Times New Roman"/>
@@ -14214,12 +14360,12 @@
           <w:p>
             <w:pPr>
               <w:rPr>
-                <w:del w:id="494" w:author="Parks, Robbie M" w:date="2018-07-03T11:31:00Z"/>
+                <w:del w:id="496" w:author="Parks, Robbie M" w:date="2018-07-03T11:31:00Z"/>
                 <w:rFonts w:eastAsia="Times New Roman"/>
                 <w:color w:val="000000"/>
               </w:rPr>
             </w:pPr>
-            <w:del w:id="495" w:author="Parks, Robbie M" w:date="2018-07-03T11:31:00Z">
+            <w:del w:id="497" w:author="Parks, Robbie M" w:date="2018-07-03T11:31:00Z">
               <w:r>
                 <w:rPr>
                   <w:rFonts w:eastAsia="Times New Roman"/>
@@ -14246,12 +14392,12 @@
           <w:p>
             <w:pPr>
               <w:rPr>
-                <w:del w:id="496" w:author="Parks, Robbie M" w:date="2018-07-03T11:31:00Z"/>
+                <w:del w:id="498" w:author="Parks, Robbie M" w:date="2018-07-03T11:31:00Z"/>
                 <w:rFonts w:eastAsia="Times New Roman"/>
                 <w:color w:val="000000"/>
               </w:rPr>
             </w:pPr>
-            <w:del w:id="497" w:author="Parks, Robbie M" w:date="2018-07-03T11:31:00Z">
+            <w:del w:id="499" w:author="Parks, Robbie M" w:date="2018-07-03T11:31:00Z">
               <w:r>
                 <w:rPr>
                   <w:rFonts w:eastAsia="Times New Roman"/>
@@ -14266,7 +14412,7 @@
       <w:tr>
         <w:trPr>
           <w:trHeight w:val="320"/>
-          <w:del w:id="498" w:author="Parks, Robbie M" w:date="2018-07-03T11:31:00Z"/>
+          <w:del w:id="500" w:author="Parks, Robbie M" w:date="2018-07-03T11:31:00Z"/>
         </w:trPr>
         <w:tc>
           <w:tcPr>
@@ -14285,12 +14431,12 @@
           <w:p>
             <w:pPr>
               <w:rPr>
-                <w:del w:id="499" w:author="Parks, Robbie M" w:date="2018-07-03T11:31:00Z"/>
+                <w:del w:id="501" w:author="Parks, Robbie M" w:date="2018-07-03T11:31:00Z"/>
                 <w:rFonts w:eastAsia="Times New Roman"/>
                 <w:color w:val="000000"/>
               </w:rPr>
             </w:pPr>
-            <w:del w:id="500" w:author="Parks, Robbie M" w:date="2018-07-03T11:31:00Z">
+            <w:del w:id="502" w:author="Parks, Robbie M" w:date="2018-07-03T11:31:00Z">
               <w:r>
                 <w:rPr>
                   <w:rFonts w:eastAsia="Times New Roman"/>
@@ -14318,12 +14464,12 @@
           <w:p>
             <w:pPr>
               <w:rPr>
-                <w:del w:id="501" w:author="Parks, Robbie M" w:date="2018-07-03T11:31:00Z"/>
+                <w:del w:id="503" w:author="Parks, Robbie M" w:date="2018-07-03T11:31:00Z"/>
                 <w:rFonts w:eastAsia="Times New Roman"/>
                 <w:color w:val="000000"/>
               </w:rPr>
             </w:pPr>
-            <w:del w:id="502" w:author="Parks, Robbie M" w:date="2018-07-03T11:31:00Z">
+            <w:del w:id="504" w:author="Parks, Robbie M" w:date="2018-07-03T11:31:00Z">
               <w:r>
                 <w:rPr>
                   <w:rFonts w:eastAsia="Times New Roman"/>
@@ -14350,12 +14496,12 @@
           <w:p>
             <w:pPr>
               <w:rPr>
-                <w:del w:id="503" w:author="Parks, Robbie M" w:date="2018-07-03T11:31:00Z"/>
+                <w:del w:id="505" w:author="Parks, Robbie M" w:date="2018-07-03T11:31:00Z"/>
                 <w:rFonts w:eastAsia="Times New Roman"/>
                 <w:color w:val="000000"/>
               </w:rPr>
             </w:pPr>
-            <w:del w:id="504" w:author="Parks, Robbie M" w:date="2018-07-03T11:31:00Z">
+            <w:del w:id="506" w:author="Parks, Robbie M" w:date="2018-07-03T11:31:00Z">
               <w:r>
                 <w:rPr>
                   <w:rFonts w:eastAsia="Times New Roman"/>
@@ -14382,12 +14528,12 @@
           <w:p>
             <w:pPr>
               <w:rPr>
-                <w:del w:id="505" w:author="Parks, Robbie M" w:date="2018-07-03T11:31:00Z"/>
+                <w:del w:id="507" w:author="Parks, Robbie M" w:date="2018-07-03T11:31:00Z"/>
                 <w:rFonts w:eastAsia="Times New Roman"/>
                 <w:color w:val="000000"/>
               </w:rPr>
             </w:pPr>
-            <w:del w:id="506" w:author="Parks, Robbie M" w:date="2018-07-03T11:31:00Z">
+            <w:del w:id="508" w:author="Parks, Robbie M" w:date="2018-07-03T11:31:00Z">
               <w:r>
                 <w:rPr>
                   <w:rFonts w:eastAsia="Times New Roman"/>
@@ -14402,7 +14548,7 @@
       <w:tr>
         <w:trPr>
           <w:trHeight w:val="320"/>
-          <w:del w:id="507" w:author="Parks, Robbie M" w:date="2018-07-03T11:31:00Z"/>
+          <w:del w:id="509" w:author="Parks, Robbie M" w:date="2018-07-03T11:31:00Z"/>
         </w:trPr>
         <w:tc>
           <w:tcPr>
@@ -14421,12 +14567,12 @@
           <w:p>
             <w:pPr>
               <w:rPr>
-                <w:del w:id="508" w:author="Parks, Robbie M" w:date="2018-07-03T11:31:00Z"/>
+                <w:del w:id="510" w:author="Parks, Robbie M" w:date="2018-07-03T11:31:00Z"/>
                 <w:rFonts w:eastAsia="Times New Roman"/>
                 <w:color w:val="000000"/>
               </w:rPr>
             </w:pPr>
-            <w:del w:id="509" w:author="Parks, Robbie M" w:date="2018-07-03T11:31:00Z">
+            <w:del w:id="511" w:author="Parks, Robbie M" w:date="2018-07-03T11:31:00Z">
               <w:r>
                 <w:rPr>
                   <w:rFonts w:eastAsia="Times New Roman"/>
@@ -14454,12 +14600,12 @@
           <w:p>
             <w:pPr>
               <w:rPr>
-                <w:del w:id="510" w:author="Parks, Robbie M" w:date="2018-07-03T11:31:00Z"/>
+                <w:del w:id="512" w:author="Parks, Robbie M" w:date="2018-07-03T11:31:00Z"/>
                 <w:rFonts w:eastAsia="Times New Roman"/>
                 <w:color w:val="000000"/>
               </w:rPr>
             </w:pPr>
-            <w:del w:id="511" w:author="Parks, Robbie M" w:date="2018-07-03T11:31:00Z">
+            <w:del w:id="513" w:author="Parks, Robbie M" w:date="2018-07-03T11:31:00Z">
               <w:r>
                 <w:rPr>
                   <w:rFonts w:eastAsia="Times New Roman"/>
@@ -14486,12 +14632,12 @@
           <w:p>
             <w:pPr>
               <w:rPr>
-                <w:del w:id="512" w:author="Parks, Robbie M" w:date="2018-07-03T11:31:00Z"/>
+                <w:del w:id="514" w:author="Parks, Robbie M" w:date="2018-07-03T11:31:00Z"/>
                 <w:rFonts w:eastAsia="Times New Roman"/>
                 <w:color w:val="000000"/>
               </w:rPr>
             </w:pPr>
-            <w:del w:id="513" w:author="Parks, Robbie M" w:date="2018-07-03T11:31:00Z">
+            <w:del w:id="515" w:author="Parks, Robbie M" w:date="2018-07-03T11:31:00Z">
               <w:r>
                 <w:rPr>
                   <w:rFonts w:eastAsia="Times New Roman"/>
@@ -14518,12 +14664,12 @@
           <w:p>
             <w:pPr>
               <w:rPr>
-                <w:del w:id="514" w:author="Parks, Robbie M" w:date="2018-07-03T11:31:00Z"/>
+                <w:del w:id="516" w:author="Parks, Robbie M" w:date="2018-07-03T11:31:00Z"/>
                 <w:rFonts w:eastAsia="Times New Roman"/>
                 <w:color w:val="000000"/>
               </w:rPr>
             </w:pPr>
-            <w:del w:id="515" w:author="Parks, Robbie M" w:date="2018-07-03T11:31:00Z">
+            <w:del w:id="517" w:author="Parks, Robbie M" w:date="2018-07-03T11:31:00Z">
               <w:r>
                 <w:rPr>
                   <w:rFonts w:eastAsia="Times New Roman"/>
@@ -14538,7 +14684,7 @@
       <w:tr>
         <w:trPr>
           <w:trHeight w:val="320"/>
-          <w:del w:id="516" w:author="Parks, Robbie M" w:date="2018-07-03T11:31:00Z"/>
+          <w:del w:id="518" w:author="Parks, Robbie M" w:date="2018-07-03T11:31:00Z"/>
         </w:trPr>
         <w:tc>
           <w:tcPr>
@@ -14557,12 +14703,12 @@
           <w:p>
             <w:pPr>
               <w:rPr>
-                <w:del w:id="517" w:author="Parks, Robbie M" w:date="2018-07-03T11:31:00Z"/>
+                <w:del w:id="519" w:author="Parks, Robbie M" w:date="2018-07-03T11:31:00Z"/>
                 <w:rFonts w:eastAsia="Times New Roman"/>
                 <w:color w:val="000000"/>
               </w:rPr>
             </w:pPr>
-            <w:del w:id="518" w:author="Parks, Robbie M" w:date="2018-07-03T11:31:00Z">
+            <w:del w:id="520" w:author="Parks, Robbie M" w:date="2018-07-03T11:31:00Z">
               <w:r>
                 <w:rPr>
                   <w:rFonts w:eastAsia="Times New Roman"/>
@@ -14590,12 +14736,12 @@
           <w:p>
             <w:pPr>
               <w:rPr>
-                <w:del w:id="519" w:author="Parks, Robbie M" w:date="2018-07-03T11:31:00Z"/>
+                <w:del w:id="521" w:author="Parks, Robbie M" w:date="2018-07-03T11:31:00Z"/>
                 <w:rFonts w:eastAsia="Times New Roman"/>
                 <w:color w:val="000000"/>
               </w:rPr>
             </w:pPr>
-            <w:del w:id="520" w:author="Parks, Robbie M" w:date="2018-07-03T11:31:00Z">
+            <w:del w:id="522" w:author="Parks, Robbie M" w:date="2018-07-03T11:31:00Z">
               <w:r>
                 <w:rPr>
                   <w:rFonts w:eastAsia="Times New Roman"/>
@@ -14622,12 +14768,12 @@
           <w:p>
             <w:pPr>
               <w:rPr>
-                <w:del w:id="521" w:author="Parks, Robbie M" w:date="2018-07-03T11:31:00Z"/>
+                <w:del w:id="523" w:author="Parks, Robbie M" w:date="2018-07-03T11:31:00Z"/>
                 <w:rFonts w:eastAsia="Times New Roman"/>
                 <w:color w:val="000000"/>
               </w:rPr>
             </w:pPr>
-            <w:del w:id="522" w:author="Parks, Robbie M" w:date="2018-07-03T11:31:00Z">
+            <w:del w:id="524" w:author="Parks, Robbie M" w:date="2018-07-03T11:31:00Z">
               <w:r>
                 <w:rPr>
                   <w:rFonts w:eastAsia="Times New Roman"/>
@@ -14654,12 +14800,12 @@
           <w:p>
             <w:pPr>
               <w:rPr>
-                <w:del w:id="523" w:author="Parks, Robbie M" w:date="2018-07-03T11:31:00Z"/>
+                <w:del w:id="525" w:author="Parks, Robbie M" w:date="2018-07-03T11:31:00Z"/>
                 <w:rFonts w:eastAsia="Times New Roman"/>
                 <w:color w:val="000000"/>
               </w:rPr>
             </w:pPr>
-            <w:del w:id="524" w:author="Parks, Robbie M" w:date="2018-07-03T11:31:00Z">
+            <w:del w:id="526" w:author="Parks, Robbie M" w:date="2018-07-03T11:31:00Z">
               <w:r>
                 <w:rPr>
                   <w:rFonts w:eastAsia="Times New Roman"/>
@@ -14674,7 +14820,7 @@
       <w:tr>
         <w:trPr>
           <w:trHeight w:val="1280"/>
-          <w:del w:id="525" w:author="Parks, Robbie M" w:date="2018-07-03T11:31:00Z"/>
+          <w:del w:id="527" w:author="Parks, Robbie M" w:date="2018-07-03T11:31:00Z"/>
         </w:trPr>
         <w:tc>
           <w:tcPr>
@@ -14693,12 +14839,12 @@
           <w:p>
             <w:pPr>
               <w:rPr>
-                <w:del w:id="526" w:author="Parks, Robbie M" w:date="2018-07-03T11:31:00Z"/>
+                <w:del w:id="528" w:author="Parks, Robbie M" w:date="2018-07-03T11:31:00Z"/>
                 <w:rFonts w:eastAsia="Times New Roman"/>
                 <w:color w:val="000000"/>
               </w:rPr>
             </w:pPr>
-            <w:del w:id="527" w:author="Parks, Robbie M" w:date="2018-07-03T11:31:00Z">
+            <w:del w:id="529" w:author="Parks, Robbie M" w:date="2018-07-03T11:31:00Z">
               <w:r>
                 <w:rPr>
                   <w:rFonts w:eastAsia="Times New Roman"/>
@@ -14726,12 +14872,12 @@
           <w:p>
             <w:pPr>
               <w:rPr>
-                <w:del w:id="528" w:author="Parks, Robbie M" w:date="2018-07-03T11:31:00Z"/>
+                <w:del w:id="530" w:author="Parks, Robbie M" w:date="2018-07-03T11:31:00Z"/>
                 <w:rFonts w:eastAsia="Times New Roman"/>
                 <w:color w:val="000000"/>
               </w:rPr>
             </w:pPr>
-            <w:del w:id="529" w:author="Parks, Robbie M" w:date="2018-07-03T11:31:00Z">
+            <w:del w:id="531" w:author="Parks, Robbie M" w:date="2018-07-03T11:31:00Z">
               <w:r>
                 <w:rPr>
                   <w:rFonts w:eastAsia="Times New Roman"/>
@@ -14758,12 +14904,12 @@
           <w:p>
             <w:pPr>
               <w:rPr>
-                <w:del w:id="530" w:author="Parks, Robbie M" w:date="2018-07-03T11:31:00Z"/>
+                <w:del w:id="532" w:author="Parks, Robbie M" w:date="2018-07-03T11:31:00Z"/>
                 <w:rFonts w:eastAsia="Times New Roman"/>
                 <w:color w:val="000000"/>
               </w:rPr>
             </w:pPr>
-            <w:del w:id="531" w:author="Parks, Robbie M" w:date="2018-07-03T11:31:00Z">
+            <w:del w:id="533" w:author="Parks, Robbie M" w:date="2018-07-03T11:31:00Z">
               <w:r>
                 <w:rPr>
                   <w:rFonts w:eastAsia="Times New Roman"/>
@@ -14790,12 +14936,12 @@
           <w:p>
             <w:pPr>
               <w:rPr>
-                <w:del w:id="532" w:author="Parks, Robbie M" w:date="2018-07-03T11:31:00Z"/>
+                <w:del w:id="534" w:author="Parks, Robbie M" w:date="2018-07-03T11:31:00Z"/>
                 <w:rFonts w:eastAsia="Times New Roman"/>
                 <w:color w:val="000000"/>
               </w:rPr>
             </w:pPr>
-            <w:del w:id="533" w:author="Parks, Robbie M" w:date="2018-07-03T11:31:00Z">
+            <w:del w:id="535" w:author="Parks, Robbie M" w:date="2018-07-03T11:31:00Z">
               <w:r>
                 <w:rPr>
                   <w:rFonts w:eastAsia="Times New Roman"/>
@@ -14811,10 +14957,10 @@
     <w:p>
       <w:pPr>
         <w:rPr>
-          <w:ins w:id="534" w:author="Parks, Robbie M" w:date="2018-06-19T19:08:00Z"/>
-        </w:rPr>
-      </w:pPr>
-      <w:del w:id="535" w:author="Parks, Robbie M" w:date="2018-07-03T11:31:00Z">
+          <w:ins w:id="536" w:author="Parks, Robbie M" w:date="2018-06-19T19:08:00Z"/>
+        </w:rPr>
+      </w:pPr>
+      <w:del w:id="537" w:author="Parks, Robbie M" w:date="2018-07-03T11:31:00Z">
         <w:r>
           <w:rPr>
             <w:b/>
@@ -14822,13 +14968,13 @@
           <w:delText xml:space="preserve"> </w:delText>
         </w:r>
       </w:del>
-      <w:ins w:id="536" w:author="Parks, Robbie M" w:date="2018-06-19T19:08:00Z">
+      <w:ins w:id="538" w:author="Parks, Robbie M" w:date="2018-06-19T19:08:00Z">
         <w:r>
           <w:br w:type="page"/>
         </w:r>
       </w:ins>
     </w:p>
-    <w:commentRangeEnd w:id="392"/>
+    <w:commentRangeEnd w:id="394"/>
     <w:p>
       <w:r>
         <w:rPr>
@@ -14836,8 +14982,7 @@
           <w:rFonts w:asciiTheme="minorHAnsi" w:hAnsiTheme="minorHAnsi" w:cstheme="minorBidi"/>
           <w:lang w:eastAsia="en-US"/>
         </w:rPr>
-        <w:lastRenderedPageBreak/>
-        <w:commentReference w:id="392"/>
+        <w:commentReference w:id="394"/>
       </w:r>
     </w:p>
     <w:sectPr>
@@ -14867,8 +15012,13 @@
         <w:annotationRef/>
       </w:r>
       <w:r>
-        <w:t>too complex and in addition doesn’t really fit</w:t>
-      </w:r>
+        <w:t xml:space="preserve">too complex and in addition doesn’t </w:t>
+      </w:r>
+      <w:proofErr w:type="gramStart"/>
+      <w:r>
+        <w:t>really fit</w:t>
+      </w:r>
+      <w:proofErr w:type="gramEnd"/>
     </w:p>
     <w:p>
       <w:pPr>
@@ -14895,8 +15045,13 @@
         </w:rPr>
         <w:annotationRef/>
       </w:r>
-      <w:r>
-        <w:t>Yes I’ve reworded</w:t>
+      <w:proofErr w:type="gramStart"/>
+      <w:r>
+        <w:t>Yes</w:t>
+      </w:r>
+      <w:proofErr w:type="gramEnd"/>
+      <w:r>
+        <w:t xml:space="preserve"> I’ve reworded</w:t>
       </w:r>
     </w:p>
   </w:comment>
@@ -14986,7 +15141,7 @@
       </w:r>
     </w:p>
   </w:comment>
-  <w:comment w:id="152" w:author="Majid" w:date="2018-06-26T12:59:00Z" w:initials="M">
+  <w:comment w:id="160" w:author="Majid" w:date="2018-06-26T12:59:00Z" w:initials="M">
     <w:p>
       <w:pPr>
         <w:pStyle w:val="CommentText"/>
@@ -15002,7 +15157,7 @@
       </w:r>
     </w:p>
   </w:comment>
-  <w:comment w:id="167" w:author="Parks, Robbie M" w:date="2018-06-26T12:57:00Z" w:initials="PRM">
+  <w:comment w:id="161" w:author="Parks, Robbie M" w:date="2018-07-04T16:43:00Z" w:initials="PRM">
     <w:p>
       <w:pPr>
         <w:pStyle w:val="CommentText"/>
@@ -15014,11 +15169,27 @@
         <w:annotationRef/>
       </w:r>
       <w:r>
+        <w:t>I’ve added 0-4 as an example</w:t>
+      </w:r>
+    </w:p>
+  </w:comment>
+  <w:comment w:id="176" w:author="Parks, Robbie M" w:date="2018-06-26T12:57:00Z" w:initials="PRM">
+    <w:p>
+      <w:pPr>
+        <w:pStyle w:val="CommentText"/>
+      </w:pPr>
+      <w:r>
+        <w:rPr>
+          <w:rStyle w:val="CommentReference"/>
+        </w:rPr>
+        <w:annotationRef/>
+      </w:r>
+      <w:r>
         <w:t>I know we need to change this but I am cautious about doing that at this stage until Majid has a look.</w:t>
       </w:r>
     </w:p>
   </w:comment>
-  <w:comment w:id="287" w:author="Ezzati, Majid" w:date="2018-06-26T21:12:00Z" w:initials="EM">
+  <w:comment w:id="194" w:author="Parks, Robbie M" w:date="2018-07-04T16:56:00Z" w:initials="PRM">
     <w:p>
       <w:pPr>
         <w:pStyle w:val="CommentText"/>
@@ -15030,24 +15201,68 @@
         <w:annotationRef/>
       </w:r>
       <w:r>
-        <w:t xml:space="preserve">???? Reword to p values given in comparison with white noise. In figure, instead of highlighting significant ones just to give p for each? </w:t>
-      </w:r>
-    </w:p>
+        <w:t>Both to address comments of reviewer and to set up for next papers on temperature</w:t>
+      </w:r>
+    </w:p>
+  </w:comment>
+  <w:comment w:id="300" w:author="Ezzati, Majid" w:date="2018-06-26T21:12:00Z" w:initials="EM">
     <w:p>
       <w:pPr>
         <w:pStyle w:val="CommentText"/>
-      </w:pPr>
+        <w:rPr>
+          <w:noProof/>
+        </w:rPr>
+      </w:pPr>
+      <w:r>
+        <w:rPr>
+          <w:rStyle w:val="CommentReference"/>
+        </w:rPr>
+        <w:annotationRef/>
+      </w:r>
+      <w:r>
+        <w:t xml:space="preserve">???? Reword </w:t>
+      </w:r>
+      <w:proofErr w:type="spellStart"/>
+      <w:r>
+        <w:t>to p</w:t>
+      </w:r>
+      <w:proofErr w:type="spellEnd"/>
+      <w:r>
+        <w:t xml:space="preserve"> values given in comparison with white noise. In figure, instead of highlighting </w:t>
+      </w:r>
     </w:p>
     <w:p>
       <w:pPr>
         <w:pStyle w:val="CommentText"/>
       </w:pPr>
       <w:r>
+        <w:rPr>
+          <w:noProof/>
+        </w:rPr>
+        <w:t xml:space="preserve">t </w:t>
+      </w:r>
+      <w:r>
+        <w:t>ones just to</w:t>
+      </w:r>
+      <w:r>
+        <w:t xml:space="preserve"> give p for each? </w:t>
+      </w:r>
+    </w:p>
+    <w:p>
+      <w:pPr>
+        <w:pStyle w:val="CommentText"/>
+      </w:pPr>
+    </w:p>
+    <w:p>
+      <w:pPr>
+        <w:pStyle w:val="CommentText"/>
+      </w:pPr>
+      <w:r>
         <w:t>To discuss</w:t>
       </w:r>
     </w:p>
   </w:comment>
-  <w:comment w:id="303" w:author="Ezzati, Majid" w:date="2018-06-26T21:41:00Z" w:initials="EM">
+  <w:comment w:id="316" w:author="Ezzati, Majid" w:date="2018-06-26T21:41:00Z" w:initials="EM">
     <w:p>
       <w:pPr>
         <w:pStyle w:val="CommentText"/>
@@ -15063,7 +15278,7 @@
       </w:r>
     </w:p>
   </w:comment>
-  <w:comment w:id="304" w:author="Parks, Robbie M" w:date="2018-07-03T11:37:00Z" w:initials="PRM">
+  <w:comment w:id="317" w:author="Parks, Robbie M" w:date="2018-07-03T11:37:00Z" w:initials="PRM">
     <w:p>
       <w:pPr>
         <w:pStyle w:val="CommentText"/>
@@ -15079,7 +15294,7 @@
       </w:r>
     </w:p>
   </w:comment>
-  <w:comment w:id="299" w:author="Ezzati, Majid" w:date="2018-06-26T21:15:00Z" w:initials="EM">
+  <w:comment w:id="312" w:author="Ezzati, Majid" w:date="2018-06-26T21:15:00Z" w:initials="EM">
     <w:p>
       <w:pPr>
         <w:pStyle w:val="CommentText"/>
@@ -15095,7 +15310,7 @@
       </w:r>
     </w:p>
   </w:comment>
-  <w:comment w:id="300" w:author="Parks, Robbie M" w:date="2018-07-03T11:55:00Z" w:initials="PRM">
+  <w:comment w:id="313" w:author="Parks, Robbie M" w:date="2018-07-03T11:55:00Z" w:initials="PRM">
     <w:p>
       <w:pPr>
         <w:pStyle w:val="CommentText"/>
@@ -15107,11 +15322,32 @@
         <w:annotationRef/>
       </w:r>
       <w:r>
+        <w:t xml:space="preserve">They asked in the review for more information on the model used for Figure 3. </w:t>
+      </w:r>
+    </w:p>
+    <w:p>
+      <w:pPr>
+        <w:pStyle w:val="CommentText"/>
+      </w:pPr>
+    </w:p>
+    <w:p>
+      <w:pPr>
+        <w:pStyle w:val="CommentText"/>
+      </w:pPr>
+    </w:p>
+    <w:p>
+      <w:pPr>
+        <w:pStyle w:val="CommentText"/>
+      </w:pPr>
+      <w:r>
+        <w:t xml:space="preserve">Reference if required: </w:t>
+      </w:r>
+      <w:r>
         <w:t>https://en.wikipedia.org/wiki/Mean_of_circular_quantities</w:t>
       </w:r>
     </w:p>
   </w:comment>
-  <w:comment w:id="307" w:author="Ezzati, Majid" w:date="2018-06-26T21:44:00Z" w:initials="EM">
+  <w:comment w:id="320" w:author="Ezzati, Majid" w:date="2018-06-26T21:44:00Z" w:initials="EM">
     <w:p>
       <w:pPr>
         <w:pStyle w:val="CommentText"/>
@@ -15127,7 +15363,7 @@
       </w:r>
     </w:p>
   </w:comment>
-  <w:comment w:id="326" w:author="Ezzati, Majid" w:date="2018-06-26T21:43:00Z" w:initials="EM">
+  <w:comment w:id="321" w:author="Ezzati, Majid" w:date="2018-06-26T21:46:00Z" w:initials="EM">
     <w:p>
       <w:pPr>
         <w:pStyle w:val="CommentText"/>
@@ -15139,11 +15375,11 @@
         <w:annotationRef/>
       </w:r>
       <w:r>
-        <w:t xml:space="preserve">Separate sentence and specific what was weighted </w:t>
+        <w:t>This is abstract. To discuss having a schematic that shows it</w:t>
       </w:r>
     </w:p>
   </w:comment>
-  <w:comment w:id="308" w:author="Ezzati, Majid" w:date="2018-06-26T21:46:00Z" w:initials="EM">
+  <w:comment w:id="322" w:author="Ezzati, Majid" w:date="2018-06-26T21:49:00Z" w:initials="EM">
     <w:p>
       <w:pPr>
         <w:pStyle w:val="CommentText"/>
@@ -15155,11 +15391,17 @@
         <w:annotationRef/>
       </w:r>
       <w:r>
-        <w:t>This is abstract. To discuss having a schematic that shows it</w:t>
+        <w:t>To discuss</w:t>
+      </w:r>
+      <w:r>
+        <w:t xml:space="preserve"> </w:t>
+      </w:r>
+      <w:r>
+        <w:t>if this has a measure of uncertainty and if we report it</w:t>
       </w:r>
     </w:p>
   </w:comment>
-  <w:comment w:id="309" w:author="Ezzati, Majid" w:date="2018-06-26T21:49:00Z" w:initials="EM">
+  <w:comment w:id="323" w:author="Parks, Robbie M" w:date="2018-07-04T15:16:00Z" w:initials="PRM">
     <w:p>
       <w:pPr>
         <w:pStyle w:val="CommentText"/>
@@ -15171,17 +15413,11 @@
         <w:annotationRef/>
       </w:r>
       <w:r>
-        <w:t>To discuss</w:t>
-      </w:r>
-      <w:r>
-        <w:t xml:space="preserve"> </w:t>
-      </w:r>
-      <w:r>
-        <w:t>if this has a measure of uncertainty and if we report it</w:t>
+        <w:t>See last sentence of paragraph.</w:t>
       </w:r>
     </w:p>
   </w:comment>
-  <w:comment w:id="364" w:author="umahx99" w:date="2018-06-26T12:57:00Z" w:initials="u">
+  <w:comment w:id="387" w:author="Parks, Robbie M" w:date="2018-07-03T12:20:00Z" w:initials="PRM">
     <w:p>
       <w:pPr>
         <w:pStyle w:val="CommentText"/>
@@ -15193,54 +15429,11 @@
         <w:annotationRef/>
       </w:r>
       <w:r>
-        <w:t xml:space="preserve">If we are including this statement then we need to establish if the series is stationary. </w:t>
-      </w:r>
-    </w:p>
-    <w:p>
-      <w:pPr>
-        <w:pStyle w:val="CommentText"/>
-      </w:pPr>
-      <w:r>
-        <w:t>Or have you already done that?</w:t>
+        <w:t>No supplementary figures then?</w:t>
       </w:r>
     </w:p>
   </w:comment>
-  <w:comment w:id="365" w:author="Parks, Robbie M" w:date="2018-07-03T11:46:00Z" w:initials="PRM">
-    <w:p>
-      <w:pPr>
-        <w:pStyle w:val="CommentText"/>
-      </w:pPr>
-      <w:r>
-        <w:rPr>
-          <w:rStyle w:val="CommentReference"/>
-        </w:rPr>
-        <w:annotationRef/>
-      </w:r>
-      <w:r>
-        <w:t xml:space="preserve">The wavelet analysis shows whether stationarity is valid or not due to the </w:t>
-      </w:r>
-      <w:r>
-        <w:t>changing nature of the 12-month seasonality.</w:t>
-      </w:r>
-    </w:p>
-  </w:comment>
-  <w:comment w:id="385" w:author="Parks, Robbie M" w:date="2018-07-03T12:20:00Z" w:initials="PRM">
-    <w:p>
-      <w:pPr>
-        <w:pStyle w:val="CommentText"/>
-      </w:pPr>
-      <w:r>
-        <w:rPr>
-          <w:rStyle w:val="CommentReference"/>
-        </w:rPr>
-        <w:annotationRef/>
-      </w:r>
-      <w:r>
-        <w:t>No supplementary figures then?</w:t>
-      </w:r>
-    </w:p>
-  </w:comment>
-  <w:comment w:id="392" w:author="Ezzati, Majid" w:date="2018-06-26T22:01:00Z" w:initials="EM">
+  <w:comment w:id="394" w:author="Ezzati, Majid" w:date="2018-06-26T22:01:00Z" w:initials="EM">
     <w:p>
       <w:pPr>
         <w:pStyle w:val="CommentText"/>
@@ -15269,18 +15462,18 @@
   <w15:commentEx w15:paraId="09585C8B" w15:done="0"/>
   <w15:commentEx w15:paraId="712EF896" w15:paraIdParent="09585C8B" w15:done="0"/>
   <w15:commentEx w15:paraId="378D1CB4" w15:done="0"/>
+  <w15:commentEx w15:paraId="34D401F0" w15:paraIdParent="378D1CB4" w15:done="0"/>
   <w15:commentEx w15:paraId="4D169113" w15:done="0"/>
+  <w15:commentEx w15:paraId="69C99189" w15:done="0"/>
   <w15:commentEx w15:paraId="26466142" w15:done="0"/>
   <w15:commentEx w15:paraId="27B8C1A0" w15:done="0"/>
   <w15:commentEx w15:paraId="1486B8B8" w15:paraIdParent="27B8C1A0" w15:done="0"/>
   <w15:commentEx w15:paraId="3051C1D1" w15:done="0"/>
   <w15:commentEx w15:paraId="13B89A3B" w15:paraIdParent="3051C1D1" w15:done="0"/>
   <w15:commentEx w15:paraId="25B046DB" w15:done="0"/>
-  <w15:commentEx w15:paraId="395D3CA4" w15:done="0"/>
   <w15:commentEx w15:paraId="6C2D3115" w15:done="0"/>
   <w15:commentEx w15:paraId="1126774E" w15:done="0"/>
-  <w15:commentEx w15:paraId="7237603D" w15:done="0"/>
-  <w15:commentEx w15:paraId="7E8750DD" w15:paraIdParent="7237603D" w15:done="0"/>
+  <w15:commentEx w15:paraId="79112C9D" w15:paraIdParent="1126774E" w15:done="0"/>
   <w15:commentEx w15:paraId="24381C44" w15:done="0"/>
   <w15:commentEx w15:paraId="09FFC8D1" w15:done="0"/>
 </w15:commentsEx>
@@ -17038,7 +17231,7 @@
 </file>
 
 <file path=customXml/itemProps1.xml><?xml version="1.0" encoding="utf-8"?>
-<ds:datastoreItem xmlns:ds="http://schemas.openxmlformats.org/officeDocument/2006/customXml" ds:itemID="{17CA9D58-D5D0-F143-AC1A-89903DEE5D88}">
+<ds:datastoreItem xmlns:ds="http://schemas.openxmlformats.org/officeDocument/2006/customXml" ds:itemID="{88015A91-4118-6649-89B9-FA2968203C72}">
   <ds:schemaRefs>
     <ds:schemaRef ds:uri="http://schemas.openxmlformats.org/officeDocument/2006/bibliography"/>
   </ds:schemaRefs>

</xml_diff>